<commit_message>
Add Alba's notes to story doc
</commit_message>
<xml_diff>
--- a/docs/Story+Flavor/Full Outside Story in chronological order.docx
+++ b/docs/Story+Flavor/Full Outside Story in chronological order.docx
@@ -4,7 +4,7 @@
   <w:body>
     <w:p>
       <w:pPr>
-        <w:pStyle w:val="Ttulo"/>
+        <w:pStyle w:val="Titel"/>
         <w:jc w:val="center"/>
       </w:pPr>
       <w:r>
@@ -20,7 +20,7 @@
     <w:p/>
     <w:p>
       <w:pPr>
-        <w:pStyle w:val="Ttulo1"/>
+        <w:pStyle w:val="berschrift1"/>
       </w:pPr>
       <w:r>
         <w:t>About Diego, childhood and personality:</w:t>
@@ -172,7 +172,7 @@
     </w:p>
     <w:p>
       <w:pPr>
-        <w:pStyle w:val="Ttulo1"/>
+        <w:pStyle w:val="berschrift1"/>
       </w:pPr>
       <w:r>
         <w:t>Beginnings</w:t>
@@ -306,7 +306,7 @@
     </w:p>
     <w:p>
       <w:pPr>
-        <w:pStyle w:val="Prrafodelista"/>
+        <w:pStyle w:val="Listenabsatz"/>
         <w:numPr>
           <w:ilvl w:val="0"/>
           <w:numId w:val="1"/>
@@ -321,7 +321,7 @@
     </w:p>
     <w:p>
       <w:pPr>
-        <w:pStyle w:val="Prrafodelista"/>
+        <w:pStyle w:val="Listenabsatz"/>
         <w:numPr>
           <w:ilvl w:val="0"/>
           <w:numId w:val="1"/>
@@ -339,7 +339,7 @@
     </w:p>
     <w:p>
       <w:pPr>
-        <w:pStyle w:val="Prrafodelista"/>
+        <w:pStyle w:val="Listenabsatz"/>
         <w:numPr>
           <w:ilvl w:val="0"/>
           <w:numId w:val="1"/>
@@ -357,7 +357,7 @@
     </w:p>
     <w:p>
       <w:pPr>
-        <w:pStyle w:val="Prrafodelista"/>
+        <w:pStyle w:val="Listenabsatz"/>
         <w:numPr>
           <w:ilvl w:val="0"/>
           <w:numId w:val="1"/>
@@ -375,7 +375,7 @@
     </w:p>
     <w:p>
       <w:pPr>
-        <w:pStyle w:val="Prrafodelista"/>
+        <w:pStyle w:val="Listenabsatz"/>
         <w:numPr>
           <w:ilvl w:val="0"/>
           <w:numId w:val="1"/>
@@ -392,7 +392,7 @@
     </w:p>
     <w:p>
       <w:pPr>
-        <w:pStyle w:val="Prrafodelista"/>
+        <w:pStyle w:val="Listenabsatz"/>
         <w:numPr>
           <w:ilvl w:val="0"/>
           <w:numId w:val="1"/>
@@ -409,7 +409,7 @@
     </w:p>
     <w:p>
       <w:pPr>
-        <w:pStyle w:val="Prrafodelista"/>
+        <w:pStyle w:val="Listenabsatz"/>
         <w:numPr>
           <w:ilvl w:val="0"/>
           <w:numId w:val="1"/>
@@ -434,7 +434,7 @@
     </w:p>
     <w:p>
       <w:pPr>
-        <w:pStyle w:val="Prrafodelista"/>
+        <w:pStyle w:val="Listenabsatz"/>
         <w:numPr>
           <w:ilvl w:val="0"/>
           <w:numId w:val="1"/>
@@ -455,7 +455,7 @@
     </w:p>
     <w:p>
       <w:pPr>
-        <w:pStyle w:val="Prrafodelista"/>
+        <w:pStyle w:val="Listenabsatz"/>
         <w:numPr>
           <w:ilvl w:val="0"/>
           <w:numId w:val="1"/>
@@ -472,7 +472,7 @@
     </w:p>
     <w:p>
       <w:pPr>
-        <w:pStyle w:val="Prrafodelista"/>
+        <w:pStyle w:val="Listenabsatz"/>
         <w:numPr>
           <w:ilvl w:val="0"/>
           <w:numId w:val="1"/>
@@ -489,7 +489,7 @@
     </w:p>
     <w:p>
       <w:pPr>
-        <w:pStyle w:val="Prrafodelista"/>
+        <w:pStyle w:val="Listenabsatz"/>
         <w:numPr>
           <w:ilvl w:val="0"/>
           <w:numId w:val="1"/>
@@ -516,7 +516,7 @@
     </w:p>
     <w:p>
       <w:pPr>
-        <w:pStyle w:val="Ttulo1"/>
+        <w:pStyle w:val="berschrift1"/>
       </w:pPr>
       <w:r>
         <w:t>Relationship turns from sweet to obsessive</w:t>
@@ -565,74 +565,66 @@
       </w:r>
       <w:proofErr w:type="spellEnd"/>
       <w:r>
-        <w:t xml:space="preserve">, they bought one of those tourist </w:t>
+        <w:t>, they bought one of those tourist love locks for a stupid high price</w:t>
+      </w:r>
+      <w:r>
+        <w:t>, visited zoo/ botanic garden where little signs come from (or alternatively where they saw a waterfall).</w:t>
+      </w:r>
+    </w:p>
+    <w:p>
+      <w:r>
+        <w:t xml:space="preserve">Diego does still have a life though, and he must spend time away from Taylor whenever he’s at work. Cute messages from Taylor flood his inbox, followed by calls. These get progressively more aggressive. </w:t>
+      </w:r>
+    </w:p>
+    <w:p>
+      <w:r>
+        <w:t xml:space="preserve">At a picnic, where Diego alone went to meet up with his friends/colleagues/baseball teammates, he is forced to leave the conversation many times because Taylor kept messaging and calling him demanding to know what they’re doing, and if he’s cheating on them. He leaves way too early to go calm Taylor down “they just get like that sometimes”. </w:t>
+      </w:r>
+      <w:r>
+        <w:t xml:space="preserve">Before he leaves though, a mate of his lends Diego a videogame. As this is the last </w:t>
       </w:r>
       <w:proofErr w:type="gramStart"/>
       <w:r>
-        <w:t>love</w:t>
+        <w:t>time</w:t>
       </w:r>
       <w:proofErr w:type="gramEnd"/>
       <w:r>
-        <w:t xml:space="preserve"> locks for a stupid high price</w:t>
-      </w:r>
-      <w:r>
-        <w:t>, visited zoo/ botanic garden where little signs come from (or alternatively where they saw a waterfall).</w:t>
-      </w:r>
-    </w:p>
-    <w:p>
-      <w:r>
-        <w:t xml:space="preserve">Diego does still have a life though, and he must spend time away from Taylor whenever he’s at work. Cute messages from Taylor flood his inbox, followed by calls. These get progressively more aggressive. </w:t>
-      </w:r>
-    </w:p>
-    <w:p>
-      <w:r>
-        <w:t xml:space="preserve">At a picnic, where Diego alone went to meet up with his friends/colleagues/baseball teammates, he is forced to leave the conversation many times because Taylor kept messaging and calling him demanding to know what they’re doing, and if he’s cheating on them. He leaves way too early to go calm Taylor down “they just get like that sometimes”. </w:t>
-      </w:r>
-      <w:r>
-        <w:t xml:space="preserve">Before he leaves though, a mate of his lends Diego a videogame. As this is the last </w:t>
+        <w:t xml:space="preserve"> they see each other (before the game starts) Diego doesn’t get the chance to give it back</w:t>
+      </w:r>
+      <w:r>
+        <w:t>, this lent game will be an impulse for Diego to meet again.</w:t>
+      </w:r>
+    </w:p>
+    <w:p/>
+    <w:p>
+      <w:r>
+        <w:rPr>
+          <w:b/>
+          <w:bCs/>
+        </w:rPr>
+        <w:t>For cellphone:</w:t>
+      </w:r>
+      <w:r>
+        <w:t xml:space="preserve"> After moving out of his parents’ place into Taylor’s, Diego hardly spoke to them again. This is mainly due to Taylor’s influence. Have parents message spam as well worrying whether he’s alright. Or at least tell this through one message.</w:t>
+      </w:r>
+    </w:p>
+    <w:p>
+      <w:r>
+        <w:rPr>
+          <w:b/>
+          <w:bCs/>
+        </w:rPr>
+        <w:t xml:space="preserve">For Vase: </w:t>
+      </w:r>
+      <w:r>
+        <w:t xml:space="preserve">change text after half of the room to say something like “Taylor hit me after I accidentally broke this vase, but they tell me they only do it </w:t>
       </w:r>
       <w:proofErr w:type="gramStart"/>
       <w:r>
-        <w:t>time</w:t>
+        <w:t>cause</w:t>
       </w:r>
       <w:proofErr w:type="gramEnd"/>
       <w:r>
-        <w:t xml:space="preserve"> they see each other (before the game starts) Diego doesn’t get the chance to give it back</w:t>
-      </w:r>
-      <w:r>
-        <w:t>, this lent game will be an impulse for Diego to meet again.</w:t>
-      </w:r>
-    </w:p>
-    <w:p/>
-    <w:p>
-      <w:r>
-        <w:rPr>
-          <w:b/>
-          <w:bCs/>
-        </w:rPr>
-        <w:t>For cellphone:</w:t>
-      </w:r>
-      <w:r>
-        <w:t xml:space="preserve"> After moving out of his parents’ place into Taylor’s, Diego hardly spoke to them again. This is mainly due to Taylor’s influence. Have parents message spam as well worrying whether he’s alright. Or at least tell this through one message.</w:t>
-      </w:r>
-    </w:p>
-    <w:p>
-      <w:r>
-        <w:rPr>
-          <w:b/>
-          <w:bCs/>
-        </w:rPr>
-        <w:t xml:space="preserve">For Vase: </w:t>
-      </w:r>
-      <w:r>
-        <w:t xml:space="preserve">change text after half of the room to say something like “Taylor hit me after I accidentally broke this vase, but they tell me they only do it </w:t>
-      </w:r>
-      <w:proofErr w:type="gramStart"/>
-      <w:r>
-        <w:t>cause</w:t>
-      </w:r>
-      <w:proofErr w:type="gramEnd"/>
-      <w:r>
         <w:t xml:space="preserve"> they love me” or something like this</w:t>
       </w:r>
     </w:p>
@@ -645,13 +637,7 @@
         <w:t>For Clock:</w:t>
       </w:r>
       <w:r>
-        <w:t xml:space="preserve"> “I rarely need to set it up because Taylor wakes me up every morning with breakfast” to “</w:t>
-      </w:r>
-      <w:r>
-        <w:t>I rarely need to set it up because Taylor wakes me up every morning</w:t>
-      </w:r>
-      <w:r>
-        <w:t xml:space="preserve"> to make breakfast” to “I need to set the alarm pretty early to prepare breakfast for Taylor before they wake up”</w:t>
+        <w:t xml:space="preserve"> “I rarely need to set it up because Taylor wakes me up every morning with breakfast” to “I rarely need to set it up because Taylor wakes me up every morning to make breakfast” to “I need to set the alarm pretty early to prepare breakfast for Taylor before they wake up”</w:t>
       </w:r>
     </w:p>
     <w:p>
@@ -673,7 +659,7 @@
     </w:p>
     <w:p>
       <w:pPr>
-        <w:pStyle w:val="Prrafodelista"/>
+        <w:pStyle w:val="Listenabsatz"/>
         <w:numPr>
           <w:ilvl w:val="0"/>
           <w:numId w:val="1"/>
@@ -699,7 +685,7 @@
     </w:p>
     <w:p>
       <w:pPr>
-        <w:pStyle w:val="Prrafodelista"/>
+        <w:pStyle w:val="Listenabsatz"/>
         <w:numPr>
           <w:ilvl w:val="0"/>
           <w:numId w:val="1"/>
@@ -717,7 +703,7 @@
     </w:p>
     <w:p>
       <w:pPr>
-        <w:pStyle w:val="Prrafodelista"/>
+        <w:pStyle w:val="Listenabsatz"/>
         <w:numPr>
           <w:ilvl w:val="0"/>
           <w:numId w:val="1"/>
@@ -736,7 +722,7 @@
     </w:p>
     <w:p>
       <w:pPr>
-        <w:pStyle w:val="Prrafodelista"/>
+        <w:pStyle w:val="Listenabsatz"/>
         <w:numPr>
           <w:ilvl w:val="0"/>
           <w:numId w:val="1"/>
@@ -754,7 +740,7 @@
     </w:p>
     <w:p>
       <w:pPr>
-        <w:pStyle w:val="Prrafodelista"/>
+        <w:pStyle w:val="Listenabsatz"/>
         <w:numPr>
           <w:ilvl w:val="0"/>
           <w:numId w:val="1"/>
@@ -772,7 +758,7 @@
     </w:p>
     <w:p>
       <w:pPr>
-        <w:pStyle w:val="Prrafodelista"/>
+        <w:pStyle w:val="Listenabsatz"/>
         <w:numPr>
           <w:ilvl w:val="0"/>
           <w:numId w:val="1"/>
@@ -789,7 +775,7 @@
     </w:p>
     <w:p>
       <w:pPr>
-        <w:pStyle w:val="Prrafodelista"/>
+        <w:pStyle w:val="Listenabsatz"/>
         <w:numPr>
           <w:ilvl w:val="0"/>
           <w:numId w:val="1"/>
@@ -819,7 +805,7 @@
     </w:p>
     <w:p>
       <w:pPr>
-        <w:pStyle w:val="Prrafodelista"/>
+        <w:pStyle w:val="Listenabsatz"/>
         <w:numPr>
           <w:ilvl w:val="0"/>
           <w:numId w:val="1"/>
@@ -831,7 +817,7 @@
     </w:p>
     <w:p>
       <w:pPr>
-        <w:pStyle w:val="Prrafodelista"/>
+        <w:pStyle w:val="Listenabsatz"/>
         <w:numPr>
           <w:ilvl w:val="0"/>
           <w:numId w:val="1"/>
@@ -863,7 +849,7 @@
     </w:p>
     <w:p>
       <w:pPr>
-        <w:pStyle w:val="Prrafodelista"/>
+        <w:pStyle w:val="Listenabsatz"/>
         <w:numPr>
           <w:ilvl w:val="0"/>
           <w:numId w:val="1"/>
@@ -881,7 +867,7 @@
     </w:p>
     <w:p>
       <w:pPr>
-        <w:pStyle w:val="Prrafodelista"/>
+        <w:pStyle w:val="Listenabsatz"/>
         <w:numPr>
           <w:ilvl w:val="0"/>
           <w:numId w:val="1"/>
@@ -893,7 +879,7 @@
     </w:p>
     <w:p>
       <w:pPr>
-        <w:pStyle w:val="Prrafodelista"/>
+        <w:pStyle w:val="Listenabsatz"/>
         <w:numPr>
           <w:ilvl w:val="0"/>
           <w:numId w:val="1"/>
@@ -905,7 +891,7 @@
     </w:p>
     <w:p>
       <w:pPr>
-        <w:pStyle w:val="Prrafodelista"/>
+        <w:pStyle w:val="Listenabsatz"/>
         <w:numPr>
           <w:ilvl w:val="0"/>
           <w:numId w:val="1"/>
@@ -923,7 +909,7 @@
     </w:p>
     <w:p>
       <w:pPr>
-        <w:pStyle w:val="Ttulo1"/>
+        <w:pStyle w:val="berschrift1"/>
       </w:pPr>
       <w:r>
         <w:t>Breaking Point - The Void</w:t>
@@ -1093,9 +1079,29 @@
       </w:r>
     </w:p>
     <w:p>
+      <w:pPr>
+        <w:rPr>
+          <w:color w:val="FF0000"/>
+        </w:rPr>
+      </w:pPr>
       <w:r>
         <w:t>T- Yes? I know they brainwashed you into thinking they like you. They only invite you over because you’re so easy to manipulate</w:t>
       </w:r>
+      <w:r>
+        <w:t xml:space="preserve"> </w:t>
+      </w:r>
+      <w:r>
+        <w:rPr>
+          <w:color w:val="FF0000"/>
+        </w:rPr>
+        <w:t>MORE SUBTLE, make “I’m sorry to tell you but I overheard</w:t>
+      </w:r>
+      <w:r>
+        <w:rPr>
+          <w:color w:val="FF0000"/>
+        </w:rPr>
+        <w:t>, your friends talking badly behind your back”</w:t>
+      </w:r>
     </w:p>
     <w:p>
       <w:r>
@@ -1113,31 +1119,49 @@
     </w:p>
     <w:p>
       <w:r>
-        <w:t xml:space="preserve">T- DIEGO DON’T -Don’t let them use you like </w:t>
+        <w:t xml:space="preserve">T- DIEGO DON’T -Don’t let them use you like that, come I’ll cook something for </w:t>
       </w:r>
       <w:proofErr w:type="gramStart"/>
       <w:r>
-        <w:t>that,</w:t>
+        <w:t>you</w:t>
       </w:r>
       <w:proofErr w:type="gramEnd"/>
       <w:r>
-        <w:t xml:space="preserve"> come I’ll cook something for you and we’ll forget all about this.</w:t>
-      </w:r>
-    </w:p>
-    <w:p>
-      <w:r>
+        <w:t xml:space="preserve"> and we’ll forget all about this.</w:t>
+      </w:r>
+    </w:p>
+    <w:p>
+      <w:r>
+        <w:lastRenderedPageBreak/>
         <w:t>D- Well even if they are, I’m going to go there and find out by myself</w:t>
       </w:r>
     </w:p>
     <w:p>
       <w:r>
-        <w:lastRenderedPageBreak/>
-        <w:t>T- You’re just going to leave me alone, when you know I get? What I’ve been through?</w:t>
-      </w:r>
-    </w:p>
-    <w:p>
-      <w:r>
-        <w:t>Alternative: You’re just going to leave me alone, when you know how much I care about you? How much you’re hurting me by leaving?</w:t>
+        <w:t xml:space="preserve">T- You’re just going to leave me alone, when you know </w:t>
+      </w:r>
+      <w:r>
+        <w:t xml:space="preserve">how </w:t>
+      </w:r>
+      <w:r>
+        <w:t xml:space="preserve">I get? </w:t>
+      </w:r>
+      <w:r>
+        <w:rPr>
+          <w:strike/>
+        </w:rPr>
+        <w:t>What I’ve been through?</w:t>
+      </w:r>
+    </w:p>
+    <w:p>
+      <w:r>
+        <w:rPr>
+          <w:strike/>
+        </w:rPr>
+        <w:t>Alternative: You’re just going to leave me alone, when you know how much I care about you?</w:t>
+      </w:r>
+      <w:r>
+        <w:t xml:space="preserve"> How much you’re hurting me by leaving?</w:t>
       </w:r>
     </w:p>
     <w:p>
@@ -1155,16 +1179,55 @@
         <w:t>T- FUCK!</w:t>
       </w:r>
     </w:p>
-    <w:p>
-      <w:r>
+    <w:p/>
+    <w:p>
+      <w:r>
+        <w:t>-Taylor looks around the room, crying. They get near the….</w:t>
+      </w:r>
+    </w:p>
+    <w:p>
+      <w:r>
+        <w:t xml:space="preserve">Just explain what </w:t>
+      </w:r>
+      <w:proofErr w:type="gramStart"/>
+      <w:r>
+        <w:t>Taylor  does</w:t>
+      </w:r>
+      <w:proofErr w:type="gramEnd"/>
+      <w:r>
+        <w:t>”</w:t>
+      </w:r>
+    </w:p>
+    <w:p/>
+    <w:p>
+      <w:pPr>
+        <w:rPr>
+          <w:color w:val="FF0000"/>
+        </w:rPr>
+      </w:pPr>
+      <w:r>
+        <w:rPr>
+          <w:color w:val="FF0000"/>
+        </w:rPr>
         <w:t>T- Without him- Without him I’m nothing</w:t>
       </w:r>
     </w:p>
     <w:p>
-      <w:r>
+      <w:pPr>
+        <w:rPr>
+          <w:color w:val="FF0000"/>
+        </w:rPr>
+      </w:pPr>
+      <w:r>
+        <w:rPr>
+          <w:color w:val="FF0000"/>
+        </w:rPr>
         <w:t xml:space="preserve">T- He’s just so full of </w:t>
       </w:r>
       <w:r>
+        <w:rPr>
+          <w:color w:val="FF0000"/>
+        </w:rPr>
         <w:t>good, and I’m so full of… nothing</w:t>
       </w:r>
     </w:p>
@@ -1312,25 +1375,76 @@
     </w:p>
     <w:p>
       <w:r>
+        <w:lastRenderedPageBreak/>
         <w:t>D- I do love your cooking</w:t>
       </w:r>
     </w:p>
     <w:p>
       <w:r>
-        <w:t xml:space="preserve">T- See? let’s go to bed then, I’ll bring everything </w:t>
+        <w:t>T- See? let’s go to bed then, I’ll bring everything over and we’ll watch a movie together while we eat, what do you say?</w:t>
+      </w:r>
+    </w:p>
+    <w:p>
+      <w:r>
+        <w:t>D- Sounds great</w:t>
+      </w:r>
+    </w:p>
+    <w:p>
+      <w:r>
+        <w:t>.</w:t>
+      </w:r>
+    </w:p>
+    <w:p>
+      <w:r>
+        <w:t>D- Huh, what?</w:t>
+      </w:r>
+    </w:p>
+    <w:p>
+      <w:r>
+        <w:t>T- Ah you’re finally awake</w:t>
+      </w:r>
+    </w:p>
+    <w:p>
+      <w:r>
+        <w:t xml:space="preserve">D- I fell </w:t>
       </w:r>
       <w:proofErr w:type="gramStart"/>
       <w:r>
-        <w:t>over</w:t>
+        <w:t>asleep?</w:t>
       </w:r>
       <w:proofErr w:type="gramEnd"/>
-      <w:r>
-        <w:t xml:space="preserve"> and we’ll watch a movie together while we eat, what do you say?</w:t>
-      </w:r>
-    </w:p>
-    <w:p>
-      <w:r>
-        <w:t>D- Sounds great</w:t>
+    </w:p>
+    <w:p>
+      <w:r>
+        <w:t xml:space="preserve">T- You didn’t seem to be a big fan of the movie </w:t>
+      </w:r>
+      <w:proofErr w:type="spellStart"/>
+      <w:r>
+        <w:t>haha</w:t>
+      </w:r>
+      <w:proofErr w:type="spellEnd"/>
+    </w:p>
+    <w:p>
+      <w:r>
+        <w:t>D- I’ve seen better</w:t>
+      </w:r>
+    </w:p>
+    <w:p>
+      <w:r>
+        <w:t>T- Oh lord, you must be super dehydrated, you’ve been sleeping for over half a day!</w:t>
+      </w:r>
+    </w:p>
+    <w:p>
+      <w:r>
+        <w:t>D- Half a day?</w:t>
+      </w:r>
+    </w:p>
+    <w:p>
+      <w:r>
+        <w:t>T- Yeah, here</w:t>
+      </w:r>
+      <w:r>
+        <w:t>, drink this.</w:t>
       </w:r>
     </w:p>
     <w:p>
@@ -1340,162 +1454,146 @@
     </w:p>
     <w:p>
       <w:r>
-        <w:t>D- Huh, what?</w:t>
-      </w:r>
-    </w:p>
-    <w:p>
-      <w:r>
+        <w:t>D- Just what is going on?</w:t>
+      </w:r>
+    </w:p>
+    <w:p>
+      <w:r>
+        <w:t xml:space="preserve">T- You’re </w:t>
+      </w:r>
+      <w:proofErr w:type="spellStart"/>
+      <w:r>
+        <w:t>awa</w:t>
+      </w:r>
+      <w:proofErr w:type="spellEnd"/>
+      <w:r>
+        <w:t>-</w:t>
+      </w:r>
+    </w:p>
+    <w:p>
+      <w:r>
+        <w:t>D- Why is it nighttime?</w:t>
+      </w:r>
+    </w:p>
+    <w:p>
+      <w:r>
+        <w:t>T- You suddenly fell asleep again</w:t>
+      </w:r>
+      <w:r>
+        <w:t>, I was so worried!</w:t>
+      </w:r>
+    </w:p>
+    <w:p>
+      <w:r>
+        <w:t>I called a doctor and he told me you have a fever</w:t>
+      </w:r>
+    </w:p>
+    <w:p>
+      <w:r>
+        <w:t>D- A doctor huh</w:t>
+      </w:r>
+    </w:p>
+    <w:p>
+      <w:r>
+        <w:t>T- Yeah, he prescribed you these</w:t>
+      </w:r>
+    </w:p>
+    <w:p>
+      <w:r>
+        <w:t>D- Yeah</w:t>
+      </w:r>
+    </w:p>
+    <w:p>
+      <w:r>
+        <w:t>T- Whoa don’t stand up so suddenly like that, here, sit down and take the meds the doctor prescribed</w:t>
+      </w:r>
+    </w:p>
+    <w:p>
+      <w:r>
+        <w:t>D- Just a sec, I need to go to the bathroom first</w:t>
+      </w:r>
+    </w:p>
+    <w:p>
+      <w:r>
+        <w:t>T- Of course</w:t>
+      </w:r>
+    </w:p>
+    <w:p>
+      <w:r>
+        <w:t xml:space="preserve">Diego </w:t>
+      </w:r>
+      <w:proofErr w:type="gramStart"/>
+      <w:r>
+        <w:t>looks into</w:t>
+      </w:r>
+      <w:proofErr w:type="gramEnd"/>
+      <w:r>
+        <w:t xml:space="preserve"> the mirror and inspects himself</w:t>
+      </w:r>
+    </w:p>
+    <w:p>
+      <w:r>
+        <w:t xml:space="preserve">D- God, I look terrible… But this </w:t>
+      </w:r>
+      <w:proofErr w:type="gramStart"/>
+      <w:r>
+        <w:t>definitely doesn’t</w:t>
+      </w:r>
+      <w:proofErr w:type="gramEnd"/>
+      <w:r>
+        <w:t xml:space="preserve"> look like a fever</w:t>
+      </w:r>
+    </w:p>
+    <w:p>
+      <w:pPr>
+        <w:rPr>
+          <w:color w:val="FF0000"/>
+        </w:rPr>
+      </w:pPr>
+      <w:r>
+        <w:rPr>
+          <w:color w:val="FF0000"/>
+        </w:rPr>
+        <w:t>Write as a 3</w:t>
+      </w:r>
+      <w:r>
+        <w:rPr>
+          <w:color w:val="FF0000"/>
+          <w:vertAlign w:val="superscript"/>
+        </w:rPr>
+        <w:t>rd</w:t>
+      </w:r>
+      <w:r>
+        <w:rPr>
+          <w:color w:val="FF0000"/>
+        </w:rPr>
+        <w:t xml:space="preserve"> Narrator from here on out</w:t>
+      </w:r>
+    </w:p>
+    <w:p>
+      <w:pPr>
+        <w:rPr>
+          <w:color w:val="70AD47" w:themeColor="accent6"/>
+        </w:rPr>
+      </w:pPr>
+      <w:r>
+        <w:rPr>
+          <w:color w:val="70AD47" w:themeColor="accent6"/>
+        </w:rPr>
+        <w:t>Taylor must have been making me drink some sleeping agent</w:t>
+      </w:r>
+    </w:p>
+    <w:p>
+      <w:pPr>
+        <w:rPr>
+          <w:color w:val="70AD47" w:themeColor="accent6"/>
+        </w:rPr>
+      </w:pPr>
+      <w:r>
+        <w:rPr>
+          <w:color w:val="70AD47" w:themeColor="accent6"/>
+        </w:rPr>
         <w:lastRenderedPageBreak/>
-        <w:t>T- Ah you’re finally awake</w:t>
-      </w:r>
-    </w:p>
-    <w:p>
-      <w:r>
-        <w:t xml:space="preserve">D- I fell </w:t>
-      </w:r>
-      <w:proofErr w:type="gramStart"/>
-      <w:r>
-        <w:t>asleep?</w:t>
-      </w:r>
-      <w:proofErr w:type="gramEnd"/>
-    </w:p>
-    <w:p>
-      <w:r>
-        <w:t xml:space="preserve">T- You didn’t seem to be a big fan of the movie </w:t>
-      </w:r>
-      <w:proofErr w:type="spellStart"/>
-      <w:r>
-        <w:t>haha</w:t>
-      </w:r>
-      <w:proofErr w:type="spellEnd"/>
-    </w:p>
-    <w:p>
-      <w:r>
-        <w:t>D- I’ve seen better</w:t>
-      </w:r>
-    </w:p>
-    <w:p>
-      <w:r>
-        <w:t>T- Oh lord, you must be super dehydrated, you’ve been sleeping for over half a day!</w:t>
-      </w:r>
-    </w:p>
-    <w:p>
-      <w:r>
-        <w:t>D- Half a day?</w:t>
-      </w:r>
-    </w:p>
-    <w:p>
-      <w:r>
-        <w:t>T- Yeah, here</w:t>
-      </w:r>
-      <w:r>
-        <w:t>, drink this.</w:t>
-      </w:r>
-    </w:p>
-    <w:p>
-      <w:r>
-        <w:t>.</w:t>
-      </w:r>
-    </w:p>
-    <w:p>
-      <w:r>
-        <w:t>D- Just what is going on?</w:t>
-      </w:r>
-    </w:p>
-    <w:p>
-      <w:r>
-        <w:t xml:space="preserve">T- You’re </w:t>
-      </w:r>
-      <w:proofErr w:type="spellStart"/>
-      <w:r>
-        <w:t>awa</w:t>
-      </w:r>
-      <w:proofErr w:type="spellEnd"/>
-      <w:r>
-        <w:t>-</w:t>
-      </w:r>
-    </w:p>
-    <w:p>
-      <w:r>
-        <w:t>D- Why is it nighttime?</w:t>
-      </w:r>
-    </w:p>
-    <w:p>
-      <w:r>
-        <w:t>T- You suddenly fell asleep again</w:t>
-      </w:r>
-      <w:r>
-        <w:t>, I was so worried!</w:t>
-      </w:r>
-    </w:p>
-    <w:p>
-      <w:r>
-        <w:t>I called a doctor and he told me you have a fever</w:t>
-      </w:r>
-    </w:p>
-    <w:p>
-      <w:r>
-        <w:t>D- A doctor huh</w:t>
-      </w:r>
-    </w:p>
-    <w:p>
-      <w:r>
-        <w:t>T- Yeah, he prescribed you these</w:t>
-      </w:r>
-    </w:p>
-    <w:p>
-      <w:r>
-        <w:t>D- Yeah</w:t>
-      </w:r>
-    </w:p>
-    <w:p>
-      <w:r>
-        <w:t>T- Whoa don’t stand up so suddenly like that, here, sit down and take the meds the doctor prescribed</w:t>
-      </w:r>
-    </w:p>
-    <w:p>
-      <w:r>
-        <w:t>D- Just a sec, I need to go to the bathroom first</w:t>
-      </w:r>
-    </w:p>
-    <w:p>
-      <w:r>
-        <w:t>T- Of course</w:t>
-      </w:r>
-    </w:p>
-    <w:p>
-      <w:r>
-        <w:t xml:space="preserve">Diego </w:t>
-      </w:r>
-      <w:proofErr w:type="gramStart"/>
-      <w:r>
-        <w:t>looks into</w:t>
-      </w:r>
-      <w:proofErr w:type="gramEnd"/>
-      <w:r>
-        <w:t xml:space="preserve"> the mirror and inspects himself</w:t>
-      </w:r>
-    </w:p>
-    <w:p>
-      <w:r>
-        <w:t xml:space="preserve">D- God, I look terrible… But this </w:t>
-      </w:r>
-      <w:proofErr w:type="gramStart"/>
-      <w:r>
-        <w:t>definitely doesn’t</w:t>
-      </w:r>
-      <w:proofErr w:type="gramEnd"/>
-      <w:r>
-        <w:t xml:space="preserve"> look like a fever</w:t>
-      </w:r>
-    </w:p>
-    <w:p>
-      <w:r>
-        <w:t>Taylor must have been making me drink some sleeping agent</w:t>
-      </w:r>
-    </w:p>
-    <w:p>
-      <w:r>
         <w:t>I need to find a way out</w:t>
       </w:r>
     </w:p>
@@ -1504,43 +1602,82 @@
         <w:rPr>
           <w:i/>
           <w:iCs/>
+          <w:color w:val="70AD47" w:themeColor="accent6"/>
         </w:rPr>
       </w:pPr>
       <w:r>
         <w:rPr>
           <w:i/>
           <w:iCs/>
+          <w:color w:val="70AD47" w:themeColor="accent6"/>
         </w:rPr>
         <w:t>Diego looks outside at a tree that once held meaning to him, he could swear he saw a heart in its branches.</w:t>
       </w:r>
     </w:p>
     <w:p>
-      <w:r>
+      <w:pPr>
+        <w:rPr>
+          <w:color w:val="70AD47" w:themeColor="accent6"/>
+        </w:rPr>
+      </w:pPr>
+      <w:r>
+        <w:rPr>
+          <w:color w:val="70AD47" w:themeColor="accent6"/>
+        </w:rPr>
         <w:t>I think I’ll have to climb down that tree to escape</w:t>
       </w:r>
-    </w:p>
-    <w:p>
+      <w:r>
+        <w:rPr>
+          <w:color w:val="70AD47" w:themeColor="accent6"/>
+        </w:rPr>
+        <w:t xml:space="preserve"> </w:t>
+      </w:r>
+    </w:p>
+    <w:p>
+      <w:pPr>
+        <w:rPr>
+          <w:color w:val="70AD47" w:themeColor="accent6"/>
+        </w:rPr>
+      </w:pPr>
       <w:r>
         <w:rPr>
           <w:i/>
           <w:iCs/>
+          <w:color w:val="70AD47" w:themeColor="accent6"/>
         </w:rPr>
         <w:t>Diego takes one last glance at his reflection in the mirror.</w:t>
       </w:r>
       <w:r>
+        <w:rPr>
+          <w:color w:val="70AD47" w:themeColor="accent6"/>
+        </w:rPr>
         <w:t xml:space="preserve"> </w:t>
       </w:r>
     </w:p>
     <w:p>
-      <w:r>
+      <w:pPr>
+        <w:rPr>
+          <w:color w:val="70AD47" w:themeColor="accent6"/>
+        </w:rPr>
+      </w:pPr>
+      <w:r>
+        <w:rPr>
+          <w:color w:val="70AD47" w:themeColor="accent6"/>
+        </w:rPr>
         <w:t xml:space="preserve">I can’t believe I’m going to do this. But I </w:t>
       </w:r>
       <w:proofErr w:type="gramStart"/>
       <w:r>
+        <w:rPr>
+          <w:color w:val="70AD47" w:themeColor="accent6"/>
+        </w:rPr>
         <w:t>have to</w:t>
       </w:r>
       <w:proofErr w:type="gramEnd"/>
       <w:r>
+        <w:rPr>
+          <w:color w:val="70AD47" w:themeColor="accent6"/>
+        </w:rPr>
         <w:t>…</w:t>
       </w:r>
     </w:p>
@@ -1550,6 +1687,7 @@
         <w:rPr>
           <w:i/>
           <w:iCs/>
+          <w:strike/>
           <w:color w:val="7030A0"/>
         </w:rPr>
       </w:pPr>
@@ -1557,15 +1695,16 @@
         <w:rPr>
           <w:i/>
           <w:iCs/>
+          <w:strike/>
           <w:color w:val="7030A0"/>
         </w:rPr>
-        <w:lastRenderedPageBreak/>
         <w:t xml:space="preserve">I will forgive you if you (become completely </w:t>
       </w:r>
       <w:r>
         <w:rPr>
           <w:i/>
           <w:iCs/>
+          <w:strike/>
           <w:color w:val="7030A0"/>
         </w:rPr>
         <w:t>submissive (</w:t>
@@ -1574,6 +1713,7 @@
         <w:rPr>
           <w:i/>
           <w:iCs/>
+          <w:strike/>
           <w:color w:val="7030A0"/>
         </w:rPr>
         <w:t>again yet also more))</w:t>
@@ -1607,7 +1747,7 @@
     </w:p>
     <w:p>
       <w:pPr>
-        <w:pStyle w:val="Prrafodelista"/>
+        <w:pStyle w:val="Listenabsatz"/>
         <w:numPr>
           <w:ilvl w:val="0"/>
           <w:numId w:val="1"/>
@@ -1625,7 +1765,7 @@
     </w:p>
     <w:p>
       <w:pPr>
-        <w:pStyle w:val="Prrafodelista"/>
+        <w:pStyle w:val="Listenabsatz"/>
         <w:numPr>
           <w:ilvl w:val="0"/>
           <w:numId w:val="1"/>
@@ -1637,7 +1777,7 @@
     </w:p>
     <w:p>
       <w:pPr>
-        <w:pStyle w:val="Prrafodelista"/>
+        <w:pStyle w:val="Listenabsatz"/>
         <w:numPr>
           <w:ilvl w:val="0"/>
           <w:numId w:val="1"/>
@@ -1655,7 +1795,7 @@
     </w:p>
     <w:p>
       <w:pPr>
-        <w:pStyle w:val="Prrafodelista"/>
+        <w:pStyle w:val="Listenabsatz"/>
         <w:numPr>
           <w:ilvl w:val="0"/>
           <w:numId w:val="1"/>
@@ -1671,9 +1811,100 @@
         <w:t>(hand?) mirror</w:t>
       </w:r>
     </w:p>
+    <w:p/>
+    <w:p>
+      <w:pPr>
+        <w:rPr>
+          <w:b/>
+          <w:bCs/>
+          <w:u w:val="single"/>
+        </w:rPr>
+      </w:pPr>
+      <w:r>
+        <w:rPr>
+          <w:b/>
+          <w:bCs/>
+          <w:u w:val="single"/>
+        </w:rPr>
+        <w:t xml:space="preserve">Item-Specific Notes </w:t>
+      </w:r>
+      <w:proofErr w:type="gramStart"/>
+      <w:r>
+        <w:rPr>
+          <w:b/>
+          <w:bCs/>
+          <w:u w:val="single"/>
+        </w:rPr>
+        <w:t>From</w:t>
+      </w:r>
+      <w:proofErr w:type="gramEnd"/>
+      <w:r>
+        <w:rPr>
+          <w:b/>
+          <w:bCs/>
+          <w:u w:val="single"/>
+        </w:rPr>
+        <w:t xml:space="preserve"> Alba:</w:t>
+      </w:r>
+    </w:p>
+    <w:p>
+      <w:r>
+        <w:t>Diego used to love this game -&gt; painting</w:t>
+      </w:r>
+    </w:p>
+    <w:p/>
     <w:p>
       <w:bookmarkStart w:id="0" w:name="_GoBack"/>
       <w:bookmarkEnd w:id="0"/>
+      <w:r>
+        <w:t>Key is a gift from Taylor. A little gift charm, is a sweet gift from Taylor</w:t>
+      </w:r>
+    </w:p>
+    <w:p/>
+    <w:p>
+      <w:r>
+        <w:t>Outings died out, started staying more at home, hint at that (When people start looking at him weird)</w:t>
+      </w:r>
+    </w:p>
+    <w:p>
+      <w:r>
+        <w:t>When time goes on, say they don’t go out as much anymore</w:t>
+      </w:r>
+    </w:p>
+    <w:p/>
+    <w:p/>
+    <w:p>
+      <w:r>
+        <w:t>Lemonade Jar: mention past relationship, broke up on good terms. Wanted to experience things/ we’re still in touch, Taylor hates this</w:t>
+      </w:r>
+    </w:p>
+    <w:p/>
+    <w:p>
+      <w:r>
+        <w:t>Toolshed: place for having sex?</w:t>
+      </w:r>
+    </w:p>
+    <w:p/>
+    <w:p>
+      <w:r>
+        <w:t xml:space="preserve">Kitchen Knife: “I’ve seen some old scars on </w:t>
+      </w:r>
+      <w:proofErr w:type="spellStart"/>
+      <w:r>
+        <w:t>taylor’s</w:t>
+      </w:r>
+      <w:proofErr w:type="spellEnd"/>
+      <w:r>
+        <w:t xml:space="preserve"> arms” Taylor threatens to </w:t>
+      </w:r>
+      <w:proofErr w:type="spellStart"/>
+      <w:r>
+        <w:t>self harm</w:t>
+      </w:r>
+      <w:proofErr w:type="spellEnd"/>
+      <w:r>
+        <w:t xml:space="preserve"> again at some point</w:t>
+      </w:r>
     </w:p>
     <w:sectPr>
       <w:pgSz w:w="12240" w:h="15840"/>
@@ -2201,15 +2432,15 @@
     <w:lsdException w:name="Unresolved Mention" w:semiHidden="1" w:unhideWhenUsed="1"/>
     <w:lsdException w:name="Smart Link" w:semiHidden="1" w:unhideWhenUsed="1"/>
   </w:latentStyles>
-  <w:style w:type="paragraph" w:default="1" w:styleId="Normal">
+  <w:style w:type="paragraph" w:default="1" w:styleId="Standard">
     <w:name w:val="Normal"/>
     <w:qFormat/>
   </w:style>
-  <w:style w:type="paragraph" w:styleId="Ttulo1">
+  <w:style w:type="paragraph" w:styleId="berschrift1">
     <w:name w:val="heading 1"/>
-    <w:basedOn w:val="Normal"/>
-    <w:next w:val="Normal"/>
-    <w:link w:val="Ttulo1Car"/>
+    <w:basedOn w:val="Standard"/>
+    <w:next w:val="Standard"/>
+    <w:link w:val="berschrift1Zchn"/>
     <w:uiPriority w:val="9"/>
     <w:qFormat/>
     <w:rsid w:val="00474017"/>
@@ -2226,13 +2457,13 @@
       <w:szCs w:val="32"/>
     </w:rPr>
   </w:style>
-  <w:style w:type="character" w:default="1" w:styleId="Fuentedeprrafopredeter">
+  <w:style w:type="character" w:default="1" w:styleId="Absatz-Standardschriftart">
     <w:name w:val="Default Paragraph Font"/>
     <w:uiPriority w:val="1"/>
     <w:semiHidden/>
     <w:unhideWhenUsed/>
   </w:style>
-  <w:style w:type="table" w:default="1" w:styleId="Tablanormal">
+  <w:style w:type="table" w:default="1" w:styleId="NormaleTabelle">
     <w:name w:val="Normal Table"/>
     <w:uiPriority w:val="99"/>
     <w:semiHidden/>
@@ -2247,17 +2478,17 @@
       </w:tblCellMar>
     </w:tblPr>
   </w:style>
-  <w:style w:type="numbering" w:default="1" w:styleId="Sinlista">
+  <w:style w:type="numbering" w:default="1" w:styleId="KeineListe">
     <w:name w:val="No List"/>
     <w:uiPriority w:val="99"/>
     <w:semiHidden/>
     <w:unhideWhenUsed/>
   </w:style>
-  <w:style w:type="paragraph" w:styleId="Ttulo">
+  <w:style w:type="paragraph" w:styleId="Titel">
     <w:name w:val="Title"/>
-    <w:basedOn w:val="Normal"/>
-    <w:next w:val="Normal"/>
-    <w:link w:val="TtuloCar"/>
+    <w:basedOn w:val="Standard"/>
+    <w:next w:val="Standard"/>
+    <w:link w:val="TitelZchn"/>
     <w:uiPriority w:val="10"/>
     <w:qFormat/>
     <w:rsid w:val="00D00279"/>
@@ -2273,10 +2504,10 @@
       <w:szCs w:val="56"/>
     </w:rPr>
   </w:style>
-  <w:style w:type="character" w:customStyle="1" w:styleId="TtuloCar">
-    <w:name w:val="Título Car"/>
-    <w:basedOn w:val="Fuentedeprrafopredeter"/>
-    <w:link w:val="Ttulo"/>
+  <w:style w:type="character" w:customStyle="1" w:styleId="TitelZchn">
+    <w:name w:val="Titel Zchn"/>
+    <w:basedOn w:val="Absatz-Standardschriftart"/>
+    <w:link w:val="Titel"/>
     <w:uiPriority w:val="10"/>
     <w:rsid w:val="00D00279"/>
     <w:rPr>
@@ -2287,10 +2518,10 @@
       <w:szCs w:val="56"/>
     </w:rPr>
   </w:style>
-  <w:style w:type="character" w:customStyle="1" w:styleId="Ttulo1Car">
-    <w:name w:val="Título 1 Car"/>
-    <w:basedOn w:val="Fuentedeprrafopredeter"/>
-    <w:link w:val="Ttulo1"/>
+  <w:style w:type="character" w:customStyle="1" w:styleId="berschrift1Zchn">
+    <w:name w:val="Überschrift 1 Zchn"/>
+    <w:basedOn w:val="Absatz-Standardschriftart"/>
+    <w:link w:val="berschrift1"/>
     <w:uiPriority w:val="9"/>
     <w:rsid w:val="00474017"/>
     <w:rPr>
@@ -2300,9 +2531,9 @@
       <w:szCs w:val="32"/>
     </w:rPr>
   </w:style>
-  <w:style w:type="paragraph" w:styleId="Prrafodelista">
+  <w:style w:type="paragraph" w:styleId="Listenabsatz">
     <w:name w:val="List Paragraph"/>
-    <w:basedOn w:val="Normal"/>
+    <w:basedOn w:val="Standard"/>
     <w:uiPriority w:val="34"/>
     <w:qFormat/>
     <w:rsid w:val="008575E7"/>
@@ -2608,4 +2839,16 @@
     </a:ext>
   </a:extLst>
 </a:theme>
+</file>
+
+<file path=customXml/item1.xml><?xml version="1.0" encoding="utf-8"?>
+<b:Sources xmlns:b="http://schemas.openxmlformats.org/officeDocument/2006/bibliography" xmlns="http://schemas.openxmlformats.org/officeDocument/2006/bibliography" SelectedStyle="\APASixthEditionOfficeOnline.xsl" StyleName="APA" Version="6"/>
+</file>
+
+<file path=customXml/itemProps1.xml><?xml version="1.0" encoding="utf-8"?>
+<ds:datastoreItem xmlns:ds="http://schemas.openxmlformats.org/officeDocument/2006/customXml" ds:itemID="{A35AF2AA-F0F2-4F71-AE9F-C2EDE739CCBC}">
+  <ds:schemaRefs>
+    <ds:schemaRef ds:uri="http://schemas.openxmlformats.org/officeDocument/2006/bibliography"/>
+  </ds:schemaRefs>
+</ds:datastoreItem>
 </file>
</xml_diff>

<commit_message>
Add PDF's for Diemer
</commit_message>
<xml_diff>
--- a/docs/Story+Flavor/Full Outside Story in chronological order.docx
+++ b/docs/Story+Flavor/Full Outside Story in chronological order.docx
@@ -4,7 +4,7 @@
   <w:body>
     <w:p>
       <w:pPr>
-        <w:pStyle w:val="Titel"/>
+        <w:pStyle w:val="Title"/>
         <w:jc w:val="center"/>
       </w:pPr>
       <w:r>
@@ -14,13 +14,27 @@
         <w:t>S</w:t>
       </w:r>
       <w:r>
-        <w:t>tory in chronological order</w:t>
+        <w:t xml:space="preserve">tory in </w:t>
+      </w:r>
+      <w:r>
+        <w:t>C</w:t>
+      </w:r>
+      <w:r>
+        <w:t xml:space="preserve">hronological </w:t>
+      </w:r>
+      <w:r>
+        <w:t>O</w:t>
+      </w:r>
+      <w:bookmarkStart w:id="0" w:name="_GoBack"/>
+      <w:bookmarkEnd w:id="0"/>
+      <w:r>
+        <w:t>rder</w:t>
       </w:r>
     </w:p>
     <w:p/>
     <w:p>
       <w:pPr>
-        <w:pStyle w:val="berschrift1"/>
+        <w:pStyle w:val="Heading1"/>
       </w:pPr>
       <w:r>
         <w:t>About Diego, childhood and personality:</w:t>
@@ -37,15 +51,7 @@
         <w:t xml:space="preserve"> kid, </w:t>
       </w:r>
       <w:r>
-        <w:t>he played mostly as a catcher but would fill in any role necessary. He really liked taking the support-</w:t>
-      </w:r>
-      <w:proofErr w:type="spellStart"/>
-      <w:r>
-        <w:t>ish</w:t>
-      </w:r>
-      <w:proofErr w:type="spellEnd"/>
-      <w:r>
-        <w:t xml:space="preserve"> approach to teamplay, where he would rather help others perform their best rather than steal the spotlight for himself. He was a vital part to his team’s victory</w:t>
+        <w:t>he played mostly as a catcher but would fill in any role necessary. He really liked taking the support-ish approach to teamplay, where he would rather help others perform their best rather than steal the spotlight for himself. He was a vital part to his team’s victory</w:t>
       </w:r>
       <w:r>
         <w:t xml:space="preserve">, and so gained the respect of his peers </w:t>
@@ -172,7 +178,7 @@
     </w:p>
     <w:p>
       <w:pPr>
-        <w:pStyle w:val="berschrift1"/>
+        <w:pStyle w:val="Heading1"/>
       </w:pPr>
       <w:r>
         <w:t>Beginnings</w:t>
@@ -253,21 +259,12 @@
           <w:bCs/>
         </w:rPr>
       </w:pPr>
-      <w:proofErr w:type="spellStart"/>
-      <w:r>
-        <w:rPr>
-          <w:b/>
-          <w:bCs/>
-        </w:rPr>
-        <w:t>Timeskip</w:t>
-      </w:r>
-      <w:proofErr w:type="spellEnd"/>
-      <w:r>
-        <w:rPr>
-          <w:b/>
-          <w:bCs/>
-        </w:rPr>
-        <w:t xml:space="preserve"> where Diego already moved into Taylor’s place, quite quickly and abruptly (</w:t>
+      <w:r>
+        <w:rPr>
+          <w:b/>
+          <w:bCs/>
+        </w:rPr>
+        <w:t>Timeskip where Diego already moved into Taylor’s place, quite quickly and abruptly (</w:t>
       </w:r>
       <w:proofErr w:type="gramStart"/>
       <w:r>
@@ -306,7 +303,7 @@
     </w:p>
     <w:p>
       <w:pPr>
-        <w:pStyle w:val="Listenabsatz"/>
+        <w:pStyle w:val="ListParagraph"/>
         <w:numPr>
           <w:ilvl w:val="0"/>
           <w:numId w:val="1"/>
@@ -321,7 +318,7 @@
     </w:p>
     <w:p>
       <w:pPr>
-        <w:pStyle w:val="Listenabsatz"/>
+        <w:pStyle w:val="ListParagraph"/>
         <w:numPr>
           <w:ilvl w:val="0"/>
           <w:numId w:val="1"/>
@@ -339,7 +336,7 @@
     </w:p>
     <w:p>
       <w:pPr>
-        <w:pStyle w:val="Listenabsatz"/>
+        <w:pStyle w:val="ListParagraph"/>
         <w:numPr>
           <w:ilvl w:val="0"/>
           <w:numId w:val="1"/>
@@ -357,7 +354,7 @@
     </w:p>
     <w:p>
       <w:pPr>
-        <w:pStyle w:val="Listenabsatz"/>
+        <w:pStyle w:val="ListParagraph"/>
         <w:numPr>
           <w:ilvl w:val="0"/>
           <w:numId w:val="1"/>
@@ -375,7 +372,7 @@
     </w:p>
     <w:p>
       <w:pPr>
-        <w:pStyle w:val="Listenabsatz"/>
+        <w:pStyle w:val="ListParagraph"/>
         <w:numPr>
           <w:ilvl w:val="0"/>
           <w:numId w:val="1"/>
@@ -392,7 +389,7 @@
     </w:p>
     <w:p>
       <w:pPr>
-        <w:pStyle w:val="Listenabsatz"/>
+        <w:pStyle w:val="ListParagraph"/>
         <w:numPr>
           <w:ilvl w:val="0"/>
           <w:numId w:val="1"/>
@@ -409,7 +406,7 @@
     </w:p>
     <w:p>
       <w:pPr>
-        <w:pStyle w:val="Listenabsatz"/>
+        <w:pStyle w:val="ListParagraph"/>
         <w:numPr>
           <w:ilvl w:val="0"/>
           <w:numId w:val="1"/>
@@ -421,20 +418,12 @@
         </w:rPr>
       </w:pPr>
       <w:r>
-        <w:t>(</w:t>
-      </w:r>
-      <w:proofErr w:type="spellStart"/>
-      <w:r>
-        <w:t>Funyarinpa</w:t>
-      </w:r>
-      <w:proofErr w:type="spellEnd"/>
-      <w:r>
-        <w:t>) Painting</w:t>
-      </w:r>
-    </w:p>
-    <w:p>
-      <w:pPr>
-        <w:pStyle w:val="Listenabsatz"/>
+        <w:t>(Funyarinpa) Painting</w:t>
+      </w:r>
+    </w:p>
+    <w:p>
+      <w:pPr>
+        <w:pStyle w:val="ListParagraph"/>
         <w:numPr>
           <w:ilvl w:val="0"/>
           <w:numId w:val="1"/>
@@ -455,7 +444,7 @@
     </w:p>
     <w:p>
       <w:pPr>
-        <w:pStyle w:val="Listenabsatz"/>
+        <w:pStyle w:val="ListParagraph"/>
         <w:numPr>
           <w:ilvl w:val="0"/>
           <w:numId w:val="1"/>
@@ -472,7 +461,7 @@
     </w:p>
     <w:p>
       <w:pPr>
-        <w:pStyle w:val="Listenabsatz"/>
+        <w:pStyle w:val="ListParagraph"/>
         <w:numPr>
           <w:ilvl w:val="0"/>
           <w:numId w:val="1"/>
@@ -489,7 +478,7 @@
     </w:p>
     <w:p>
       <w:pPr>
-        <w:pStyle w:val="Listenabsatz"/>
+        <w:pStyle w:val="ListParagraph"/>
         <w:numPr>
           <w:ilvl w:val="0"/>
           <w:numId w:val="1"/>
@@ -516,7 +505,7 @@
     </w:p>
     <w:p>
       <w:pPr>
-        <w:pStyle w:val="berschrift1"/>
+        <w:pStyle w:val="Heading1"/>
       </w:pPr>
       <w:r>
         <w:t>Relationship turns from sweet to obsessive</w:t>
@@ -557,15 +546,7 @@
       </w:r>
       <w:proofErr w:type="gramEnd"/>
       <w:r>
-        <w:t xml:space="preserve"> their free time together, very lovey-dovey couple. They went to arcades, Taylor’s specifically fond of pulling for </w:t>
-      </w:r>
-      <w:proofErr w:type="spellStart"/>
-      <w:r>
-        <w:t>Gashapons</w:t>
-      </w:r>
-      <w:proofErr w:type="spellEnd"/>
-      <w:r>
-        <w:t>, they bought one of those tourist love locks for a stupid high price</w:t>
+        <w:t xml:space="preserve"> their free time together, very lovey-dovey couple. They went to arcades, Taylor’s specifically fond of pulling for Gashapons, they bought one of those tourist love locks for a stupid high price</w:t>
       </w:r>
       <w:r>
         <w:t>, visited zoo/ botanic garden where little signs come from (or alternatively where they saw a waterfall).</w:t>
@@ -659,7 +640,7 @@
     </w:p>
     <w:p>
       <w:pPr>
-        <w:pStyle w:val="Listenabsatz"/>
+        <w:pStyle w:val="ListParagraph"/>
         <w:numPr>
           <w:ilvl w:val="0"/>
           <w:numId w:val="1"/>
@@ -668,24 +649,16 @@
           <w:strike/>
         </w:rPr>
       </w:pPr>
-      <w:proofErr w:type="spellStart"/>
-      <w:r>
-        <w:rPr>
-          <w:strike/>
-        </w:rPr>
-        <w:t>Gashapon</w:t>
-      </w:r>
-      <w:proofErr w:type="spellEnd"/>
-      <w:r>
-        <w:rPr>
-          <w:strike/>
-        </w:rPr>
-        <w:t xml:space="preserve"> Capsule</w:t>
-      </w:r>
-    </w:p>
-    <w:p>
-      <w:pPr>
-        <w:pStyle w:val="Listenabsatz"/>
+      <w:r>
+        <w:rPr>
+          <w:strike/>
+        </w:rPr>
+        <w:t>Gashapon Capsule</w:t>
+      </w:r>
+    </w:p>
+    <w:p>
+      <w:pPr>
+        <w:pStyle w:val="ListParagraph"/>
         <w:numPr>
           <w:ilvl w:val="0"/>
           <w:numId w:val="1"/>
@@ -703,7 +676,7 @@
     </w:p>
     <w:p>
       <w:pPr>
-        <w:pStyle w:val="Listenabsatz"/>
+        <w:pStyle w:val="ListParagraph"/>
         <w:numPr>
           <w:ilvl w:val="0"/>
           <w:numId w:val="1"/>
@@ -722,7 +695,7 @@
     </w:p>
     <w:p>
       <w:pPr>
-        <w:pStyle w:val="Listenabsatz"/>
+        <w:pStyle w:val="ListParagraph"/>
         <w:numPr>
           <w:ilvl w:val="0"/>
           <w:numId w:val="1"/>
@@ -740,7 +713,7 @@
     </w:p>
     <w:p>
       <w:pPr>
-        <w:pStyle w:val="Listenabsatz"/>
+        <w:pStyle w:val="ListParagraph"/>
         <w:numPr>
           <w:ilvl w:val="0"/>
           <w:numId w:val="1"/>
@@ -758,24 +731,19 @@
     </w:p>
     <w:p>
       <w:pPr>
-        <w:pStyle w:val="Listenabsatz"/>
+        <w:pStyle w:val="ListParagraph"/>
         <w:numPr>
           <w:ilvl w:val="0"/>
           <w:numId w:val="1"/>
         </w:numPr>
       </w:pPr>
       <w:r>
-        <w:t xml:space="preserve">Toolshed + Bunny </w:t>
-      </w:r>
-      <w:proofErr w:type="spellStart"/>
-      <w:r>
-        <w:t>doorhandle</w:t>
-      </w:r>
-      <w:proofErr w:type="spellEnd"/>
-    </w:p>
-    <w:p>
-      <w:pPr>
-        <w:pStyle w:val="Listenabsatz"/>
+        <w:t>Toolshed + Bunny doorhandle</w:t>
+      </w:r>
+    </w:p>
+    <w:p>
+      <w:pPr>
+        <w:pStyle w:val="ListParagraph"/>
         <w:numPr>
           <w:ilvl w:val="0"/>
           <w:numId w:val="1"/>
@@ -805,7 +773,7 @@
     </w:p>
     <w:p>
       <w:pPr>
-        <w:pStyle w:val="Listenabsatz"/>
+        <w:pStyle w:val="ListParagraph"/>
         <w:numPr>
           <w:ilvl w:val="0"/>
           <w:numId w:val="1"/>
@@ -817,7 +785,7 @@
     </w:p>
     <w:p>
       <w:pPr>
-        <w:pStyle w:val="Listenabsatz"/>
+        <w:pStyle w:val="ListParagraph"/>
         <w:numPr>
           <w:ilvl w:val="0"/>
           <w:numId w:val="1"/>
@@ -830,26 +798,12 @@
         <w:rPr>
           <w:strike/>
         </w:rPr>
-        <w:t>Am/</w:t>
-      </w:r>
-      <w:proofErr w:type="spellStart"/>
-      <w:r>
-        <w:rPr>
-          <w:strike/>
-        </w:rPr>
-        <w:t>Fm</w:t>
-      </w:r>
-      <w:proofErr w:type="spellEnd"/>
-      <w:r>
-        <w:rPr>
-          <w:strike/>
-        </w:rPr>
-        <w:t xml:space="preserve"> Clock</w:t>
-      </w:r>
-    </w:p>
-    <w:p>
-      <w:pPr>
-        <w:pStyle w:val="Listenabsatz"/>
+        <w:t>Am/Fm Clock</w:t>
+      </w:r>
+    </w:p>
+    <w:p>
+      <w:pPr>
+        <w:pStyle w:val="ListParagraph"/>
         <w:numPr>
           <w:ilvl w:val="0"/>
           <w:numId w:val="1"/>
@@ -867,7 +821,7 @@
     </w:p>
     <w:p>
       <w:pPr>
-        <w:pStyle w:val="Listenabsatz"/>
+        <w:pStyle w:val="ListParagraph"/>
         <w:numPr>
           <w:ilvl w:val="0"/>
           <w:numId w:val="1"/>
@@ -879,7 +833,7 @@
     </w:p>
     <w:p>
       <w:pPr>
-        <w:pStyle w:val="Listenabsatz"/>
+        <w:pStyle w:val="ListParagraph"/>
         <w:numPr>
           <w:ilvl w:val="0"/>
           <w:numId w:val="1"/>
@@ -891,7 +845,7 @@
     </w:p>
     <w:p>
       <w:pPr>
-        <w:pStyle w:val="Listenabsatz"/>
+        <w:pStyle w:val="ListParagraph"/>
         <w:numPr>
           <w:ilvl w:val="0"/>
           <w:numId w:val="1"/>
@@ -909,7 +863,7 @@
     </w:p>
     <w:p>
       <w:pPr>
-        <w:pStyle w:val="berschrift1"/>
+        <w:pStyle w:val="Heading1"/>
       </w:pPr>
       <w:r>
         <w:t>Breaking Point - The Void</w:t>
@@ -1119,15 +1073,15 @@
     </w:p>
     <w:p>
       <w:r>
-        <w:t xml:space="preserve">T- DIEGO DON’T -Don’t let them use you like that, come I’ll cook something for </w:t>
+        <w:t xml:space="preserve">T- DIEGO DON’T -Don’t let them use you like </w:t>
       </w:r>
       <w:proofErr w:type="gramStart"/>
       <w:r>
-        <w:t>you</w:t>
+        <w:t>that,</w:t>
       </w:r>
       <w:proofErr w:type="gramEnd"/>
       <w:r>
-        <w:t xml:space="preserve"> and we’ll forget all about this.</w:t>
+        <w:t xml:space="preserve"> come I’ll cook something for you and we’ll forget all about this.</w:t>
       </w:r>
     </w:p>
     <w:p>
@@ -1362,15 +1316,7 @@
     </w:p>
     <w:p>
       <w:r>
-        <w:t xml:space="preserve">T- </w:t>
-      </w:r>
-      <w:proofErr w:type="spellStart"/>
-      <w:r>
-        <w:t>Cmon</w:t>
-      </w:r>
-      <w:proofErr w:type="spellEnd"/>
-      <w:r>
-        <w:t>, I know you love my cooking</w:t>
+        <w:t>T- Cmon, I know you love my cooking</w:t>
       </w:r>
     </w:p>
     <w:p>
@@ -1416,13 +1362,8 @@
     </w:p>
     <w:p>
       <w:r>
-        <w:t xml:space="preserve">T- You didn’t seem to be a big fan of the movie </w:t>
-      </w:r>
-      <w:proofErr w:type="spellStart"/>
-      <w:r>
-        <w:t>haha</w:t>
-      </w:r>
-      <w:proofErr w:type="spellEnd"/>
+        <w:t>T- You didn’t seem to be a big fan of the movie haha</w:t>
+      </w:r>
     </w:p>
     <w:p>
       <w:r>
@@ -1459,15 +1400,7 @@
     </w:p>
     <w:p>
       <w:r>
-        <w:t xml:space="preserve">T- You’re </w:t>
-      </w:r>
-      <w:proofErr w:type="spellStart"/>
-      <w:r>
-        <w:t>awa</w:t>
-      </w:r>
-      <w:proofErr w:type="spellEnd"/>
-      <w:r>
-        <w:t>-</w:t>
+        <w:t>T- You’re awa-</w:t>
       </w:r>
     </w:p>
     <w:p>
@@ -1747,7 +1680,7 @@
     </w:p>
     <w:p>
       <w:pPr>
-        <w:pStyle w:val="Listenabsatz"/>
+        <w:pStyle w:val="ListParagraph"/>
         <w:numPr>
           <w:ilvl w:val="0"/>
           <w:numId w:val="1"/>
@@ -1765,7 +1698,7 @@
     </w:p>
     <w:p>
       <w:pPr>
-        <w:pStyle w:val="Listenabsatz"/>
+        <w:pStyle w:val="ListParagraph"/>
         <w:numPr>
           <w:ilvl w:val="0"/>
           <w:numId w:val="1"/>
@@ -1777,7 +1710,7 @@
     </w:p>
     <w:p>
       <w:pPr>
-        <w:pStyle w:val="Listenabsatz"/>
+        <w:pStyle w:val="ListParagraph"/>
         <w:numPr>
           <w:ilvl w:val="0"/>
           <w:numId w:val="1"/>
@@ -1795,7 +1728,7 @@
     </w:p>
     <w:p>
       <w:pPr>
-        <w:pStyle w:val="Listenabsatz"/>
+        <w:pStyle w:val="ListParagraph"/>
         <w:numPr>
           <w:ilvl w:val="0"/>
           <w:numId w:val="1"/>
@@ -1854,8 +1787,6 @@
     </w:p>
     <w:p/>
     <w:p>
-      <w:bookmarkStart w:id="0" w:name="_GoBack"/>
-      <w:bookmarkEnd w:id="0"/>
       <w:r>
         <w:t>Key is a gift from Taylor. A little gift charm, is a sweet gift from Taylor</w:t>
       </w:r>
@@ -1887,23 +1818,7 @@
     <w:p/>
     <w:p>
       <w:r>
-        <w:t xml:space="preserve">Kitchen Knife: “I’ve seen some old scars on </w:t>
-      </w:r>
-      <w:proofErr w:type="spellStart"/>
-      <w:r>
-        <w:t>taylor’s</w:t>
-      </w:r>
-      <w:proofErr w:type="spellEnd"/>
-      <w:r>
-        <w:t xml:space="preserve"> arms” Taylor threatens to </w:t>
-      </w:r>
-      <w:proofErr w:type="spellStart"/>
-      <w:r>
-        <w:t>self harm</w:t>
-      </w:r>
-      <w:proofErr w:type="spellEnd"/>
-      <w:r>
-        <w:t xml:space="preserve"> again at some point</w:t>
+        <w:t>Kitchen Knife: “I’ve seen some old scars on taylor’s arms” Taylor threatens to self harm again at some point</w:t>
       </w:r>
     </w:p>
     <w:sectPr>
@@ -2432,15 +2347,15 @@
     <w:lsdException w:name="Unresolved Mention" w:semiHidden="1" w:unhideWhenUsed="1"/>
     <w:lsdException w:name="Smart Link" w:semiHidden="1" w:unhideWhenUsed="1"/>
   </w:latentStyles>
-  <w:style w:type="paragraph" w:default="1" w:styleId="Standard">
+  <w:style w:type="paragraph" w:default="1" w:styleId="Normal">
     <w:name w:val="Normal"/>
     <w:qFormat/>
   </w:style>
-  <w:style w:type="paragraph" w:styleId="berschrift1">
+  <w:style w:type="paragraph" w:styleId="Heading1">
     <w:name w:val="heading 1"/>
-    <w:basedOn w:val="Standard"/>
-    <w:next w:val="Standard"/>
-    <w:link w:val="berschrift1Zchn"/>
+    <w:basedOn w:val="Normal"/>
+    <w:next w:val="Normal"/>
+    <w:link w:val="Heading1Char"/>
     <w:uiPriority w:val="9"/>
     <w:qFormat/>
     <w:rsid w:val="00474017"/>
@@ -2457,13 +2372,13 @@
       <w:szCs w:val="32"/>
     </w:rPr>
   </w:style>
-  <w:style w:type="character" w:default="1" w:styleId="Absatz-Standardschriftart">
+  <w:style w:type="character" w:default="1" w:styleId="DefaultParagraphFont">
     <w:name w:val="Default Paragraph Font"/>
     <w:uiPriority w:val="1"/>
     <w:semiHidden/>
     <w:unhideWhenUsed/>
   </w:style>
-  <w:style w:type="table" w:default="1" w:styleId="NormaleTabelle">
+  <w:style w:type="table" w:default="1" w:styleId="TableNormal">
     <w:name w:val="Normal Table"/>
     <w:uiPriority w:val="99"/>
     <w:semiHidden/>
@@ -2478,17 +2393,17 @@
       </w:tblCellMar>
     </w:tblPr>
   </w:style>
-  <w:style w:type="numbering" w:default="1" w:styleId="KeineListe">
+  <w:style w:type="numbering" w:default="1" w:styleId="NoList">
     <w:name w:val="No List"/>
     <w:uiPriority w:val="99"/>
     <w:semiHidden/>
     <w:unhideWhenUsed/>
   </w:style>
-  <w:style w:type="paragraph" w:styleId="Titel">
+  <w:style w:type="paragraph" w:styleId="Title">
     <w:name w:val="Title"/>
-    <w:basedOn w:val="Standard"/>
-    <w:next w:val="Standard"/>
-    <w:link w:val="TitelZchn"/>
+    <w:basedOn w:val="Normal"/>
+    <w:next w:val="Normal"/>
+    <w:link w:val="TitleChar"/>
     <w:uiPriority w:val="10"/>
     <w:qFormat/>
     <w:rsid w:val="00D00279"/>
@@ -2504,10 +2419,10 @@
       <w:szCs w:val="56"/>
     </w:rPr>
   </w:style>
-  <w:style w:type="character" w:customStyle="1" w:styleId="TitelZchn">
-    <w:name w:val="Titel Zchn"/>
-    <w:basedOn w:val="Absatz-Standardschriftart"/>
-    <w:link w:val="Titel"/>
+  <w:style w:type="character" w:customStyle="1" w:styleId="TitleChar">
+    <w:name w:val="Title Char"/>
+    <w:basedOn w:val="DefaultParagraphFont"/>
+    <w:link w:val="Title"/>
     <w:uiPriority w:val="10"/>
     <w:rsid w:val="00D00279"/>
     <w:rPr>
@@ -2518,10 +2433,10 @@
       <w:szCs w:val="56"/>
     </w:rPr>
   </w:style>
-  <w:style w:type="character" w:customStyle="1" w:styleId="berschrift1Zchn">
-    <w:name w:val="Überschrift 1 Zchn"/>
-    <w:basedOn w:val="Absatz-Standardschriftart"/>
-    <w:link w:val="berschrift1"/>
+  <w:style w:type="character" w:customStyle="1" w:styleId="Heading1Char">
+    <w:name w:val="Heading 1 Char"/>
+    <w:basedOn w:val="DefaultParagraphFont"/>
+    <w:link w:val="Heading1"/>
     <w:uiPriority w:val="9"/>
     <w:rsid w:val="00474017"/>
     <w:rPr>
@@ -2531,9 +2446,9 @@
       <w:szCs w:val="32"/>
     </w:rPr>
   </w:style>
-  <w:style w:type="paragraph" w:styleId="Listenabsatz">
+  <w:style w:type="paragraph" w:styleId="ListParagraph">
     <w:name w:val="List Paragraph"/>
-    <w:basedOn w:val="Standard"/>
+    <w:basedOn w:val="Normal"/>
     <w:uiPriority w:val="34"/>
     <w:qFormat/>
     <w:rsid w:val="008575E7"/>
@@ -2846,7 +2761,7 @@
 </file>
 
 <file path=customXml/itemProps1.xml><?xml version="1.0" encoding="utf-8"?>
-<ds:datastoreItem xmlns:ds="http://schemas.openxmlformats.org/officeDocument/2006/customXml" ds:itemID="{A35AF2AA-F0F2-4F71-AE9F-C2EDE739CCBC}">
+<ds:datastoreItem xmlns:ds="http://schemas.openxmlformats.org/officeDocument/2006/customXml" ds:itemID="{D016274A-97A2-4F38-B5A6-63515F510ECC}">
   <ds:schemaRefs>
     <ds:schemaRef ds:uri="http://schemas.openxmlformats.org/officeDocument/2006/bibliography"/>
   </ds:schemaRefs>

</xml_diff>

<commit_message>
Fix color on Book puzzle, make item flavor consitent with doc, update outside story, progress on knowledge test
</commit_message>
<xml_diff>
--- a/docs/Story+Flavor/Full Outside Story in chronological order.docx
+++ b/docs/Story+Flavor/Full Outside Story in chronological order.docx
@@ -4,7 +4,7 @@
   <w:body>
     <w:p>
       <w:pPr>
-        <w:pStyle w:val="Title"/>
+        <w:pStyle w:val="Ttulo"/>
         <w:jc w:val="center"/>
       </w:pPr>
       <w:r>
@@ -25,16 +25,51 @@
       <w:r>
         <w:t>O</w:t>
       </w:r>
-      <w:bookmarkStart w:id="0" w:name="_GoBack"/>
-      <w:bookmarkEnd w:id="0"/>
       <w:r>
         <w:t>rder</w:t>
       </w:r>
     </w:p>
-    <w:p/>
-    <w:p>
-      <w:pPr>
-        <w:pStyle w:val="Heading1"/>
+    <w:p>
+      <w:pPr>
+        <w:rPr>
+          <w:b/>
+          <w:bCs/>
+        </w:rPr>
+      </w:pPr>
+    </w:p>
+    <w:p>
+      <w:pPr>
+        <w:rPr>
+          <w:b/>
+          <w:bCs/>
+        </w:rPr>
+      </w:pPr>
+      <w:r>
+        <w:rPr>
+          <w:b/>
+          <w:bCs/>
+        </w:rPr>
+        <w:t xml:space="preserve">Everything </w:t>
+      </w:r>
+      <w:r>
+        <w:rPr>
+          <w:b/>
+          <w:bCs/>
+          <w:highlight w:val="yellow"/>
+        </w:rPr>
+        <w:t>highlighted in yellow</w:t>
+      </w:r>
+      <w:r>
+        <w:rPr>
+          <w:b/>
+          <w:bCs/>
+        </w:rPr>
+        <w:t xml:space="preserve"> is already in the game</w:t>
+      </w:r>
+    </w:p>
+    <w:p>
+      <w:pPr>
+        <w:pStyle w:val="Ttulo1"/>
       </w:pPr>
       <w:r>
         <w:t>About Diego, childhood and personality:</w:t>
@@ -42,27 +77,65 @@
     </w:p>
     <w:p>
       <w:r>
+        <w:rPr>
+          <w:highlight w:val="yellow"/>
+        </w:rPr>
         <w:t xml:space="preserve">He played Baseball </w:t>
       </w:r>
       <w:r>
+        <w:rPr>
+          <w:highlight w:val="yellow"/>
+        </w:rPr>
         <w:t>since he was a</w:t>
       </w:r>
       <w:r>
-        <w:t xml:space="preserve"> kid, </w:t>
-      </w:r>
-      <w:r>
-        <w:t>he played mostly as a catcher but would fill in any role necessary. He really liked taking the support-ish approach to teamplay, where he would rather help others perform their best rather than steal the spotlight for himself. He was a vital part to his team’s victory</w:t>
-      </w:r>
-      <w:r>
+        <w:rPr>
+          <w:highlight w:val="yellow"/>
+        </w:rPr>
+        <w:t xml:space="preserve"> kid,</w:t>
+      </w:r>
+      <w:r>
+        <w:t xml:space="preserve"> </w:t>
+      </w:r>
+      <w:r>
+        <w:t>he played mostly as a catcher but would fill in any role necessary. He really liked taking the support-</w:t>
+      </w:r>
+      <w:proofErr w:type="spellStart"/>
+      <w:r>
+        <w:t>ish</w:t>
+      </w:r>
+      <w:proofErr w:type="spellEnd"/>
+      <w:r>
+        <w:t xml:space="preserve"> approach to teamplay, where he would rather help others perform their best rather than steal the spotlight for himself. </w:t>
+      </w:r>
+      <w:r>
+        <w:rPr>
+          <w:highlight w:val="yellow"/>
+        </w:rPr>
+        <w:t>He was a vital part to his team’s victory</w:t>
+      </w:r>
+      <w:r>
+        <w:rPr>
+          <w:highlight w:val="yellow"/>
+        </w:rPr>
         <w:t xml:space="preserve">, and so gained the respect of his peers </w:t>
       </w:r>
       <w:proofErr w:type="gramStart"/>
       <w:r>
+        <w:rPr>
+          <w:highlight w:val="yellow"/>
+        </w:rPr>
         <w:t>really quickly</w:t>
       </w:r>
       <w:proofErr w:type="gramEnd"/>
       <w:r>
-        <w:t>. Playing baseball was his way of making friends and feeling useful and free.</w:t>
+        <w:rPr>
+          <w:highlight w:val="yellow"/>
+        </w:rPr>
+        <w:t>.</w:t>
+      </w:r>
+      <w:r>
+        <w:t xml:space="preserve"> Playing baseball was his way of making friends and feeling useful and free.</w:t>
       </w:r>
     </w:p>
     <w:p>
@@ -122,13 +195,25 @@
     </w:p>
     <w:p>
       <w:r>
+        <w:rPr>
+          <w:highlight w:val="yellow"/>
+        </w:rPr>
         <w:t>Diego wanted to become</w:t>
       </w:r>
       <w:r>
+        <w:rPr>
+          <w:highlight w:val="yellow"/>
+        </w:rPr>
         <w:t xml:space="preserve"> a </w:t>
       </w:r>
       <w:r>
-        <w:t>doctor but</w:t>
+        <w:rPr>
+          <w:highlight w:val="yellow"/>
+        </w:rPr>
+        <w:t>doctor</w:t>
+      </w:r>
+      <w:r>
+        <w:t xml:space="preserve"> but</w:t>
       </w:r>
       <w:r>
         <w:t xml:space="preserve"> couldn’t do it </w:t>
@@ -161,16 +246,34 @@
         <w:t>. It would make sense to say that he was pressured into earning money as soon as possible from his strict used-to-be well off parents</w:t>
       </w:r>
       <w:r>
+        <w:rPr>
+          <w:highlight w:val="yellow"/>
+        </w:rPr>
         <w:t>. He’s passionate about helping people</w:t>
       </w:r>
       <w:r>
-        <w:t xml:space="preserve"> because it helps him </w:t>
-      </w:r>
-      <w:r>
+        <w:t xml:space="preserve"> </w:t>
+      </w:r>
+      <w:r>
+        <w:rPr>
+          <w:strike/>
+        </w:rPr>
+        <w:t xml:space="preserve">because it helps him </w:t>
+      </w:r>
+      <w:r>
+        <w:rPr>
+          <w:strike/>
+        </w:rPr>
         <w:t>cope with a feeling of being useless</w:t>
       </w:r>
       <w:r>
-        <w:t>, but he’s also interested in the money and status that being a doctor has to offer</w:t>
+        <w:rPr>
+          <w:strike/>
+        </w:rPr>
+        <w:t>,</w:t>
+      </w:r>
+      <w:r>
+        <w:t xml:space="preserve"> but he’s also interested in the money and status that being a doctor has to offer</w:t>
       </w:r>
       <w:r>
         <w:t>.</w:t>
@@ -178,7 +281,7 @@
     </w:p>
     <w:p>
       <w:pPr>
-        <w:pStyle w:val="Heading1"/>
+        <w:pStyle w:val="Ttulo1"/>
       </w:pPr>
       <w:r>
         <w:t>Beginnings</w:t>
@@ -199,83 +302,159 @@
         </w:rPr>
       </w:pPr>
       <w:r>
+        <w:rPr>
+          <w:highlight w:val="yellow"/>
+        </w:rPr>
         <w:t xml:space="preserve">17/07/2019: Diego and Taylor meet for the first time </w:t>
       </w:r>
       <w:r>
+        <w:rPr>
+          <w:highlight w:val="yellow"/>
+        </w:rPr>
         <w:t>after a baseball match</w:t>
       </w:r>
       <w:r>
-        <w:t xml:space="preserve">, Taylor was a spectator for the match, and </w:t>
+        <w:rPr>
+          <w:highlight w:val="yellow"/>
+        </w:rPr>
+        <w:t>,</w:t>
+      </w:r>
+      <w:r>
+        <w:t xml:space="preserve"> Taylor was a spectator for the match, and they happened </w:t>
+      </w:r>
+      <w:r>
+        <w:rPr>
+          <w:highlight w:val="yellow"/>
+        </w:rPr>
+        <w:t>to talk afterwards in the</w:t>
+      </w:r>
+      <w:r>
+        <w:t xml:space="preserve"> little </w:t>
+      </w:r>
+      <w:r>
+        <w:rPr>
+          <w:highlight w:val="yellow"/>
+        </w:rPr>
+        <w:t>bar</w:t>
+      </w:r>
+      <w:r>
+        <w:t xml:space="preserve"> next to the playing field.</w:t>
+      </w:r>
+    </w:p>
+    <w:p>
+      <w:pPr>
+        <w:rPr>
+          <w:highlight w:val="yellow"/>
+        </w:rPr>
+      </w:pPr>
+      <w:bookmarkStart w:id="0" w:name="_GoBack"/>
+      <w:bookmarkEnd w:id="0"/>
+      <w:r>
+        <w:t xml:space="preserve">Second/Third date: </w:t>
+      </w:r>
+      <w:r>
+        <w:rPr>
+          <w:highlight w:val="yellow"/>
+        </w:rPr>
+        <w:t>Diego tells Taylor they won’t be able to talk for a while because the overprotective parents</w:t>
+      </w:r>
+      <w:r>
+        <w:rPr>
+          <w:highlight w:val="yellow"/>
+        </w:rPr>
+        <w:t>.</w:t>
+      </w:r>
+      <w:r>
+        <w:rPr>
+          <w:highlight w:val="yellow"/>
+        </w:rPr>
+        <w:t xml:space="preserve"> Diego</w:t>
+      </w:r>
+      <w:r>
+        <w:rPr>
+          <w:highlight w:val="yellow"/>
+        </w:rPr>
+        <w:t xml:space="preserve">’s parents </w:t>
+      </w:r>
+      <w:r>
+        <w:rPr>
+          <w:highlight w:val="yellow"/>
+        </w:rPr>
+        <w:t xml:space="preserve">have started to have suspicion that he’s dating someone, and this would be problematic (for an undisclosed cause so that you can assume that Diego is in the closet). </w:t>
+      </w:r>
+    </w:p>
+    <w:p>
+      <w:pPr>
+        <w:rPr>
+          <w:highlight w:val="yellow"/>
+        </w:rPr>
+      </w:pPr>
+      <w:r>
+        <w:rPr>
+          <w:highlight w:val="yellow"/>
+        </w:rPr>
+        <w:t xml:space="preserve">At the end of their next date, the last one before they need to stop talking for a while, Taylor hands Diego a little slip of </w:t>
+      </w:r>
+      <w:r>
+        <w:rPr>
+          <w:highlight w:val="yellow"/>
+        </w:rPr>
+        <w:t>paper, this</w:t>
+      </w:r>
+      <w:r>
+        <w:rPr>
+          <w:highlight w:val="yellow"/>
+        </w:rPr>
+        <w:t xml:space="preserve"> is a Tic Tac code translation</w:t>
+      </w:r>
+    </w:p>
+    <w:p>
+      <w:r>
+        <w:rPr>
+          <w:highlight w:val="yellow"/>
+        </w:rPr>
+        <w:t>Shortly after letters start arriving at Diego’s house. They look normal up until the end where Taylor concealed messages, one of them confessing that they love him. (We could say Diego never handed Taylor his address and that he thought it was cute, or that he should have noticed that something was off. Leaving to the player up to interpret that Taylor stalked him on his way home)</w:t>
+      </w:r>
+      <w:r>
+        <w:rPr>
+          <w:highlight w:val="yellow"/>
+        </w:rPr>
+        <w:t>.</w:t>
+      </w:r>
+    </w:p>
+    <w:p>
+      <w:pPr>
+        <w:rPr>
+          <w:b/>
+          <w:bCs/>
+        </w:rPr>
+      </w:pPr>
+      <w:proofErr w:type="spellStart"/>
+      <w:r>
+        <w:rPr>
+          <w:b/>
+          <w:bCs/>
+        </w:rPr>
+        <w:t>Timeskip</w:t>
+      </w:r>
+      <w:proofErr w:type="spellEnd"/>
+      <w:r>
+        <w:rPr>
+          <w:b/>
+          <w:bCs/>
+        </w:rPr>
+        <w:t xml:space="preserve"> where Diego already moved into Taylor’s place, quite quickly and abruptly (</w:t>
       </w:r>
       <w:proofErr w:type="gramStart"/>
       <w:r>
-        <w:t>they  happened</w:t>
+        <w:rPr>
+          <w:b/>
+          <w:bCs/>
+        </w:rPr>
+        <w:t>cause</w:t>
       </w:r>
       <w:proofErr w:type="gramEnd"/>
       <w:r>
-        <w:t xml:space="preserve"> to talk afterwards in the little bar next to the playing field.</w:t>
-      </w:r>
-    </w:p>
-    <w:p>
-      <w:r>
-        <w:t>Second/Third date: Diego tells Taylor they won’t be able to talk for a while because the overprotective parents</w:t>
-      </w:r>
-      <w:r>
-        <w:t>.</w:t>
-      </w:r>
-      <w:r>
-        <w:t xml:space="preserve"> Diego</w:t>
-      </w:r>
-      <w:r>
-        <w:t xml:space="preserve">’s parents </w:t>
-      </w:r>
-      <w:r>
-        <w:t xml:space="preserve">have started to have suspicion that he’s dating someone, and this would be problematic (for an undisclosed cause so that you can assume that Diego is in the closet). </w:t>
-      </w:r>
-    </w:p>
-    <w:p>
-      <w:r>
-        <w:t xml:space="preserve">At the end of their next date, the last one before they need to stop talking for a while, Taylor hands Diego a little slip of </w:t>
-      </w:r>
-      <w:r>
-        <w:t>paper, this</w:t>
-      </w:r>
-      <w:r>
-        <w:t xml:space="preserve"> is a Tic Tac code translation</w:t>
-      </w:r>
-    </w:p>
-    <w:p>
-      <w:r>
-        <w:t>Shortly after letters start arriving at Diego’s house. They look normal up until the end where Taylor concealed messages, one of them confessing that they love him. (We could say Diego never handed Taylor his address and that he thought it was cute, or that he should have noticed that something was off. Leaving to the player up to interpret that Taylor stalked him on his way home)</w:t>
-      </w:r>
-      <w:r>
-        <w:t>.</w:t>
-      </w:r>
-    </w:p>
-    <w:p>
-      <w:pPr>
-        <w:rPr>
-          <w:b/>
-          <w:bCs/>
-        </w:rPr>
-      </w:pPr>
-      <w:r>
-        <w:rPr>
-          <w:b/>
-          <w:bCs/>
-        </w:rPr>
-        <w:t>Timeskip where Diego already moved into Taylor’s place, quite quickly and abruptly (</w:t>
-      </w:r>
-      <w:proofErr w:type="gramStart"/>
-      <w:r>
-        <w:rPr>
-          <w:b/>
-          <w:bCs/>
-        </w:rPr>
-        <w:t>cause</w:t>
-      </w:r>
-      <w:proofErr w:type="gramEnd"/>
-      <w:r>
         <w:rPr>
           <w:b/>
           <w:bCs/>
@@ -303,7 +482,7 @@
     </w:p>
     <w:p>
       <w:pPr>
-        <w:pStyle w:val="ListParagraph"/>
+        <w:pStyle w:val="Prrafodelista"/>
         <w:numPr>
           <w:ilvl w:val="0"/>
           <w:numId w:val="1"/>
@@ -318,7 +497,7 @@
     </w:p>
     <w:p>
       <w:pPr>
-        <w:pStyle w:val="ListParagraph"/>
+        <w:pStyle w:val="Prrafodelista"/>
         <w:numPr>
           <w:ilvl w:val="0"/>
           <w:numId w:val="1"/>
@@ -336,7 +515,7 @@
     </w:p>
     <w:p>
       <w:pPr>
-        <w:pStyle w:val="ListParagraph"/>
+        <w:pStyle w:val="Prrafodelista"/>
         <w:numPr>
           <w:ilvl w:val="0"/>
           <w:numId w:val="1"/>
@@ -349,12 +528,13 @@
         <w:rPr>
           <w:strike/>
         </w:rPr>
+        <w:lastRenderedPageBreak/>
         <w:t>Baseball bat, trophies, sports water bottle</w:t>
       </w:r>
     </w:p>
     <w:p>
       <w:pPr>
-        <w:pStyle w:val="ListParagraph"/>
+        <w:pStyle w:val="Prrafodelista"/>
         <w:numPr>
           <w:ilvl w:val="0"/>
           <w:numId w:val="1"/>
@@ -366,13 +546,12 @@
         </w:rPr>
       </w:pPr>
       <w:r>
-        <w:lastRenderedPageBreak/>
         <w:t xml:space="preserve">Xylophone </w:t>
       </w:r>
     </w:p>
     <w:p>
       <w:pPr>
-        <w:pStyle w:val="ListParagraph"/>
+        <w:pStyle w:val="Prrafodelista"/>
         <w:numPr>
           <w:ilvl w:val="0"/>
           <w:numId w:val="1"/>
@@ -389,7 +568,7 @@
     </w:p>
     <w:p>
       <w:pPr>
-        <w:pStyle w:val="ListParagraph"/>
+        <w:pStyle w:val="Prrafodelista"/>
         <w:numPr>
           <w:ilvl w:val="0"/>
           <w:numId w:val="1"/>
@@ -406,7 +585,7 @@
     </w:p>
     <w:p>
       <w:pPr>
-        <w:pStyle w:val="ListParagraph"/>
+        <w:pStyle w:val="Prrafodelista"/>
         <w:numPr>
           <w:ilvl w:val="0"/>
           <w:numId w:val="1"/>
@@ -418,12 +597,20 @@
         </w:rPr>
       </w:pPr>
       <w:r>
-        <w:t>(Funyarinpa) Painting</w:t>
-      </w:r>
-    </w:p>
-    <w:p>
-      <w:pPr>
-        <w:pStyle w:val="ListParagraph"/>
+        <w:t>(</w:t>
+      </w:r>
+      <w:proofErr w:type="spellStart"/>
+      <w:r>
+        <w:t>Funyarinpa</w:t>
+      </w:r>
+      <w:proofErr w:type="spellEnd"/>
+      <w:r>
+        <w:t>) Painting</w:t>
+      </w:r>
+    </w:p>
+    <w:p>
+      <w:pPr>
+        <w:pStyle w:val="Prrafodelista"/>
         <w:numPr>
           <w:ilvl w:val="0"/>
           <w:numId w:val="1"/>
@@ -444,7 +631,7 @@
     </w:p>
     <w:p>
       <w:pPr>
-        <w:pStyle w:val="ListParagraph"/>
+        <w:pStyle w:val="Prrafodelista"/>
         <w:numPr>
           <w:ilvl w:val="0"/>
           <w:numId w:val="1"/>
@@ -461,7 +648,7 @@
     </w:p>
     <w:p>
       <w:pPr>
-        <w:pStyle w:val="ListParagraph"/>
+        <w:pStyle w:val="Prrafodelista"/>
         <w:numPr>
           <w:ilvl w:val="0"/>
           <w:numId w:val="1"/>
@@ -478,7 +665,7 @@
     </w:p>
     <w:p>
       <w:pPr>
-        <w:pStyle w:val="ListParagraph"/>
+        <w:pStyle w:val="Prrafodelista"/>
         <w:numPr>
           <w:ilvl w:val="0"/>
           <w:numId w:val="1"/>
@@ -505,7 +692,7 @@
     </w:p>
     <w:p>
       <w:pPr>
-        <w:pStyle w:val="Heading1"/>
+        <w:pStyle w:val="Ttulo1"/>
       </w:pPr>
       <w:r>
         <w:t>Relationship turns from sweet to obsessive</w:t>
@@ -546,7 +733,15 @@
       </w:r>
       <w:proofErr w:type="gramEnd"/>
       <w:r>
-        <w:t xml:space="preserve"> their free time together, very lovey-dovey couple. They went to arcades, Taylor’s specifically fond of pulling for Gashapons, they bought one of those tourist love locks for a stupid high price</w:t>
+        <w:t xml:space="preserve"> their free time together, very lovey-dovey couple. They went to arcades, Taylor’s specifically fond of pulling for </w:t>
+      </w:r>
+      <w:proofErr w:type="spellStart"/>
+      <w:r>
+        <w:t>Gashapons</w:t>
+      </w:r>
+      <w:proofErr w:type="spellEnd"/>
+      <w:r>
+        <w:t>, they bought one of those tourist love locks for a stupid high price</w:t>
       </w:r>
       <w:r>
         <w:t>, visited zoo/ botanic garden where little signs come from (or alternatively where they saw a waterfall).</w:t>
@@ -640,7 +835,7 @@
     </w:p>
     <w:p>
       <w:pPr>
-        <w:pStyle w:val="ListParagraph"/>
+        <w:pStyle w:val="Prrafodelista"/>
         <w:numPr>
           <w:ilvl w:val="0"/>
           <w:numId w:val="1"/>
@@ -649,16 +844,24 @@
           <w:strike/>
         </w:rPr>
       </w:pPr>
-      <w:r>
-        <w:rPr>
-          <w:strike/>
-        </w:rPr>
-        <w:t>Gashapon Capsule</w:t>
-      </w:r>
-    </w:p>
-    <w:p>
-      <w:pPr>
-        <w:pStyle w:val="ListParagraph"/>
+      <w:proofErr w:type="spellStart"/>
+      <w:r>
+        <w:rPr>
+          <w:strike/>
+        </w:rPr>
+        <w:t>Gashapon</w:t>
+      </w:r>
+      <w:proofErr w:type="spellEnd"/>
+      <w:r>
+        <w:rPr>
+          <w:strike/>
+        </w:rPr>
+        <w:t xml:space="preserve"> Capsule</w:t>
+      </w:r>
+    </w:p>
+    <w:p>
+      <w:pPr>
+        <w:pStyle w:val="Prrafodelista"/>
         <w:numPr>
           <w:ilvl w:val="0"/>
           <w:numId w:val="1"/>
@@ -671,12 +874,13 @@
         <w:rPr>
           <w:strike/>
         </w:rPr>
+        <w:lastRenderedPageBreak/>
         <w:t>Vase</w:t>
       </w:r>
     </w:p>
     <w:p>
       <w:pPr>
-        <w:pStyle w:val="ListParagraph"/>
+        <w:pStyle w:val="Prrafodelista"/>
         <w:numPr>
           <w:ilvl w:val="0"/>
           <w:numId w:val="1"/>
@@ -689,13 +893,12 @@
         <w:rPr>
           <w:strike/>
         </w:rPr>
-        <w:lastRenderedPageBreak/>
         <w:t>Picnic blanket and basket</w:t>
       </w:r>
     </w:p>
     <w:p>
       <w:pPr>
-        <w:pStyle w:val="ListParagraph"/>
+        <w:pStyle w:val="Prrafodelista"/>
         <w:numPr>
           <w:ilvl w:val="0"/>
           <w:numId w:val="1"/>
@@ -713,7 +916,7 @@
     </w:p>
     <w:p>
       <w:pPr>
-        <w:pStyle w:val="ListParagraph"/>
+        <w:pStyle w:val="Prrafodelista"/>
         <w:numPr>
           <w:ilvl w:val="0"/>
           <w:numId w:val="1"/>
@@ -731,19 +934,24 @@
     </w:p>
     <w:p>
       <w:pPr>
-        <w:pStyle w:val="ListParagraph"/>
+        <w:pStyle w:val="Prrafodelista"/>
         <w:numPr>
           <w:ilvl w:val="0"/>
           <w:numId w:val="1"/>
         </w:numPr>
       </w:pPr>
       <w:r>
-        <w:t>Toolshed + Bunny doorhandle</w:t>
-      </w:r>
-    </w:p>
-    <w:p>
-      <w:pPr>
-        <w:pStyle w:val="ListParagraph"/>
+        <w:t xml:space="preserve">Toolshed + Bunny </w:t>
+      </w:r>
+      <w:proofErr w:type="spellStart"/>
+      <w:r>
+        <w:t>doorhandle</w:t>
+      </w:r>
+      <w:proofErr w:type="spellEnd"/>
+    </w:p>
+    <w:p>
+      <w:pPr>
+        <w:pStyle w:val="Prrafodelista"/>
         <w:numPr>
           <w:ilvl w:val="0"/>
           <w:numId w:val="1"/>
@@ -773,7 +981,7 @@
     </w:p>
     <w:p>
       <w:pPr>
-        <w:pStyle w:val="ListParagraph"/>
+        <w:pStyle w:val="Prrafodelista"/>
         <w:numPr>
           <w:ilvl w:val="0"/>
           <w:numId w:val="1"/>
@@ -785,7 +993,7 @@
     </w:p>
     <w:p>
       <w:pPr>
-        <w:pStyle w:val="ListParagraph"/>
+        <w:pStyle w:val="Prrafodelista"/>
         <w:numPr>
           <w:ilvl w:val="0"/>
           <w:numId w:val="1"/>
@@ -798,12 +1006,26 @@
         <w:rPr>
           <w:strike/>
         </w:rPr>
-        <w:t>Am/Fm Clock</w:t>
-      </w:r>
-    </w:p>
-    <w:p>
-      <w:pPr>
-        <w:pStyle w:val="ListParagraph"/>
+        <w:t>Am/</w:t>
+      </w:r>
+      <w:proofErr w:type="spellStart"/>
+      <w:r>
+        <w:rPr>
+          <w:strike/>
+        </w:rPr>
+        <w:t>Fm</w:t>
+      </w:r>
+      <w:proofErr w:type="spellEnd"/>
+      <w:r>
+        <w:rPr>
+          <w:strike/>
+        </w:rPr>
+        <w:t xml:space="preserve"> Clock</w:t>
+      </w:r>
+    </w:p>
+    <w:p>
+      <w:pPr>
+        <w:pStyle w:val="Prrafodelista"/>
         <w:numPr>
           <w:ilvl w:val="0"/>
           <w:numId w:val="1"/>
@@ -821,7 +1043,7 @@
     </w:p>
     <w:p>
       <w:pPr>
-        <w:pStyle w:val="ListParagraph"/>
+        <w:pStyle w:val="Prrafodelista"/>
         <w:numPr>
           <w:ilvl w:val="0"/>
           <w:numId w:val="1"/>
@@ -833,7 +1055,7 @@
     </w:p>
     <w:p>
       <w:pPr>
-        <w:pStyle w:val="ListParagraph"/>
+        <w:pStyle w:val="Prrafodelista"/>
         <w:numPr>
           <w:ilvl w:val="0"/>
           <w:numId w:val="1"/>
@@ -845,7 +1067,7 @@
     </w:p>
     <w:p>
       <w:pPr>
-        <w:pStyle w:val="ListParagraph"/>
+        <w:pStyle w:val="Prrafodelista"/>
         <w:numPr>
           <w:ilvl w:val="0"/>
           <w:numId w:val="1"/>
@@ -863,7 +1085,7 @@
     </w:p>
     <w:p>
       <w:pPr>
-        <w:pStyle w:val="Heading1"/>
+        <w:pStyle w:val="Ttulo1"/>
       </w:pPr>
       <w:r>
         <w:t>Breaking Point - The Void</w:t>
@@ -1316,7 +1538,15 @@
     </w:p>
     <w:p>
       <w:r>
-        <w:t>T- Cmon, I know you love my cooking</w:t>
+        <w:t xml:space="preserve">T- </w:t>
+      </w:r>
+      <w:proofErr w:type="spellStart"/>
+      <w:r>
+        <w:t>Cmon</w:t>
+      </w:r>
+      <w:proofErr w:type="spellEnd"/>
+      <w:r>
+        <w:t>, I know you love my cooking</w:t>
       </w:r>
     </w:p>
     <w:p>
@@ -1362,8 +1592,13 @@
     </w:p>
     <w:p>
       <w:r>
-        <w:t>T- You didn’t seem to be a big fan of the movie haha</w:t>
-      </w:r>
+        <w:t xml:space="preserve">T- You didn’t seem to be a big fan of the movie </w:t>
+      </w:r>
+      <w:proofErr w:type="spellStart"/>
+      <w:r>
+        <w:t>haha</w:t>
+      </w:r>
+      <w:proofErr w:type="spellEnd"/>
     </w:p>
     <w:p>
       <w:r>
@@ -1400,7 +1635,15 @@
     </w:p>
     <w:p>
       <w:r>
-        <w:t>T- You’re awa-</w:t>
+        <w:t xml:space="preserve">T- You’re </w:t>
+      </w:r>
+      <w:proofErr w:type="spellStart"/>
+      <w:r>
+        <w:t>awa</w:t>
+      </w:r>
+      <w:proofErr w:type="spellEnd"/>
+      <w:r>
+        <w:t>-</w:t>
       </w:r>
     </w:p>
     <w:p>
@@ -1680,7 +1923,7 @@
     </w:p>
     <w:p>
       <w:pPr>
-        <w:pStyle w:val="ListParagraph"/>
+        <w:pStyle w:val="Prrafodelista"/>
         <w:numPr>
           <w:ilvl w:val="0"/>
           <w:numId w:val="1"/>
@@ -1698,7 +1941,7 @@
     </w:p>
     <w:p>
       <w:pPr>
-        <w:pStyle w:val="ListParagraph"/>
+        <w:pStyle w:val="Prrafodelista"/>
         <w:numPr>
           <w:ilvl w:val="0"/>
           <w:numId w:val="1"/>
@@ -1710,7 +1953,7 @@
     </w:p>
     <w:p>
       <w:pPr>
-        <w:pStyle w:val="ListParagraph"/>
+        <w:pStyle w:val="Prrafodelista"/>
         <w:numPr>
           <w:ilvl w:val="0"/>
           <w:numId w:val="1"/>
@@ -1728,7 +1971,7 @@
     </w:p>
     <w:p>
       <w:pPr>
-        <w:pStyle w:val="ListParagraph"/>
+        <w:pStyle w:val="Prrafodelista"/>
         <w:numPr>
           <w:ilvl w:val="0"/>
           <w:numId w:val="1"/>
@@ -1818,7 +2061,23 @@
     <w:p/>
     <w:p>
       <w:r>
-        <w:t>Kitchen Knife: “I’ve seen some old scars on taylor’s arms” Taylor threatens to self harm again at some point</w:t>
+        <w:t xml:space="preserve">Kitchen Knife: “I’ve seen some old scars on </w:t>
+      </w:r>
+      <w:proofErr w:type="spellStart"/>
+      <w:r>
+        <w:t>taylor’s</w:t>
+      </w:r>
+      <w:proofErr w:type="spellEnd"/>
+      <w:r>
+        <w:t xml:space="preserve"> arms” Taylor threatens to </w:t>
+      </w:r>
+      <w:proofErr w:type="spellStart"/>
+      <w:r>
+        <w:t>self harm</w:t>
+      </w:r>
+      <w:proofErr w:type="spellEnd"/>
+      <w:r>
+        <w:t xml:space="preserve"> again at some point</w:t>
       </w:r>
     </w:p>
     <w:sectPr>
@@ -2351,11 +2610,11 @@
     <w:name w:val="Normal"/>
     <w:qFormat/>
   </w:style>
-  <w:style w:type="paragraph" w:styleId="Heading1">
+  <w:style w:type="paragraph" w:styleId="Ttulo1">
     <w:name w:val="heading 1"/>
     <w:basedOn w:val="Normal"/>
     <w:next w:val="Normal"/>
-    <w:link w:val="Heading1Char"/>
+    <w:link w:val="Ttulo1Car"/>
     <w:uiPriority w:val="9"/>
     <w:qFormat/>
     <w:rsid w:val="00474017"/>
@@ -2372,13 +2631,13 @@
       <w:szCs w:val="32"/>
     </w:rPr>
   </w:style>
-  <w:style w:type="character" w:default="1" w:styleId="DefaultParagraphFont">
+  <w:style w:type="character" w:default="1" w:styleId="Fuentedeprrafopredeter">
     <w:name w:val="Default Paragraph Font"/>
     <w:uiPriority w:val="1"/>
     <w:semiHidden/>
     <w:unhideWhenUsed/>
   </w:style>
-  <w:style w:type="table" w:default="1" w:styleId="TableNormal">
+  <w:style w:type="table" w:default="1" w:styleId="Tablanormal">
     <w:name w:val="Normal Table"/>
     <w:uiPriority w:val="99"/>
     <w:semiHidden/>
@@ -2393,17 +2652,17 @@
       </w:tblCellMar>
     </w:tblPr>
   </w:style>
-  <w:style w:type="numbering" w:default="1" w:styleId="NoList">
+  <w:style w:type="numbering" w:default="1" w:styleId="Sinlista">
     <w:name w:val="No List"/>
     <w:uiPriority w:val="99"/>
     <w:semiHidden/>
     <w:unhideWhenUsed/>
   </w:style>
-  <w:style w:type="paragraph" w:styleId="Title">
+  <w:style w:type="paragraph" w:styleId="Ttulo">
     <w:name w:val="Title"/>
     <w:basedOn w:val="Normal"/>
     <w:next w:val="Normal"/>
-    <w:link w:val="TitleChar"/>
+    <w:link w:val="TtuloCar"/>
     <w:uiPriority w:val="10"/>
     <w:qFormat/>
     <w:rsid w:val="00D00279"/>
@@ -2419,10 +2678,10 @@
       <w:szCs w:val="56"/>
     </w:rPr>
   </w:style>
-  <w:style w:type="character" w:customStyle="1" w:styleId="TitleChar">
-    <w:name w:val="Title Char"/>
-    <w:basedOn w:val="DefaultParagraphFont"/>
-    <w:link w:val="Title"/>
+  <w:style w:type="character" w:customStyle="1" w:styleId="TtuloCar">
+    <w:name w:val="Título Car"/>
+    <w:basedOn w:val="Fuentedeprrafopredeter"/>
+    <w:link w:val="Ttulo"/>
     <w:uiPriority w:val="10"/>
     <w:rsid w:val="00D00279"/>
     <w:rPr>
@@ -2433,10 +2692,10 @@
       <w:szCs w:val="56"/>
     </w:rPr>
   </w:style>
-  <w:style w:type="character" w:customStyle="1" w:styleId="Heading1Char">
-    <w:name w:val="Heading 1 Char"/>
-    <w:basedOn w:val="DefaultParagraphFont"/>
-    <w:link w:val="Heading1"/>
+  <w:style w:type="character" w:customStyle="1" w:styleId="Ttulo1Car">
+    <w:name w:val="Título 1 Car"/>
+    <w:basedOn w:val="Fuentedeprrafopredeter"/>
+    <w:link w:val="Ttulo1"/>
     <w:uiPriority w:val="9"/>
     <w:rsid w:val="00474017"/>
     <w:rPr>
@@ -2446,7 +2705,7 @@
       <w:szCs w:val="32"/>
     </w:rPr>
   </w:style>
-  <w:style w:type="paragraph" w:styleId="ListParagraph">
+  <w:style w:type="paragraph" w:styleId="Prrafodelista">
     <w:name w:val="List Paragraph"/>
     <w:basedOn w:val="Normal"/>
     <w:uiPriority w:val="34"/>
@@ -2761,7 +3020,7 @@
 </file>
 
 <file path=customXml/itemProps1.xml><?xml version="1.0" encoding="utf-8"?>
-<ds:datastoreItem xmlns:ds="http://schemas.openxmlformats.org/officeDocument/2006/customXml" ds:itemID="{D016274A-97A2-4F38-B5A6-63515F510ECC}">
+<ds:datastoreItem xmlns:ds="http://schemas.openxmlformats.org/officeDocument/2006/customXml" ds:itemID="{C0A843D6-8CF8-45DD-B175-FFA31D44C391}">
   <ds:schemaRefs>
     <ds:schemaRef ds:uri="http://schemas.openxmlformats.org/officeDocument/2006/bibliography"/>
   </ds:schemaRefs>

</xml_diff>

<commit_message>
Add progress to knowledge test library
</commit_message>
<xml_diff>
--- a/docs/Story+Flavor/Full Outside Story in chronological order.docx
+++ b/docs/Story+Flavor/Full Outside Story in chronological order.docx
@@ -98,15 +98,7 @@
         <w:t xml:space="preserve"> </w:t>
       </w:r>
       <w:r>
-        <w:t>he played mostly as a catcher but would fill in any role necessary. He really liked taking the support-</w:t>
-      </w:r>
-      <w:proofErr w:type="spellStart"/>
-      <w:r>
-        <w:t>ish</w:t>
-      </w:r>
-      <w:proofErr w:type="spellEnd"/>
-      <w:r>
-        <w:t xml:space="preserve"> approach to teamplay, where he would rather help others perform their best rather than steal the spotlight for himself. </w:t>
+        <w:t xml:space="preserve">he played mostly as a catcher but would fill in any role necessary. He really liked taking the support-ish approach to teamplay, where he would rather help others perform their best rather than steal the spotlight for himself. </w:t>
       </w:r>
       <w:r>
         <w:rPr>
@@ -118,79 +110,42 @@
         <w:rPr>
           <w:highlight w:val="yellow"/>
         </w:rPr>
-        <w:t xml:space="preserve">, and so gained the respect of his peers </w:t>
-      </w:r>
-      <w:proofErr w:type="gramStart"/>
-      <w:r>
-        <w:rPr>
-          <w:highlight w:val="yellow"/>
-        </w:rPr>
-        <w:t>really quickly</w:t>
-      </w:r>
-      <w:proofErr w:type="gramEnd"/>
-      <w:r>
-        <w:rPr>
-          <w:highlight w:val="yellow"/>
+        <w:t>, and so gained the respect of his peers really quickly.</w:t>
+      </w:r>
+      <w:r>
+        <w:t xml:space="preserve"> Playing baseball was his way of making friends and feeling useful and free.</w:t>
+      </w:r>
+    </w:p>
+    <w:p>
+      <w:pPr>
+        <w:rPr>
+          <w:color w:val="FF0000"/>
+        </w:rPr>
+      </w:pPr>
+      <w:r>
+        <w:rPr>
+          <w:strike/>
+        </w:rPr>
+        <w:t>, yet he was never really popular among them since his role is the least flashy. He felt really left out</w:t>
+      </w:r>
+      <w:r>
+        <w:rPr>
+          <w:strike/>
         </w:rPr>
         <w:t>.</w:t>
       </w:r>
       <w:r>
-        <w:t xml:space="preserve"> Playing baseball was his way of making friends and feeling useful and free.</w:t>
-      </w:r>
-    </w:p>
-    <w:p>
-      <w:pPr>
-        <w:rPr>
-          <w:color w:val="FF0000"/>
-        </w:rPr>
-      </w:pPr>
-      <w:r>
-        <w:rPr>
-          <w:strike/>
-        </w:rPr>
-        <w:t xml:space="preserve">, yet he was never </w:t>
-      </w:r>
-      <w:proofErr w:type="gramStart"/>
-      <w:r>
-        <w:rPr>
-          <w:strike/>
-        </w:rPr>
-        <w:t>really popular</w:t>
-      </w:r>
-      <w:proofErr w:type="gramEnd"/>
-      <w:r>
-        <w:rPr>
-          <w:strike/>
-        </w:rPr>
-        <w:t xml:space="preserve"> among them since his role is the least flashy. He felt really left out</w:t>
-      </w:r>
-      <w:r>
-        <w:rPr>
-          <w:strike/>
-        </w:rPr>
-        <w:t>.</w:t>
-      </w:r>
-      <w:r>
         <w:rPr>
           <w:strike/>
         </w:rPr>
         <w:t xml:space="preserve"> </w:t>
       </w:r>
-      <w:proofErr w:type="gramStart"/>
-      <w:r>
-        <w:rPr>
-          <w:strike/>
-          <w:color w:val="FF0000"/>
-        </w:rPr>
-        <w:t>God</w:t>
-      </w:r>
-      <w:proofErr w:type="gramEnd"/>
-      <w:r>
-        <w:rPr>
-          <w:strike/>
-          <w:color w:val="FF0000"/>
-        </w:rPr>
-        <w:t xml:space="preserve"> I hate this version</w:t>
+      <w:r>
+        <w:rPr>
+          <w:strike/>
+          <w:color w:val="FF0000"/>
+        </w:rPr>
+        <w:t>God I hate this version</w:t>
       </w:r>
     </w:p>
     <w:p>
@@ -273,7 +228,16 @@
         <w:t>,</w:t>
       </w:r>
       <w:r>
-        <w:t xml:space="preserve"> but he’s also interested in the money and status that being a doctor has to offer</w:t>
+        <w:t xml:space="preserve"> </w:t>
+      </w:r>
+      <w:r>
+        <w:t>((</w:t>
+      </w:r>
+      <w:r>
+        <w:t>but he’s also interested in the money and status that being a doctor has to offer</w:t>
+      </w:r>
+      <w:r>
+        <w:t>))</w:t>
       </w:r>
       <w:r>
         <w:t>.</w:t>
@@ -347,16 +311,85 @@
           <w:highlight w:val="yellow"/>
         </w:rPr>
       </w:pPr>
+      <w:r>
+        <w:t xml:space="preserve">Second/Third date: </w:t>
+      </w:r>
+      <w:r>
+        <w:rPr>
+          <w:highlight w:val="yellow"/>
+        </w:rPr>
+        <w:t>Diego tells Taylor they won’t be able to talk for a while because the overprotective parents</w:t>
+      </w:r>
+      <w:r>
+        <w:rPr>
+          <w:highlight w:val="yellow"/>
+        </w:rPr>
+        <w:t>.</w:t>
+      </w:r>
+      <w:r>
+        <w:rPr>
+          <w:highlight w:val="yellow"/>
+        </w:rPr>
+        <w:t xml:space="preserve"> Diego</w:t>
+      </w:r>
+      <w:r>
+        <w:rPr>
+          <w:highlight w:val="yellow"/>
+        </w:rPr>
+        <w:t xml:space="preserve">’s parents </w:t>
+      </w:r>
+      <w:r>
+        <w:rPr>
+          <w:highlight w:val="yellow"/>
+        </w:rPr>
+        <w:t>have started to have suspicion that he’s dating someone, and this would be problematic (for an undisclosed cause so that you can assume that Diego is in the closet</w:t>
+      </w:r>
+      <w:r>
+        <w:rPr>
+          <w:highlight w:val="yellow"/>
+        </w:rPr>
+        <w:t xml:space="preserve"> or in some other kind of </w:t>
+      </w:r>
       <w:bookmarkStart w:id="0" w:name="_GoBack"/>
       <w:bookmarkEnd w:id="0"/>
       <w:r>
-        <w:t xml:space="preserve">Second/Third date: </w:t>
-      </w:r>
-      <w:r>
-        <w:rPr>
-          <w:highlight w:val="yellow"/>
-        </w:rPr>
-        <w:t>Diego tells Taylor they won’t be able to talk for a while because the overprotective parents</w:t>
+        <w:rPr>
+          <w:highlight w:val="yellow"/>
+        </w:rPr>
+        <w:t xml:space="preserve">). </w:t>
+      </w:r>
+    </w:p>
+    <w:p>
+      <w:pPr>
+        <w:rPr>
+          <w:highlight w:val="yellow"/>
+        </w:rPr>
+      </w:pPr>
+      <w:r>
+        <w:rPr>
+          <w:highlight w:val="yellow"/>
+        </w:rPr>
+        <w:t xml:space="preserve">At the end of their next date, the last one before they need to stop talking for a while, Taylor hands Diego a little slip of </w:t>
+      </w:r>
+      <w:r>
+        <w:rPr>
+          <w:highlight w:val="yellow"/>
+        </w:rPr>
+        <w:t>paper, this</w:t>
+      </w:r>
+      <w:r>
+        <w:rPr>
+          <w:highlight w:val="yellow"/>
+        </w:rPr>
+        <w:t xml:space="preserve"> is a Tic Tac code translation</w:t>
+      </w:r>
+    </w:p>
+    <w:p>
+      <w:r>
+        <w:rPr>
+          <w:highlight w:val="yellow"/>
+        </w:rPr>
+        <w:t>Shortly after letters start arriving at Diego’s house. They look normal up until the end where Taylor concealed messages, one of them confessing that they love him. (We could say Diego never handed Taylor his address and that he thought it was cute, or that he should have noticed that something was off. Leaving to the player up to interpret that Taylor stalked him on his way home)</w:t>
       </w:r>
       <w:r>
         <w:rPr>
@@ -364,102 +397,20 @@
         </w:rPr>
         <w:t>.</w:t>
       </w:r>
-      <w:r>
-        <w:rPr>
-          <w:highlight w:val="yellow"/>
-        </w:rPr>
-        <w:t xml:space="preserve"> Diego</w:t>
-      </w:r>
-      <w:r>
-        <w:rPr>
-          <w:highlight w:val="yellow"/>
-        </w:rPr>
-        <w:t xml:space="preserve">’s parents </w:t>
-      </w:r>
-      <w:r>
-        <w:rPr>
-          <w:highlight w:val="yellow"/>
-        </w:rPr>
-        <w:t xml:space="preserve">have started to have suspicion that he’s dating someone, and this would be problematic (for an undisclosed cause so that you can assume that Diego is in the closet). </w:t>
-      </w:r>
-    </w:p>
-    <w:p>
-      <w:pPr>
-        <w:rPr>
-          <w:highlight w:val="yellow"/>
-        </w:rPr>
-      </w:pPr>
-      <w:r>
-        <w:rPr>
-          <w:highlight w:val="yellow"/>
-        </w:rPr>
-        <w:t xml:space="preserve">At the end of their next date, the last one before they need to stop talking for a while, Taylor hands Diego a little slip of </w:t>
-      </w:r>
-      <w:r>
-        <w:rPr>
-          <w:highlight w:val="yellow"/>
-        </w:rPr>
-        <w:t>paper, this</w:t>
-      </w:r>
-      <w:r>
-        <w:rPr>
-          <w:highlight w:val="yellow"/>
-        </w:rPr>
-        <w:t xml:space="preserve"> is a Tic Tac code translation</w:t>
-      </w:r>
-    </w:p>
-    <w:p>
-      <w:r>
-        <w:rPr>
-          <w:highlight w:val="yellow"/>
-        </w:rPr>
-        <w:t>Shortly after letters start arriving at Diego’s house. They look normal up until the end where Taylor concealed messages, one of them confessing that they love him. (We could say Diego never handed Taylor his address and that he thought it was cute, or that he should have noticed that something was off. Leaving to the player up to interpret that Taylor stalked him on his way home)</w:t>
-      </w:r>
-      <w:r>
-        <w:rPr>
-          <w:highlight w:val="yellow"/>
-        </w:rPr>
-        <w:t>.</w:t>
-      </w:r>
-    </w:p>
-    <w:p>
-      <w:pPr>
-        <w:rPr>
-          <w:b/>
-          <w:bCs/>
-        </w:rPr>
-      </w:pPr>
-      <w:proofErr w:type="spellStart"/>
-      <w:r>
-        <w:rPr>
-          <w:b/>
-          <w:bCs/>
-        </w:rPr>
-        <w:t>Timeskip</w:t>
-      </w:r>
-      <w:proofErr w:type="spellEnd"/>
-      <w:r>
-        <w:rPr>
-          <w:b/>
-          <w:bCs/>
-        </w:rPr>
-        <w:t xml:space="preserve"> where Diego already moved into Taylor’s place, quite quickly and abruptly (</w:t>
-      </w:r>
-      <w:proofErr w:type="gramStart"/>
-      <w:r>
-        <w:rPr>
-          <w:b/>
-          <w:bCs/>
-        </w:rPr>
-        <w:t>cause</w:t>
-      </w:r>
-      <w:proofErr w:type="gramEnd"/>
-      <w:r>
-        <w:rPr>
-          <w:b/>
-          <w:bCs/>
-        </w:rPr>
-        <w:t xml:space="preserve"> internet says this is a thing abusive people tend to do to have you quickly under their power)</w:t>
+    </w:p>
+    <w:p>
+      <w:pPr>
+        <w:rPr>
+          <w:b/>
+          <w:bCs/>
+        </w:rPr>
+      </w:pPr>
+      <w:r>
+        <w:rPr>
+          <w:b/>
+          <w:bCs/>
+        </w:rPr>
+        <w:t>Timeskip where Diego already moved into Taylor’s place, quite quickly and abruptly (cause internet says this is a thing abusive people tend to do to have you quickly under their power)</w:t>
       </w:r>
     </w:p>
     <w:p/>
@@ -504,6 +455,7 @@
         </w:numPr>
       </w:pPr>
       <w:r>
+        <w:lastRenderedPageBreak/>
         <w:t>Rattle toy with</w:t>
       </w:r>
       <w:r>
@@ -528,7 +480,6 @@
         <w:rPr>
           <w:strike/>
         </w:rPr>
-        <w:lastRenderedPageBreak/>
         <w:t>Baseball bat, trophies, sports water bottle</w:t>
       </w:r>
     </w:p>
@@ -597,15 +548,7 @@
         </w:rPr>
       </w:pPr>
       <w:r>
-        <w:t>(</w:t>
-      </w:r>
-      <w:proofErr w:type="spellStart"/>
-      <w:r>
-        <w:t>Funyarinpa</w:t>
-      </w:r>
-      <w:proofErr w:type="spellEnd"/>
-      <w:r>
-        <w:t>) Painting</w:t>
+        <w:t>(Funyarinpa) Painting</w:t>
       </w:r>
     </w:p>
     <w:p>
@@ -725,23 +668,7 @@
     </w:p>
     <w:p>
       <w:r>
-        <w:t xml:space="preserve">Taylor and Diego spent </w:t>
-      </w:r>
-      <w:proofErr w:type="gramStart"/>
-      <w:r>
-        <w:t>all of</w:t>
-      </w:r>
-      <w:proofErr w:type="gramEnd"/>
-      <w:r>
-        <w:t xml:space="preserve"> their free time together, very lovey-dovey couple. They went to arcades, Taylor’s specifically fond of pulling for </w:t>
-      </w:r>
-      <w:proofErr w:type="spellStart"/>
-      <w:r>
-        <w:t>Gashapons</w:t>
-      </w:r>
-      <w:proofErr w:type="spellEnd"/>
-      <w:r>
-        <w:t>, they bought one of those tourist love locks for a stupid high price</w:t>
+        <w:t>Taylor and Diego spent all of their free time together, very lovey-dovey couple. They went to arcades, Taylor’s specifically fond of pulling for Gashapons, they bought one of those tourist love locks for a stupid high price</w:t>
       </w:r>
       <w:r>
         <w:t>, visited zoo/ botanic garden where little signs come from (or alternatively where they saw a waterfall).</w:t>
@@ -757,15 +684,7 @@
         <w:t xml:space="preserve">At a picnic, where Diego alone went to meet up with his friends/colleagues/baseball teammates, he is forced to leave the conversation many times because Taylor kept messaging and calling him demanding to know what they’re doing, and if he’s cheating on them. He leaves way too early to go calm Taylor down “they just get like that sometimes”. </w:t>
       </w:r>
       <w:r>
-        <w:t xml:space="preserve">Before he leaves though, a mate of his lends Diego a videogame. As this is the last </w:t>
-      </w:r>
-      <w:proofErr w:type="gramStart"/>
-      <w:r>
-        <w:t>time</w:t>
-      </w:r>
-      <w:proofErr w:type="gramEnd"/>
-      <w:r>
-        <w:t xml:space="preserve"> they see each other (before the game starts) Diego doesn’t get the chance to give it back</w:t>
+        <w:t>Before he leaves though, a mate of his lends Diego a videogame. As this is the last time they see each other (before the game starts) Diego doesn’t get the chance to give it back</w:t>
       </w:r>
       <w:r>
         <w:t>, this lent game will be an impulse for Diego to meet again.</w:t>
@@ -793,15 +712,7 @@
         <w:t xml:space="preserve">For Vase: </w:t>
       </w:r>
       <w:r>
-        <w:t xml:space="preserve">change text after half of the room to say something like “Taylor hit me after I accidentally broke this vase, but they tell me they only do it </w:t>
-      </w:r>
-      <w:proofErr w:type="gramStart"/>
-      <w:r>
-        <w:t>cause</w:t>
-      </w:r>
-      <w:proofErr w:type="gramEnd"/>
-      <w:r>
-        <w:t xml:space="preserve"> they love me” or something like this</w:t>
+        <w:t>change text after half of the room to say something like “Taylor hit me after I accidentally broke this vase, but they tell me they only do it cause they love me” or something like this</w:t>
       </w:r>
     </w:p>
     <w:p>
@@ -844,19 +755,12 @@
           <w:strike/>
         </w:rPr>
       </w:pPr>
-      <w:proofErr w:type="spellStart"/>
-      <w:r>
-        <w:rPr>
-          <w:strike/>
-        </w:rPr>
-        <w:t>Gashapon</w:t>
-      </w:r>
-      <w:proofErr w:type="spellEnd"/>
-      <w:r>
-        <w:rPr>
-          <w:strike/>
-        </w:rPr>
-        <w:t xml:space="preserve"> Capsule</w:t>
+      <w:r>
+        <w:rPr>
+          <w:strike/>
+        </w:rPr>
+        <w:lastRenderedPageBreak/>
+        <w:t>Gashapon Capsule</w:t>
       </w:r>
     </w:p>
     <w:p>
@@ -874,7 +778,6 @@
         <w:rPr>
           <w:strike/>
         </w:rPr>
-        <w:lastRenderedPageBreak/>
         <w:t>Vase</w:t>
       </w:r>
     </w:p>
@@ -941,13 +844,8 @@
         </w:numPr>
       </w:pPr>
       <w:r>
-        <w:t xml:space="preserve">Toolshed + Bunny </w:t>
-      </w:r>
-      <w:proofErr w:type="spellStart"/>
-      <w:r>
-        <w:t>doorhandle</w:t>
-      </w:r>
-      <w:proofErr w:type="spellEnd"/>
+        <w:t>Toolshed + Bunny doorhandle</w:t>
+      </w:r>
     </w:p>
     <w:p>
       <w:pPr>
@@ -1006,21 +904,7 @@
         <w:rPr>
           <w:strike/>
         </w:rPr>
-        <w:t>Am/</w:t>
-      </w:r>
-      <w:proofErr w:type="spellStart"/>
-      <w:r>
-        <w:rPr>
-          <w:strike/>
-        </w:rPr>
-        <w:t>Fm</w:t>
-      </w:r>
-      <w:proofErr w:type="spellEnd"/>
-      <w:r>
-        <w:rPr>
-          <w:strike/>
-        </w:rPr>
-        <w:t xml:space="preserve"> Clock</w:t>
+        <w:t>Am/Fm Clock</w:t>
       </w:r>
     </w:p>
     <w:p>
@@ -1295,20 +1179,12 @@
     </w:p>
     <w:p>
       <w:r>
-        <w:t xml:space="preserve">T- DIEGO DON’T -Don’t let them use you like </w:t>
-      </w:r>
-      <w:proofErr w:type="gramStart"/>
-      <w:r>
-        <w:t>that,</w:t>
-      </w:r>
-      <w:proofErr w:type="gramEnd"/>
-      <w:r>
-        <w:t xml:space="preserve"> come I’ll cook something for you and we’ll forget all about this.</w:t>
-      </w:r>
-    </w:p>
-    <w:p>
-      <w:r>
         <w:lastRenderedPageBreak/>
+        <w:t>T- DIEGO DON’T -Don’t let them use you like that, come I’ll cook something for you and we’ll forget all about this.</w:t>
+      </w:r>
+    </w:p>
+    <w:p>
+      <w:r>
         <w:t>D- Well even if they are, I’m going to go there and find out by myself</w:t>
       </w:r>
     </w:p>
@@ -1363,15 +1239,7 @@
     </w:p>
     <w:p>
       <w:r>
-        <w:t xml:space="preserve">Just explain what </w:t>
-      </w:r>
-      <w:proofErr w:type="gramStart"/>
-      <w:r>
-        <w:t>Taylor  does</w:t>
-      </w:r>
-      <w:proofErr w:type="gramEnd"/>
-      <w:r>
-        <w:t>”</w:t>
+        <w:t>Just explain what Taylor  does”</w:t>
       </w:r>
     </w:p>
     <w:p/>
@@ -1491,15 +1359,7 @@
         <w:t xml:space="preserve">T- </w:t>
       </w:r>
       <w:r>
-        <w:t xml:space="preserve">Hey look, I’m </w:t>
-      </w:r>
-      <w:proofErr w:type="gramStart"/>
-      <w:r>
-        <w:t>really sorry</w:t>
-      </w:r>
-      <w:proofErr w:type="gramEnd"/>
-      <w:r>
-        <w:t xml:space="preserve"> for what I said back then, I don’t know what got to me. I promise it won’t happen again.</w:t>
+        <w:t>Hey look, I’m really sorry for what I said back then, I don’t know what got to me. I promise it won’t happen again.</w:t>
       </w:r>
     </w:p>
     <w:p>
@@ -1517,15 +1377,7 @@
         <w:t xml:space="preserve">I made dinner </w:t>
       </w:r>
       <w:r>
-        <w:t xml:space="preserve">for </w:t>
-      </w:r>
-      <w:proofErr w:type="gramStart"/>
-      <w:r>
-        <w:t>us</w:t>
-      </w:r>
-      <w:proofErr w:type="gramEnd"/>
-      <w:r>
-        <w:t xml:space="preserve"> anyway</w:t>
+        <w:t>for us anyway</w:t>
       </w:r>
       <w:r>
         <w:t>, hope that makes it up a bit</w:t>
@@ -1538,20 +1390,12 @@
     </w:p>
     <w:p>
       <w:r>
-        <w:t xml:space="preserve">T- </w:t>
-      </w:r>
-      <w:proofErr w:type="spellStart"/>
-      <w:r>
-        <w:t>Cmon</w:t>
-      </w:r>
-      <w:proofErr w:type="spellEnd"/>
-      <w:r>
-        <w:t>, I know you love my cooking</w:t>
-      </w:r>
-    </w:p>
-    <w:p>
-      <w:r>
         <w:lastRenderedPageBreak/>
+        <w:t>T- Cmon, I know you love my cooking</w:t>
+      </w:r>
+    </w:p>
+    <w:p>
+      <w:r>
         <w:t>D- I do love your cooking</w:t>
       </w:r>
     </w:p>
@@ -1582,23 +1426,13 @@
     </w:p>
     <w:p>
       <w:r>
-        <w:t xml:space="preserve">D- I fell </w:t>
-      </w:r>
-      <w:proofErr w:type="gramStart"/>
-      <w:r>
-        <w:t>asleep?</w:t>
-      </w:r>
-      <w:proofErr w:type="gramEnd"/>
-    </w:p>
-    <w:p>
-      <w:r>
-        <w:t xml:space="preserve">T- You didn’t seem to be a big fan of the movie </w:t>
-      </w:r>
-      <w:proofErr w:type="spellStart"/>
-      <w:r>
-        <w:t>haha</w:t>
-      </w:r>
-      <w:proofErr w:type="spellEnd"/>
+        <w:t>D- I fell asleep?</w:t>
+      </w:r>
+    </w:p>
+    <w:p>
+      <w:r>
+        <w:t>T- You didn’t seem to be a big fan of the movie haha</w:t>
+      </w:r>
     </w:p>
     <w:p>
       <w:r>
@@ -1635,15 +1469,7 @@
     </w:p>
     <w:p>
       <w:r>
-        <w:t xml:space="preserve">T- You’re </w:t>
-      </w:r>
-      <w:proofErr w:type="spellStart"/>
-      <w:r>
-        <w:t>awa</w:t>
-      </w:r>
-      <w:proofErr w:type="spellEnd"/>
-      <w:r>
-        <w:t>-</w:t>
+        <w:t>T- You’re awa-</w:t>
       </w:r>
     </w:p>
     <w:p>
@@ -1696,28 +1522,12 @@
     </w:p>
     <w:p>
       <w:r>
-        <w:t xml:space="preserve">Diego </w:t>
-      </w:r>
-      <w:proofErr w:type="gramStart"/>
-      <w:r>
-        <w:t>looks into</w:t>
-      </w:r>
-      <w:proofErr w:type="gramEnd"/>
-      <w:r>
-        <w:t xml:space="preserve"> the mirror and inspects himself</w:t>
-      </w:r>
-    </w:p>
-    <w:p>
-      <w:r>
-        <w:t xml:space="preserve">D- God, I look terrible… But this </w:t>
-      </w:r>
-      <w:proofErr w:type="gramStart"/>
-      <w:r>
-        <w:t>definitely doesn’t</w:t>
-      </w:r>
-      <w:proofErr w:type="gramEnd"/>
-      <w:r>
-        <w:t xml:space="preserve"> look like a fever</w:t>
+        <w:t>Diego looks into the mirror and inspects himself</w:t>
+      </w:r>
+    </w:p>
+    <w:p>
+      <w:r>
+        <w:t>D- God, I look terrible… But this definitely doesn’t look like a fever</w:t>
       </w:r>
     </w:p>
     <w:p>
@@ -1756,6 +1566,7 @@
         <w:rPr>
           <w:color w:val="70AD47" w:themeColor="accent6"/>
         </w:rPr>
+        <w:lastRenderedPageBreak/>
         <w:t>Taylor must have been making me drink some sleeping agent</w:t>
       </w:r>
     </w:p>
@@ -1769,7 +1580,6 @@
         <w:rPr>
           <w:color w:val="70AD47" w:themeColor="accent6"/>
         </w:rPr>
-        <w:lastRenderedPageBreak/>
         <w:t>I need to find a way out</w:t>
       </w:r>
     </w:p>
@@ -1840,21 +1650,7 @@
         <w:rPr>
           <w:color w:val="70AD47" w:themeColor="accent6"/>
         </w:rPr>
-        <w:t xml:space="preserve">I can’t believe I’m going to do this. But I </w:t>
-      </w:r>
-      <w:proofErr w:type="gramStart"/>
-      <w:r>
-        <w:rPr>
-          <w:color w:val="70AD47" w:themeColor="accent6"/>
-        </w:rPr>
-        <w:t>have to</w:t>
-      </w:r>
-      <w:proofErr w:type="gramEnd"/>
-      <w:r>
-        <w:rPr>
-          <w:color w:val="70AD47" w:themeColor="accent6"/>
-        </w:rPr>
-        <w:t>…</w:t>
+        <w:t>I can’t believe I’m going to do this. But I have to…</w:t>
       </w:r>
     </w:p>
     <w:p/>
@@ -2002,25 +1798,7 @@
           <w:bCs/>
           <w:u w:val="single"/>
         </w:rPr>
-        <w:t xml:space="preserve">Item-Specific Notes </w:t>
-      </w:r>
-      <w:proofErr w:type="gramStart"/>
-      <w:r>
-        <w:rPr>
-          <w:b/>
-          <w:bCs/>
-          <w:u w:val="single"/>
-        </w:rPr>
-        <w:t>From</w:t>
-      </w:r>
-      <w:proofErr w:type="gramEnd"/>
-      <w:r>
-        <w:rPr>
-          <w:b/>
-          <w:bCs/>
-          <w:u w:val="single"/>
-        </w:rPr>
-        <w:t xml:space="preserve"> Alba:</w:t>
+        <w:t>Item-Specific Notes From Alba:</w:t>
       </w:r>
     </w:p>
     <w:p>
@@ -2061,23 +1839,8 @@
     <w:p/>
     <w:p>
       <w:r>
-        <w:t xml:space="preserve">Kitchen Knife: “I’ve seen some old scars on </w:t>
-      </w:r>
-      <w:proofErr w:type="spellStart"/>
-      <w:r>
-        <w:t>taylor’s</w:t>
-      </w:r>
-      <w:proofErr w:type="spellEnd"/>
-      <w:r>
-        <w:t xml:space="preserve"> arms” Taylor threatens to </w:t>
-      </w:r>
-      <w:proofErr w:type="spellStart"/>
-      <w:r>
-        <w:t>self harm</w:t>
-      </w:r>
-      <w:proofErr w:type="spellEnd"/>
-      <w:r>
-        <w:t xml:space="preserve"> again at some point</w:t>
+        <w:lastRenderedPageBreak/>
+        <w:t>Kitchen Knife: “I’ve seen some old scars on taylor’s arms” Taylor threatens to self harm again at some point</w:t>
       </w:r>
     </w:p>
     <w:sectPr>
@@ -3020,7 +2783,7 @@
 </file>
 
 <file path=customXml/itemProps1.xml><?xml version="1.0" encoding="utf-8"?>
-<ds:datastoreItem xmlns:ds="http://schemas.openxmlformats.org/officeDocument/2006/customXml" ds:itemID="{C0A843D6-8CF8-45DD-B175-FFA31D44C391}">
+<ds:datastoreItem xmlns:ds="http://schemas.openxmlformats.org/officeDocument/2006/customXml" ds:itemID="{493E419F-2CD4-40F2-9FAD-8C1B179BE28E}">
   <ds:schemaRefs>
     <ds:schemaRef ds:uri="http://schemas.openxmlformats.org/officeDocument/2006/bibliography"/>
   </ds:schemaRefs>

</xml_diff>

<commit_message>
Add dialogue to some Greenhouse items
</commit_message>
<xml_diff>
--- a/docs/Story+Flavor/Full Outside Story in chronological order.docx
+++ b/docs/Story+Flavor/Full Outside Story in chronological order.docx
@@ -98,7 +98,15 @@
         <w:t xml:space="preserve"> </w:t>
       </w:r>
       <w:r>
-        <w:t xml:space="preserve">he played mostly as a catcher but would fill in any role necessary. He really liked taking the support-ish approach to teamplay, where he would rather help others perform their best rather than steal the spotlight for himself. </w:t>
+        <w:t>he played mostly as a catcher but would fill in any role necessary. He really liked taking the support-</w:t>
+      </w:r>
+      <w:proofErr w:type="spellStart"/>
+      <w:r>
+        <w:t>ish</w:t>
+      </w:r>
+      <w:proofErr w:type="spellEnd"/>
+      <w:r>
+        <w:t xml:space="preserve"> approach to teamplay, where he would rather help others perform their best rather than steal the spotlight for himself. </w:t>
       </w:r>
       <w:r>
         <w:rPr>
@@ -110,7 +118,21 @@
         <w:rPr>
           <w:highlight w:val="yellow"/>
         </w:rPr>
-        <w:t>, and so gained the respect of his peers really quickly.</w:t>
+        <w:t xml:space="preserve">, and so gained the respect of his peers </w:t>
+      </w:r>
+      <w:proofErr w:type="gramStart"/>
+      <w:r>
+        <w:rPr>
+          <w:highlight w:val="yellow"/>
+        </w:rPr>
+        <w:t>really quickly</w:t>
+      </w:r>
+      <w:proofErr w:type="gramEnd"/>
+      <w:r>
+        <w:rPr>
+          <w:highlight w:val="yellow"/>
+        </w:rPr>
+        <w:t>.</w:t>
       </w:r>
       <w:r>
         <w:t xml:space="preserve"> Playing baseball was his way of making friends and feeling useful and free.</w:t>
@@ -126,7 +148,21 @@
         <w:rPr>
           <w:strike/>
         </w:rPr>
-        <w:t>, yet he was never really popular among them since his role is the least flashy. He felt really left out</w:t>
+        <w:t xml:space="preserve">, yet he was never </w:t>
+      </w:r>
+      <w:proofErr w:type="gramStart"/>
+      <w:r>
+        <w:rPr>
+          <w:strike/>
+        </w:rPr>
+        <w:t>really popular</w:t>
+      </w:r>
+      <w:proofErr w:type="gramEnd"/>
+      <w:r>
+        <w:rPr>
+          <w:strike/>
+        </w:rPr>
+        <w:t xml:space="preserve"> among them since his role is the least flashy. He felt really left out</w:t>
       </w:r>
       <w:r>
         <w:rPr>
@@ -140,12 +176,21 @@
         </w:rPr>
         <w:t xml:space="preserve"> </w:t>
       </w:r>
-      <w:r>
-        <w:rPr>
-          <w:strike/>
-          <w:color w:val="FF0000"/>
-        </w:rPr>
-        <w:t>God I hate this version</w:t>
+      <w:proofErr w:type="gramStart"/>
+      <w:r>
+        <w:rPr>
+          <w:strike/>
+          <w:color w:val="FF0000"/>
+        </w:rPr>
+        <w:t>God</w:t>
+      </w:r>
+      <w:proofErr w:type="gramEnd"/>
+      <w:r>
+        <w:rPr>
+          <w:strike/>
+          <w:color w:val="FF0000"/>
+        </w:rPr>
+        <w:t xml:space="preserve"> I hate this version</w:t>
       </w:r>
     </w:p>
     <w:p>
@@ -348,15 +393,27 @@
         <w:rPr>
           <w:highlight w:val="yellow"/>
         </w:rPr>
-        <w:t xml:space="preserve"> or in some other kind of </w:t>
-      </w:r>
-      <w:bookmarkStart w:id="0" w:name="_GoBack"/>
-      <w:bookmarkEnd w:id="0"/>
-      <w:r>
-        <w:rPr>
-          <w:highlight w:val="yellow"/>
-        </w:rPr>
-        <w:t xml:space="preserve">). </w:t>
+        <w:t xml:space="preserve"> or in some other kind </w:t>
+      </w:r>
+      <w:proofErr w:type="gramStart"/>
+      <w:r>
+        <w:rPr>
+          <w:highlight w:val="yellow"/>
+        </w:rPr>
+        <w:t xml:space="preserve">of </w:t>
+      </w:r>
+      <w:r>
+        <w:rPr>
+          <w:highlight w:val="yellow"/>
+        </w:rPr>
+        <w:t>)</w:t>
+      </w:r>
+      <w:proofErr w:type="gramEnd"/>
+      <w:r>
+        <w:rPr>
+          <w:highlight w:val="yellow"/>
+        </w:rPr>
+        <w:t xml:space="preserve">. </w:t>
       </w:r>
     </w:p>
     <w:p>
@@ -405,12 +462,37 @@
           <w:bCs/>
         </w:rPr>
       </w:pPr>
-      <w:r>
-        <w:rPr>
-          <w:b/>
-          <w:bCs/>
-        </w:rPr>
-        <w:t>Timeskip where Diego already moved into Taylor’s place, quite quickly and abruptly (cause internet says this is a thing abusive people tend to do to have you quickly under their power)</w:t>
+      <w:proofErr w:type="spellStart"/>
+      <w:r>
+        <w:rPr>
+          <w:b/>
+          <w:bCs/>
+        </w:rPr>
+        <w:t>Timeskip</w:t>
+      </w:r>
+      <w:proofErr w:type="spellEnd"/>
+      <w:r>
+        <w:rPr>
+          <w:b/>
+          <w:bCs/>
+        </w:rPr>
+        <w:t xml:space="preserve"> where Diego already moved into Taylor’s place, quite quickly and abruptly (</w:t>
+      </w:r>
+      <w:proofErr w:type="gramStart"/>
+      <w:r>
+        <w:rPr>
+          <w:b/>
+          <w:bCs/>
+        </w:rPr>
+        <w:t>cause</w:t>
+      </w:r>
+      <w:proofErr w:type="gramEnd"/>
+      <w:r>
+        <w:rPr>
+          <w:b/>
+          <w:bCs/>
+        </w:rPr>
+        <w:t xml:space="preserve"> internet says this is a thing abusive people tend to do to have you quickly under their power)</w:t>
       </w:r>
     </w:p>
     <w:p/>
@@ -548,7 +630,15 @@
         </w:rPr>
       </w:pPr>
       <w:r>
-        <w:t>(Funyarinpa) Painting</w:t>
+        <w:t>(</w:t>
+      </w:r>
+      <w:proofErr w:type="spellStart"/>
+      <w:r>
+        <w:t>Funyarinpa</w:t>
+      </w:r>
+      <w:proofErr w:type="spellEnd"/>
+      <w:r>
+        <w:t>) Painting</w:t>
       </w:r>
     </w:p>
     <w:p>
@@ -668,7 +758,31 @@
     </w:p>
     <w:p>
       <w:r>
-        <w:t>Taylor and Diego spent all of their free time together, very lovey-dovey couple. They went to arcades, Taylor’s specifically fond of pulling for Gashapons, they bought one of those tourist love locks for a stupid high price</w:t>
+        <w:t xml:space="preserve">Taylor and Diego spent </w:t>
+      </w:r>
+      <w:proofErr w:type="gramStart"/>
+      <w:r>
+        <w:t>all of</w:t>
+      </w:r>
+      <w:proofErr w:type="gramEnd"/>
+      <w:r>
+        <w:t xml:space="preserve"> their free time together, very lovey-dovey couple. They went to arcades, Taylor’s specifically fond of pulling for </w:t>
+      </w:r>
+      <w:proofErr w:type="spellStart"/>
+      <w:r>
+        <w:t>Gashapons</w:t>
+      </w:r>
+      <w:proofErr w:type="spellEnd"/>
+      <w:r>
+        <w:t xml:space="preserve">, they bought one of those tourist </w:t>
+      </w:r>
+      <w:proofErr w:type="gramStart"/>
+      <w:r>
+        <w:t>love</w:t>
+      </w:r>
+      <w:proofErr w:type="gramEnd"/>
+      <w:r>
+        <w:t xml:space="preserve"> locks for a stupid high price</w:t>
       </w:r>
       <w:r>
         <w:t>, visited zoo/ botanic garden where little signs come from (or alternatively where they saw a waterfall).</w:t>
@@ -676,7 +790,13 @@
     </w:p>
     <w:p>
       <w:r>
-        <w:t xml:space="preserve">Diego does still have a life though, and he must spend time away from Taylor whenever he’s at work. Cute messages from Taylor flood his inbox, followed by calls. These get progressively more aggressive. </w:t>
+        <w:t xml:space="preserve">Diego does still have a life though, and he must spend time away from Taylor whenever he’s at work. Cute messages from Taylor flood his inbox, followed by </w:t>
+      </w:r>
+      <w:r>
+        <w:t xml:space="preserve">(missed) </w:t>
+      </w:r>
+      <w:r>
+        <w:t xml:space="preserve">calls. These get progressively more aggressive. </w:t>
       </w:r>
     </w:p>
     <w:p>
@@ -684,7 +804,15 @@
         <w:t xml:space="preserve">At a picnic, where Diego alone went to meet up with his friends/colleagues/baseball teammates, he is forced to leave the conversation many times because Taylor kept messaging and calling him demanding to know what they’re doing, and if he’s cheating on them. He leaves way too early to go calm Taylor down “they just get like that sometimes”. </w:t>
       </w:r>
       <w:r>
-        <w:t>Before he leaves though, a mate of his lends Diego a videogame. As this is the last time they see each other (before the game starts) Diego doesn’t get the chance to give it back</w:t>
+        <w:t xml:space="preserve">Before he leaves though, a mate of his lends Diego a videogame. As this is the last </w:t>
+      </w:r>
+      <w:proofErr w:type="gramStart"/>
+      <w:r>
+        <w:t>time</w:t>
+      </w:r>
+      <w:proofErr w:type="gramEnd"/>
+      <w:r>
+        <w:t xml:space="preserve"> they see each other (before the game starts) Diego doesn’t get the chance to give it back</w:t>
       </w:r>
       <w:r>
         <w:t>, this lent game will be an impulse for Diego to meet again.</w:t>
@@ -712,7 +840,15 @@
         <w:t xml:space="preserve">For Vase: </w:t>
       </w:r>
       <w:r>
-        <w:t>change text after half of the room to say something like “Taylor hit me after I accidentally broke this vase, but they tell me they only do it cause they love me” or something like this</w:t>
+        <w:t xml:space="preserve">change text after half of the room to say something like “Taylor hit me after I accidentally broke this vase, but they tell me they only do it </w:t>
+      </w:r>
+      <w:proofErr w:type="gramStart"/>
+      <w:r>
+        <w:t>cause</w:t>
+      </w:r>
+      <w:proofErr w:type="gramEnd"/>
+      <w:r>
+        <w:t xml:space="preserve"> they love me” or something like this</w:t>
       </w:r>
     </w:p>
     <w:p>
@@ -727,6 +863,32 @@
         <w:t xml:space="preserve"> “I rarely need to set it up because Taylor wakes me up every morning with breakfast” to “I rarely need to set it up because Taylor wakes me up every morning to make breakfast” to “I need to set the alarm pretty early to prepare breakfast for Taylor before they wake up”</w:t>
       </w:r>
     </w:p>
+    <w:p>
+      <w:r>
+        <w:rPr>
+          <w:b/>
+          <w:bCs/>
+          <w:highlight w:val="yellow"/>
+        </w:rPr>
+        <w:lastRenderedPageBreak/>
+        <w:t xml:space="preserve">For </w:t>
+      </w:r>
+      <w:r>
+        <w:rPr>
+          <w:b/>
+          <w:bCs/>
+          <w:highlight w:val="yellow"/>
+        </w:rPr>
+        <w:t>Lemonade Jar:</w:t>
+      </w:r>
+      <w:r>
+        <w:rPr>
+          <w:highlight w:val="yellow"/>
+        </w:rPr>
+        <w:t xml:space="preserve"> mention past relationship, broke up on good terms. Wanted to experience things/ we’re still in touch, Taylor hates this</w:t>
+      </w:r>
+    </w:p>
+    <w:p/>
     <w:p>
       <w:pPr>
         <w:rPr>
@@ -755,12 +917,19 @@
           <w:strike/>
         </w:rPr>
       </w:pPr>
-      <w:r>
-        <w:rPr>
-          <w:strike/>
-        </w:rPr>
-        <w:lastRenderedPageBreak/>
-        <w:t>Gashapon Capsule</w:t>
+      <w:proofErr w:type="spellStart"/>
+      <w:r>
+        <w:rPr>
+          <w:strike/>
+        </w:rPr>
+        <w:t>Gashapon</w:t>
+      </w:r>
+      <w:proofErr w:type="spellEnd"/>
+      <w:r>
+        <w:rPr>
+          <w:strike/>
+        </w:rPr>
+        <w:t xml:space="preserve"> Capsule</w:t>
       </w:r>
     </w:p>
     <w:p>
@@ -844,8 +1013,13 @@
         </w:numPr>
       </w:pPr>
       <w:r>
-        <w:t>Toolshed + Bunny doorhandle</w:t>
-      </w:r>
+        <w:t xml:space="preserve">Toolshed + Bunny </w:t>
+      </w:r>
+      <w:proofErr w:type="spellStart"/>
+      <w:r>
+        <w:t>doorhandle</w:t>
+      </w:r>
+      <w:proofErr w:type="spellEnd"/>
     </w:p>
     <w:p>
       <w:pPr>
@@ -904,7 +1078,21 @@
         <w:rPr>
           <w:strike/>
         </w:rPr>
-        <w:t>Am/Fm Clock</w:t>
+        <w:t>Am/</w:t>
+      </w:r>
+      <w:proofErr w:type="spellStart"/>
+      <w:r>
+        <w:rPr>
+          <w:strike/>
+        </w:rPr>
+        <w:t>Fm</w:t>
+      </w:r>
+      <w:proofErr w:type="spellEnd"/>
+      <w:r>
+        <w:rPr>
+          <w:strike/>
+        </w:rPr>
+        <w:t xml:space="preserve"> Clock</w:t>
       </w:r>
     </w:p>
     <w:p>
@@ -1145,6 +1333,7 @@
         </w:rPr>
       </w:pPr>
       <w:r>
+        <w:lastRenderedPageBreak/>
         <w:t>T- Yes? I know they brainwashed you into thinking they like you. They only invite you over because you’re so easy to manipulate</w:t>
       </w:r>
       <w:r>
@@ -1179,8 +1368,15 @@
     </w:p>
     <w:p>
       <w:r>
-        <w:lastRenderedPageBreak/>
-        <w:t>T- DIEGO DON’T -Don’t let them use you like that, come I’ll cook something for you and we’ll forget all about this.</w:t>
+        <w:t xml:space="preserve">T- DIEGO DON’T -Don’t let them use you like </w:t>
+      </w:r>
+      <w:proofErr w:type="gramStart"/>
+      <w:r>
+        <w:t>that,</w:t>
+      </w:r>
+      <w:proofErr w:type="gramEnd"/>
+      <w:r>
+        <w:t xml:space="preserve"> come I’ll cook something for you and we’ll forget all about this.</w:t>
       </w:r>
     </w:p>
     <w:p>
@@ -1239,8 +1435,18 @@
     </w:p>
     <w:p>
       <w:r>
-        <w:t>Just explain what Taylor  does”</w:t>
-      </w:r>
+        <w:t xml:space="preserve">Just explain what </w:t>
+      </w:r>
+      <w:proofErr w:type="gramStart"/>
+      <w:r>
+        <w:t>Taylor  does</w:t>
+      </w:r>
+      <w:proofErr w:type="gramEnd"/>
+      <w:r>
+        <w:t>”</w:t>
+      </w:r>
+      <w:bookmarkStart w:id="0" w:name="_GoBack"/>
+      <w:bookmarkEnd w:id="0"/>
     </w:p>
     <w:p/>
     <w:p>
@@ -1253,7 +1459,13 @@
         <w:rPr>
           <w:color w:val="FF0000"/>
         </w:rPr>
-        <w:t>T- Without him- Without him I’m nothing</w:t>
+        <w:t>T</w:t>
+      </w:r>
+      <w:r>
+        <w:rPr>
+          <w:color w:val="FF0000"/>
+        </w:rPr>
+        <w:t>- Without him- Without him I’m nothing</w:t>
       </w:r>
     </w:p>
     <w:p>
@@ -1359,11 +1571,20 @@
         <w:t xml:space="preserve">T- </w:t>
       </w:r>
       <w:r>
-        <w:t>Hey look, I’m really sorry for what I said back then, I don’t know what got to me. I promise it won’t happen again.</w:t>
-      </w:r>
-    </w:p>
-    <w:p>
-      <w:r>
+        <w:t xml:space="preserve">Hey look, I’m </w:t>
+      </w:r>
+      <w:proofErr w:type="gramStart"/>
+      <w:r>
+        <w:t>really sorry</w:t>
+      </w:r>
+      <w:proofErr w:type="gramEnd"/>
+      <w:r>
+        <w:t xml:space="preserve"> for what I said back then, I don’t know what got to me. I promise it won’t happen again.</w:t>
+      </w:r>
+    </w:p>
+    <w:p>
+      <w:r>
+        <w:lastRenderedPageBreak/>
         <w:t>D- Yeah</w:t>
       </w:r>
     </w:p>
@@ -1377,7 +1598,15 @@
         <w:t xml:space="preserve">I made dinner </w:t>
       </w:r>
       <w:r>
-        <w:t>for us anyway</w:t>
+        <w:t xml:space="preserve">for </w:t>
+      </w:r>
+      <w:proofErr w:type="gramStart"/>
+      <w:r>
+        <w:t>us</w:t>
+      </w:r>
+      <w:proofErr w:type="gramEnd"/>
+      <w:r>
+        <w:t xml:space="preserve"> anyway</w:t>
       </w:r>
       <w:r>
         <w:t>, hope that makes it up a bit</w:t>
@@ -1390,144 +1619,194 @@
     </w:p>
     <w:p>
       <w:r>
+        <w:t xml:space="preserve">T- </w:t>
+      </w:r>
+      <w:proofErr w:type="spellStart"/>
+      <w:r>
+        <w:t>Cmon</w:t>
+      </w:r>
+      <w:proofErr w:type="spellEnd"/>
+      <w:r>
+        <w:t>, I know you love my cooking</w:t>
+      </w:r>
+    </w:p>
+    <w:p>
+      <w:r>
+        <w:t>D- I do love your cooking</w:t>
+      </w:r>
+    </w:p>
+    <w:p>
+      <w:r>
+        <w:t xml:space="preserve">T- See? let’s go to bed then, I’ll bring everything </w:t>
+      </w:r>
+      <w:proofErr w:type="gramStart"/>
+      <w:r>
+        <w:t>over</w:t>
+      </w:r>
+      <w:proofErr w:type="gramEnd"/>
+      <w:r>
+        <w:t xml:space="preserve"> and we’ll watch a movie together while we eat, what do you say?</w:t>
+      </w:r>
+    </w:p>
+    <w:p>
+      <w:r>
+        <w:t>D- Sounds great</w:t>
+      </w:r>
+    </w:p>
+    <w:p>
+      <w:r>
+        <w:t>.</w:t>
+      </w:r>
+    </w:p>
+    <w:p>
+      <w:r>
+        <w:t>D- Huh, what?</w:t>
+      </w:r>
+    </w:p>
+    <w:p>
+      <w:r>
+        <w:t>T- Ah you’re finally awake</w:t>
+      </w:r>
+    </w:p>
+    <w:p>
+      <w:r>
+        <w:t xml:space="preserve">D- I fell </w:t>
+      </w:r>
+      <w:proofErr w:type="gramStart"/>
+      <w:r>
+        <w:t>asleep?</w:t>
+      </w:r>
+      <w:proofErr w:type="gramEnd"/>
+    </w:p>
+    <w:p>
+      <w:r>
+        <w:t xml:space="preserve">T- You didn’t seem to be a big fan of the movie </w:t>
+      </w:r>
+      <w:proofErr w:type="spellStart"/>
+      <w:r>
+        <w:t>haha</w:t>
+      </w:r>
+      <w:proofErr w:type="spellEnd"/>
+    </w:p>
+    <w:p>
+      <w:r>
+        <w:t>D- I’ve seen better</w:t>
+      </w:r>
+    </w:p>
+    <w:p>
+      <w:r>
+        <w:t>T- Oh lord, you must be super dehydrated, you’ve been sleeping for over half a day!</w:t>
+      </w:r>
+    </w:p>
+    <w:p>
+      <w:r>
+        <w:t>D- Half a day?</w:t>
+      </w:r>
+    </w:p>
+    <w:p>
+      <w:r>
+        <w:t>T- Yeah, here</w:t>
+      </w:r>
+      <w:r>
+        <w:t>, drink this.</w:t>
+      </w:r>
+    </w:p>
+    <w:p>
+      <w:r>
+        <w:t>.</w:t>
+      </w:r>
+    </w:p>
+    <w:p>
+      <w:r>
+        <w:t>D- Just what is going on?</w:t>
+      </w:r>
+    </w:p>
+    <w:p>
+      <w:r>
+        <w:t xml:space="preserve">T- You’re </w:t>
+      </w:r>
+      <w:proofErr w:type="spellStart"/>
+      <w:r>
+        <w:t>awa</w:t>
+      </w:r>
+      <w:proofErr w:type="spellEnd"/>
+      <w:r>
+        <w:t>-</w:t>
+      </w:r>
+    </w:p>
+    <w:p>
+      <w:r>
+        <w:t>D- Why is it nighttime?</w:t>
+      </w:r>
+    </w:p>
+    <w:p>
+      <w:r>
+        <w:t>T- You suddenly fell asleep again</w:t>
+      </w:r>
+      <w:r>
+        <w:t>, I was so worried!</w:t>
+      </w:r>
+    </w:p>
+    <w:p>
+      <w:r>
+        <w:t>I called a doctor and he told me you have a fever</w:t>
+      </w:r>
+    </w:p>
+    <w:p>
+      <w:r>
+        <w:t>D- A doctor huh</w:t>
+      </w:r>
+    </w:p>
+    <w:p>
+      <w:r>
+        <w:t>T- Yeah, he prescribed you these</w:t>
+      </w:r>
+    </w:p>
+    <w:p>
+      <w:r>
+        <w:t>D- Yeah</w:t>
+      </w:r>
+    </w:p>
+    <w:p>
+      <w:r>
+        <w:t>T- Whoa don’t stand up so suddenly like that, here, sit down and take the meds the doctor prescribed</w:t>
+      </w:r>
+    </w:p>
+    <w:p>
+      <w:r>
+        <w:t>D- Just a sec, I need to go to the bathroom first</w:t>
+      </w:r>
+    </w:p>
+    <w:p>
+      <w:r>
         <w:lastRenderedPageBreak/>
-        <w:t>T- Cmon, I know you love my cooking</w:t>
-      </w:r>
-    </w:p>
-    <w:p>
-      <w:r>
-        <w:t>D- I do love your cooking</w:t>
-      </w:r>
-    </w:p>
-    <w:p>
-      <w:r>
-        <w:t>T- See? let’s go to bed then, I’ll bring everything over and we’ll watch a movie together while we eat, what do you say?</w:t>
-      </w:r>
-    </w:p>
-    <w:p>
-      <w:r>
-        <w:t>D- Sounds great</w:t>
-      </w:r>
-    </w:p>
-    <w:p>
-      <w:r>
-        <w:t>.</w:t>
-      </w:r>
-    </w:p>
-    <w:p>
-      <w:r>
-        <w:t>D- Huh, what?</w:t>
-      </w:r>
-    </w:p>
-    <w:p>
-      <w:r>
-        <w:t>T- Ah you’re finally awake</w:t>
-      </w:r>
-    </w:p>
-    <w:p>
-      <w:r>
-        <w:t>D- I fell asleep?</w:t>
-      </w:r>
-    </w:p>
-    <w:p>
-      <w:r>
-        <w:t>T- You didn’t seem to be a big fan of the movie haha</w:t>
-      </w:r>
-    </w:p>
-    <w:p>
-      <w:r>
-        <w:t>D- I’ve seen better</w:t>
-      </w:r>
-    </w:p>
-    <w:p>
-      <w:r>
-        <w:t>T- Oh lord, you must be super dehydrated, you’ve been sleeping for over half a day!</w:t>
-      </w:r>
-    </w:p>
-    <w:p>
-      <w:r>
-        <w:t>D- Half a day?</w:t>
-      </w:r>
-    </w:p>
-    <w:p>
-      <w:r>
-        <w:t>T- Yeah, here</w:t>
-      </w:r>
-      <w:r>
-        <w:t>, drink this.</w:t>
-      </w:r>
-    </w:p>
-    <w:p>
-      <w:r>
-        <w:t>.</w:t>
-      </w:r>
-    </w:p>
-    <w:p>
-      <w:r>
-        <w:t>D- Just what is going on?</w:t>
-      </w:r>
-    </w:p>
-    <w:p>
-      <w:r>
-        <w:t>T- You’re awa-</w:t>
-      </w:r>
-    </w:p>
-    <w:p>
-      <w:r>
-        <w:t>D- Why is it nighttime?</w:t>
-      </w:r>
-    </w:p>
-    <w:p>
-      <w:r>
-        <w:t>T- You suddenly fell asleep again</w:t>
-      </w:r>
-      <w:r>
-        <w:t>, I was so worried!</w:t>
-      </w:r>
-    </w:p>
-    <w:p>
-      <w:r>
-        <w:t>I called a doctor and he told me you have a fever</w:t>
-      </w:r>
-    </w:p>
-    <w:p>
-      <w:r>
-        <w:t>D- A doctor huh</w:t>
-      </w:r>
-    </w:p>
-    <w:p>
-      <w:r>
-        <w:t>T- Yeah, he prescribed you these</w:t>
-      </w:r>
-    </w:p>
-    <w:p>
-      <w:r>
-        <w:t>D- Yeah</w:t>
-      </w:r>
-    </w:p>
-    <w:p>
-      <w:r>
-        <w:t>T- Whoa don’t stand up so suddenly like that, here, sit down and take the meds the doctor prescribed</w:t>
-      </w:r>
-    </w:p>
-    <w:p>
-      <w:r>
-        <w:t>D- Just a sec, I need to go to the bathroom first</w:t>
-      </w:r>
-    </w:p>
-    <w:p>
-      <w:r>
         <w:t>T- Of course</w:t>
       </w:r>
     </w:p>
     <w:p>
       <w:r>
-        <w:t>Diego looks into the mirror and inspects himself</w:t>
-      </w:r>
-    </w:p>
-    <w:p>
-      <w:r>
-        <w:t>D- God, I look terrible… But this definitely doesn’t look like a fever</w:t>
+        <w:t xml:space="preserve">Diego </w:t>
+      </w:r>
+      <w:proofErr w:type="gramStart"/>
+      <w:r>
+        <w:t>looks into</w:t>
+      </w:r>
+      <w:proofErr w:type="gramEnd"/>
+      <w:r>
+        <w:t xml:space="preserve"> the mirror and inspects himself</w:t>
+      </w:r>
+    </w:p>
+    <w:p>
+      <w:r>
+        <w:t xml:space="preserve">D- God, I look terrible… But this </w:t>
+      </w:r>
+      <w:proofErr w:type="gramStart"/>
+      <w:r>
+        <w:t>definitely doesn’t</w:t>
+      </w:r>
+      <w:proofErr w:type="gramEnd"/>
+      <w:r>
+        <w:t xml:space="preserve"> look like a fever</w:t>
       </w:r>
     </w:p>
     <w:p>
@@ -1566,7 +1845,6 @@
         <w:rPr>
           <w:color w:val="70AD47" w:themeColor="accent6"/>
         </w:rPr>
-        <w:lastRenderedPageBreak/>
         <w:t>Taylor must have been making me drink some sleeping agent</w:t>
       </w:r>
     </w:p>
@@ -1650,7 +1928,21 @@
         <w:rPr>
           <w:color w:val="70AD47" w:themeColor="accent6"/>
         </w:rPr>
-        <w:t>I can’t believe I’m going to do this. But I have to…</w:t>
+        <w:t xml:space="preserve">I can’t believe I’m going to do this. But I </w:t>
+      </w:r>
+      <w:proofErr w:type="gramStart"/>
+      <w:r>
+        <w:rPr>
+          <w:color w:val="70AD47" w:themeColor="accent6"/>
+        </w:rPr>
+        <w:t>have to</w:t>
+      </w:r>
+      <w:proofErr w:type="gramEnd"/>
+      <w:r>
+        <w:rPr>
+          <w:color w:val="70AD47" w:themeColor="accent6"/>
+        </w:rPr>
+        <w:t>…</w:t>
       </w:r>
     </w:p>
     <w:p/>
@@ -1798,7 +2090,25 @@
           <w:bCs/>
           <w:u w:val="single"/>
         </w:rPr>
-        <w:t>Item-Specific Notes From Alba:</w:t>
+        <w:t xml:space="preserve">Item-Specific Notes </w:t>
+      </w:r>
+      <w:proofErr w:type="gramStart"/>
+      <w:r>
+        <w:rPr>
+          <w:b/>
+          <w:bCs/>
+          <w:u w:val="single"/>
+        </w:rPr>
+        <w:t>From</w:t>
+      </w:r>
+      <w:proofErr w:type="gramEnd"/>
+      <w:r>
+        <w:rPr>
+          <w:b/>
+          <w:bCs/>
+          <w:u w:val="single"/>
+        </w:rPr>
+        <w:t xml:space="preserve"> Alba:</w:t>
       </w:r>
     </w:p>
     <w:p>
@@ -1825,22 +2135,33 @@
     </w:p>
     <w:p/>
     <w:p/>
-    <w:p>
-      <w:r>
-        <w:t>Lemonade Jar: mention past relationship, broke up on good terms. Wanted to experience things/ we’re still in touch, Taylor hates this</w:t>
-      </w:r>
-    </w:p>
     <w:p/>
     <w:p>
       <w:r>
+        <w:lastRenderedPageBreak/>
         <w:t>Toolshed: place for having sex?</w:t>
       </w:r>
     </w:p>
     <w:p/>
     <w:p>
       <w:r>
-        <w:lastRenderedPageBreak/>
-        <w:t>Kitchen Knife: “I’ve seen some old scars on taylor’s arms” Taylor threatens to self harm again at some point</w:t>
+        <w:t xml:space="preserve">Kitchen Knife: “I’ve seen some old scars on </w:t>
+      </w:r>
+      <w:proofErr w:type="spellStart"/>
+      <w:r>
+        <w:t>taylor’s</w:t>
+      </w:r>
+      <w:proofErr w:type="spellEnd"/>
+      <w:r>
+        <w:t xml:space="preserve"> arms” Taylor threatens to </w:t>
+      </w:r>
+      <w:proofErr w:type="spellStart"/>
+      <w:r>
+        <w:t>self harm</w:t>
+      </w:r>
+      <w:proofErr w:type="spellEnd"/>
+      <w:r>
+        <w:t xml:space="preserve"> again at some point</w:t>
       </w:r>
     </w:p>
     <w:sectPr>
@@ -2783,7 +3104,7 @@
 </file>
 
 <file path=customXml/itemProps1.xml><?xml version="1.0" encoding="utf-8"?>
-<ds:datastoreItem xmlns:ds="http://schemas.openxmlformats.org/officeDocument/2006/customXml" ds:itemID="{493E419F-2CD4-40F2-9FAD-8C1B179BE28E}">
+<ds:datastoreItem xmlns:ds="http://schemas.openxmlformats.org/officeDocument/2006/customXml" ds:itemID="{F2AA4729-C79C-46F0-836A-222A53E3A85E}">
   <ds:schemaRefs>
     <ds:schemaRef ds:uri="http://schemas.openxmlformats.org/officeDocument/2006/bibliography"/>
   </ds:schemaRefs>

</xml_diff>

<commit_message>
Add some more item text to greenhouse
</commit_message>
<xml_diff>
--- a/docs/Story+Flavor/Full Outside Story in chronological order.docx
+++ b/docs/Story+Flavor/Full Outside Story in chronological order.docx
@@ -1445,8 +1445,6 @@
       <w:r>
         <w:t>”</w:t>
       </w:r>
-      <w:bookmarkStart w:id="0" w:name="_GoBack"/>
-      <w:bookmarkEnd w:id="0"/>
     </w:p>
     <w:p/>
     <w:p>
@@ -2112,7 +2110,12 @@
       </w:r>
     </w:p>
     <w:p>
-      <w:r>
+      <w:bookmarkStart w:id="0" w:name="_GoBack"/>
+      <w:bookmarkEnd w:id="0"/>
+      <w:r>
+        <w:rPr>
+          <w:highlight w:val="yellow"/>
+        </w:rPr>
         <w:t>Diego used to love this game -&gt; painting</w:t>
       </w:r>
     </w:p>
@@ -3104,7 +3107,7 @@
 </file>
 
 <file path=customXml/itemProps1.xml><?xml version="1.0" encoding="utf-8"?>
-<ds:datastoreItem xmlns:ds="http://schemas.openxmlformats.org/officeDocument/2006/customXml" ds:itemID="{F2AA4729-C79C-46F0-836A-222A53E3A85E}">
+<ds:datastoreItem xmlns:ds="http://schemas.openxmlformats.org/officeDocument/2006/customXml" ds:itemID="{F3A21892-F0B1-45CA-A858-7A7A2D95121D}">
   <ds:schemaRefs>
     <ds:schemaRef ds:uri="http://schemas.openxmlformats.org/officeDocument/2006/bibliography"/>
   </ds:schemaRefs>

</xml_diff>

<commit_message>
Add more text to items in Greenhouse
</commit_message>
<xml_diff>
--- a/docs/Story+Flavor/Full Outside Story in chronological order.docx
+++ b/docs/Story+Flavor/Full Outside Story in chronological order.docx
@@ -2110,18 +2110,21 @@
       </w:r>
     </w:p>
     <w:p>
+      <w:r>
+        <w:rPr>
+          <w:highlight w:val="yellow"/>
+        </w:rPr>
+        <w:t>Diego used to love this game -&gt; painting</w:t>
+      </w:r>
+    </w:p>
+    <w:p/>
+    <w:p>
       <w:bookmarkStart w:id="0" w:name="_GoBack"/>
       <w:bookmarkEnd w:id="0"/>
       <w:r>
         <w:rPr>
           <w:highlight w:val="yellow"/>
         </w:rPr>
-        <w:t>Diego used to love this game -&gt; painting</w:t>
-      </w:r>
-    </w:p>
-    <w:p/>
-    <w:p>
-      <w:r>
         <w:t>Key is a gift from Taylor. A little gift charm, is a sweet gift from Taylor</w:t>
       </w:r>
     </w:p>
@@ -3107,7 +3110,7 @@
 </file>
 
 <file path=customXml/itemProps1.xml><?xml version="1.0" encoding="utf-8"?>
-<ds:datastoreItem xmlns:ds="http://schemas.openxmlformats.org/officeDocument/2006/customXml" ds:itemID="{F3A21892-F0B1-45CA-A858-7A7A2D95121D}">
+<ds:datastoreItem xmlns:ds="http://schemas.openxmlformats.org/officeDocument/2006/customXml" ds:itemID="{71CD7024-00F6-4FD5-AD32-1BC540733F88}">
   <ds:schemaRefs>
     <ds:schemaRef ds:uri="http://schemas.openxmlformats.org/officeDocument/2006/bibliography"/>
   </ds:schemaRefs>

</xml_diff>

<commit_message>
Add Greenhouse item text, add some Fear dialogue
</commit_message>
<xml_diff>
--- a/docs/Story+Flavor/Full Outside Story in chronological order.docx
+++ b/docs/Story+Flavor/Full Outside Story in chronological order.docx
@@ -832,22 +832,39 @@
       </w:r>
     </w:p>
     <w:p>
-      <w:r>
-        <w:rPr>
-          <w:b/>
-          <w:bCs/>
+      <w:pPr>
+        <w:rPr>
+          <w:highlight w:val="yellow"/>
+        </w:rPr>
+      </w:pPr>
+      <w:bookmarkStart w:id="0" w:name="_GoBack"/>
+      <w:bookmarkEnd w:id="0"/>
+      <w:r>
+        <w:rPr>
+          <w:b/>
+          <w:bCs/>
+          <w:highlight w:val="yellow"/>
         </w:rPr>
         <w:t xml:space="preserve">For Vase: </w:t>
       </w:r>
       <w:r>
+        <w:rPr>
+          <w:highlight w:val="yellow"/>
+        </w:rPr>
         <w:t xml:space="preserve">change text after half of the room to say something like “Taylor hit me after I accidentally broke this vase, but they tell me they only do it </w:t>
       </w:r>
       <w:proofErr w:type="gramStart"/>
       <w:r>
+        <w:rPr>
+          <w:highlight w:val="yellow"/>
+        </w:rPr>
         <w:t>cause</w:t>
       </w:r>
       <w:proofErr w:type="gramEnd"/>
       <w:r>
+        <w:rPr>
+          <w:highlight w:val="yellow"/>
+        </w:rPr>
         <w:t xml:space="preserve"> they love me” or something like this</w:t>
       </w:r>
     </w:p>
@@ -856,10 +873,14 @@
         <w:rPr>
           <w:b/>
           <w:bCs/>
+          <w:highlight w:val="yellow"/>
         </w:rPr>
         <w:t>For Clock:</w:t>
       </w:r>
       <w:r>
+        <w:rPr>
+          <w:highlight w:val="yellow"/>
+        </w:rPr>
         <w:t xml:space="preserve"> “I rarely need to set it up because Taylor wakes me up every morning with breakfast” to “I rarely need to set it up because Taylor wakes me up every morning to make breakfast” to “I need to set the alarm pretty early to prepare breakfast for Taylor before they wake up”</w:t>
       </w:r>
     </w:p>
@@ -886,6 +907,34 @@
           <w:highlight w:val="yellow"/>
         </w:rPr>
         <w:t xml:space="preserve"> mention past relationship, broke up on good terms. Wanted to experience things/ we’re still in touch, Taylor hates this</w:t>
+      </w:r>
+    </w:p>
+    <w:p>
+      <w:r>
+        <w:rPr>
+          <w:b/>
+          <w:bCs/>
+        </w:rPr>
+        <w:t>Kitchen Knife:</w:t>
+      </w:r>
+      <w:r>
+        <w:t xml:space="preserve"> “I’ve seen some old scars on </w:t>
+      </w:r>
+      <w:proofErr w:type="spellStart"/>
+      <w:r>
+        <w:t>taylor’s</w:t>
+      </w:r>
+      <w:proofErr w:type="spellEnd"/>
+      <w:r>
+        <w:t xml:space="preserve"> arms” Taylor threatens to </w:t>
+      </w:r>
+      <w:proofErr w:type="spellStart"/>
+      <w:r>
+        <w:t>self harm</w:t>
+      </w:r>
+      <w:proofErr w:type="spellEnd"/>
+      <w:r>
+        <w:t xml:space="preserve"> again at some point</w:t>
       </w:r>
     </w:p>
     <w:p/>
@@ -1323,6 +1372,7 @@
     </w:p>
     <w:p>
       <w:r>
+        <w:lastRenderedPageBreak/>
         <w:t>D- What, do you know something I don’t?</w:t>
       </w:r>
     </w:p>
@@ -1333,7 +1383,6 @@
         </w:rPr>
       </w:pPr>
       <w:r>
-        <w:lastRenderedPageBreak/>
         <w:t>T- Yes? I know they brainwashed you into thinking they like you. They only invite you over because you’re so easy to manipulate</w:t>
       </w:r>
       <w:r>
@@ -1566,6 +1615,7 @@
     </w:p>
     <w:p>
       <w:r>
+        <w:lastRenderedPageBreak/>
         <w:t xml:space="preserve">T- </w:t>
       </w:r>
       <w:r>
@@ -1582,191 +1632,191 @@
     </w:p>
     <w:p>
       <w:r>
+        <w:t>D- Yeah</w:t>
+      </w:r>
+    </w:p>
+    <w:p>
+      <w:r>
+        <w:t>T- You don’t have to forgive me right away, I understand.</w:t>
+      </w:r>
+    </w:p>
+    <w:p>
+      <w:r>
+        <w:t xml:space="preserve">I made dinner </w:t>
+      </w:r>
+      <w:r>
+        <w:t xml:space="preserve">for </w:t>
+      </w:r>
+      <w:proofErr w:type="gramStart"/>
+      <w:r>
+        <w:t>us</w:t>
+      </w:r>
+      <w:proofErr w:type="gramEnd"/>
+      <w:r>
+        <w:t xml:space="preserve"> anyway</w:t>
+      </w:r>
+      <w:r>
+        <w:t>, hope that makes it up a bit</w:t>
+      </w:r>
+    </w:p>
+    <w:p>
+      <w:r>
+        <w:t>D-…</w:t>
+      </w:r>
+    </w:p>
+    <w:p>
+      <w:r>
+        <w:t xml:space="preserve">T- </w:t>
+      </w:r>
+      <w:proofErr w:type="spellStart"/>
+      <w:r>
+        <w:t>Cmon</w:t>
+      </w:r>
+      <w:proofErr w:type="spellEnd"/>
+      <w:r>
+        <w:t>, I know you love my cooking</w:t>
+      </w:r>
+    </w:p>
+    <w:p>
+      <w:r>
+        <w:t>D- I do love your cooking</w:t>
+      </w:r>
+    </w:p>
+    <w:p>
+      <w:r>
+        <w:t xml:space="preserve">T- See? let’s go to bed then, I’ll bring everything </w:t>
+      </w:r>
+      <w:proofErr w:type="gramStart"/>
+      <w:r>
+        <w:t>over</w:t>
+      </w:r>
+      <w:proofErr w:type="gramEnd"/>
+      <w:r>
+        <w:t xml:space="preserve"> and we’ll watch a movie together while we eat, what do you say?</w:t>
+      </w:r>
+    </w:p>
+    <w:p>
+      <w:r>
+        <w:t>D- Sounds great</w:t>
+      </w:r>
+    </w:p>
+    <w:p>
+      <w:r>
+        <w:t>.</w:t>
+      </w:r>
+    </w:p>
+    <w:p>
+      <w:r>
+        <w:t>D- Huh, what?</w:t>
+      </w:r>
+    </w:p>
+    <w:p>
+      <w:r>
+        <w:t>T- Ah you’re finally awake</w:t>
+      </w:r>
+    </w:p>
+    <w:p>
+      <w:r>
+        <w:t xml:space="preserve">D- I fell </w:t>
+      </w:r>
+      <w:proofErr w:type="gramStart"/>
+      <w:r>
+        <w:t>asleep?</w:t>
+      </w:r>
+      <w:proofErr w:type="gramEnd"/>
+    </w:p>
+    <w:p>
+      <w:r>
+        <w:t xml:space="preserve">T- You didn’t seem to be a big fan of the movie </w:t>
+      </w:r>
+      <w:proofErr w:type="spellStart"/>
+      <w:r>
+        <w:t>haha</w:t>
+      </w:r>
+      <w:proofErr w:type="spellEnd"/>
+    </w:p>
+    <w:p>
+      <w:r>
+        <w:t>D- I’ve seen better</w:t>
+      </w:r>
+    </w:p>
+    <w:p>
+      <w:r>
+        <w:t>T- Oh lord, you must be super dehydrated, you’ve been sleeping for over half a day!</w:t>
+      </w:r>
+    </w:p>
+    <w:p>
+      <w:r>
+        <w:t>D- Half a day?</w:t>
+      </w:r>
+    </w:p>
+    <w:p>
+      <w:r>
+        <w:t>T- Yeah, here</w:t>
+      </w:r>
+      <w:r>
+        <w:t>, drink this.</w:t>
+      </w:r>
+    </w:p>
+    <w:p>
+      <w:r>
+        <w:t>.</w:t>
+      </w:r>
+    </w:p>
+    <w:p>
+      <w:r>
+        <w:t>D- Just what is going on?</w:t>
+      </w:r>
+    </w:p>
+    <w:p>
+      <w:r>
+        <w:t xml:space="preserve">T- You’re </w:t>
+      </w:r>
+      <w:proofErr w:type="spellStart"/>
+      <w:r>
+        <w:t>awa</w:t>
+      </w:r>
+      <w:proofErr w:type="spellEnd"/>
+      <w:r>
+        <w:t>-</w:t>
+      </w:r>
+    </w:p>
+    <w:p>
+      <w:r>
+        <w:t>D- Why is it nighttime?</w:t>
+      </w:r>
+    </w:p>
+    <w:p>
+      <w:r>
+        <w:t>T- You suddenly fell asleep again</w:t>
+      </w:r>
+      <w:r>
+        <w:t>, I was so worried!</w:t>
+      </w:r>
+    </w:p>
+    <w:p>
+      <w:r>
+        <w:t>I called a doctor and he told me you have a fever</w:t>
+      </w:r>
+    </w:p>
+    <w:p>
+      <w:r>
+        <w:t>D- A doctor huh</w:t>
+      </w:r>
+    </w:p>
+    <w:p>
+      <w:r>
+        <w:t>T- Yeah, he prescribed you these</w:t>
+      </w:r>
+    </w:p>
+    <w:p>
+      <w:r>
+        <w:t>D- Yeah</w:t>
+      </w:r>
+    </w:p>
+    <w:p>
+      <w:r>
         <w:lastRenderedPageBreak/>
-        <w:t>D- Yeah</w:t>
-      </w:r>
-    </w:p>
-    <w:p>
-      <w:r>
-        <w:t>T- You don’t have to forgive me right away, I understand.</w:t>
-      </w:r>
-    </w:p>
-    <w:p>
-      <w:r>
-        <w:t xml:space="preserve">I made dinner </w:t>
-      </w:r>
-      <w:r>
-        <w:t xml:space="preserve">for </w:t>
-      </w:r>
-      <w:proofErr w:type="gramStart"/>
-      <w:r>
-        <w:t>us</w:t>
-      </w:r>
-      <w:proofErr w:type="gramEnd"/>
-      <w:r>
-        <w:t xml:space="preserve"> anyway</w:t>
-      </w:r>
-      <w:r>
-        <w:t>, hope that makes it up a bit</w:t>
-      </w:r>
-    </w:p>
-    <w:p>
-      <w:r>
-        <w:t>D-…</w:t>
-      </w:r>
-    </w:p>
-    <w:p>
-      <w:r>
-        <w:t xml:space="preserve">T- </w:t>
-      </w:r>
-      <w:proofErr w:type="spellStart"/>
-      <w:r>
-        <w:t>Cmon</w:t>
-      </w:r>
-      <w:proofErr w:type="spellEnd"/>
-      <w:r>
-        <w:t>, I know you love my cooking</w:t>
-      </w:r>
-    </w:p>
-    <w:p>
-      <w:r>
-        <w:t>D- I do love your cooking</w:t>
-      </w:r>
-    </w:p>
-    <w:p>
-      <w:r>
-        <w:t xml:space="preserve">T- See? let’s go to bed then, I’ll bring everything </w:t>
-      </w:r>
-      <w:proofErr w:type="gramStart"/>
-      <w:r>
-        <w:t>over</w:t>
-      </w:r>
-      <w:proofErr w:type="gramEnd"/>
-      <w:r>
-        <w:t xml:space="preserve"> and we’ll watch a movie together while we eat, what do you say?</w:t>
-      </w:r>
-    </w:p>
-    <w:p>
-      <w:r>
-        <w:t>D- Sounds great</w:t>
-      </w:r>
-    </w:p>
-    <w:p>
-      <w:r>
-        <w:t>.</w:t>
-      </w:r>
-    </w:p>
-    <w:p>
-      <w:r>
-        <w:t>D- Huh, what?</w:t>
-      </w:r>
-    </w:p>
-    <w:p>
-      <w:r>
-        <w:t>T- Ah you’re finally awake</w:t>
-      </w:r>
-    </w:p>
-    <w:p>
-      <w:r>
-        <w:t xml:space="preserve">D- I fell </w:t>
-      </w:r>
-      <w:proofErr w:type="gramStart"/>
-      <w:r>
-        <w:t>asleep?</w:t>
-      </w:r>
-      <w:proofErr w:type="gramEnd"/>
-    </w:p>
-    <w:p>
-      <w:r>
-        <w:t xml:space="preserve">T- You didn’t seem to be a big fan of the movie </w:t>
-      </w:r>
-      <w:proofErr w:type="spellStart"/>
-      <w:r>
-        <w:t>haha</w:t>
-      </w:r>
-      <w:proofErr w:type="spellEnd"/>
-    </w:p>
-    <w:p>
-      <w:r>
-        <w:t>D- I’ve seen better</w:t>
-      </w:r>
-    </w:p>
-    <w:p>
-      <w:r>
-        <w:t>T- Oh lord, you must be super dehydrated, you’ve been sleeping for over half a day!</w:t>
-      </w:r>
-    </w:p>
-    <w:p>
-      <w:r>
-        <w:t>D- Half a day?</w:t>
-      </w:r>
-    </w:p>
-    <w:p>
-      <w:r>
-        <w:t>T- Yeah, here</w:t>
-      </w:r>
-      <w:r>
-        <w:t>, drink this.</w:t>
-      </w:r>
-    </w:p>
-    <w:p>
-      <w:r>
-        <w:t>.</w:t>
-      </w:r>
-    </w:p>
-    <w:p>
-      <w:r>
-        <w:t>D- Just what is going on?</w:t>
-      </w:r>
-    </w:p>
-    <w:p>
-      <w:r>
-        <w:t xml:space="preserve">T- You’re </w:t>
-      </w:r>
-      <w:proofErr w:type="spellStart"/>
-      <w:r>
-        <w:t>awa</w:t>
-      </w:r>
-      <w:proofErr w:type="spellEnd"/>
-      <w:r>
-        <w:t>-</w:t>
-      </w:r>
-    </w:p>
-    <w:p>
-      <w:r>
-        <w:t>D- Why is it nighttime?</w:t>
-      </w:r>
-    </w:p>
-    <w:p>
-      <w:r>
-        <w:t>T- You suddenly fell asleep again</w:t>
-      </w:r>
-      <w:r>
-        <w:t>, I was so worried!</w:t>
-      </w:r>
-    </w:p>
-    <w:p>
-      <w:r>
-        <w:t>I called a doctor and he told me you have a fever</w:t>
-      </w:r>
-    </w:p>
-    <w:p>
-      <w:r>
-        <w:t>D- A doctor huh</w:t>
-      </w:r>
-    </w:p>
-    <w:p>
-      <w:r>
-        <w:t>T- Yeah, he prescribed you these</w:t>
-      </w:r>
-    </w:p>
-    <w:p>
-      <w:r>
-        <w:t>D- Yeah</w:t>
-      </w:r>
-    </w:p>
-    <w:p>
-      <w:r>
         <w:t>T- Whoa don’t stand up so suddenly like that, here, sit down and take the meds the doctor prescribed</w:t>
       </w:r>
     </w:p>
@@ -1777,7 +1827,6 @@
     </w:p>
     <w:p>
       <w:r>
-        <w:lastRenderedPageBreak/>
         <w:t>T- Of course</w:t>
       </w:r>
     </w:p>
@@ -2119,8 +2168,6 @@
     </w:p>
     <w:p/>
     <w:p>
-      <w:bookmarkStart w:id="0" w:name="_GoBack"/>
-      <w:bookmarkEnd w:id="0"/>
       <w:r>
         <w:rPr>
           <w:highlight w:val="yellow"/>
@@ -2144,32 +2191,10 @@
     <w:p/>
     <w:p>
       <w:r>
-        <w:lastRenderedPageBreak/>
         <w:t>Toolshed: place for having sex?</w:t>
       </w:r>
     </w:p>
     <w:p/>
-    <w:p>
-      <w:r>
-        <w:t xml:space="preserve">Kitchen Knife: “I’ve seen some old scars on </w:t>
-      </w:r>
-      <w:proofErr w:type="spellStart"/>
-      <w:r>
-        <w:t>taylor’s</w:t>
-      </w:r>
-      <w:proofErr w:type="spellEnd"/>
-      <w:r>
-        <w:t xml:space="preserve"> arms” Taylor threatens to </w:t>
-      </w:r>
-      <w:proofErr w:type="spellStart"/>
-      <w:r>
-        <w:t>self harm</w:t>
-      </w:r>
-      <w:proofErr w:type="spellEnd"/>
-      <w:r>
-        <w:t xml:space="preserve"> again at some point</w:t>
-      </w:r>
-    </w:p>
     <w:sectPr>
       <w:pgSz w:w="12240" w:h="15840"/>
       <w:pgMar w:top="1440" w:right="1440" w:bottom="1440" w:left="1440" w:header="720" w:footer="720" w:gutter="0"/>
@@ -3110,7 +3135,7 @@
 </file>
 
 <file path=customXml/itemProps1.xml><?xml version="1.0" encoding="utf-8"?>
-<ds:datastoreItem xmlns:ds="http://schemas.openxmlformats.org/officeDocument/2006/customXml" ds:itemID="{71CD7024-00F6-4FD5-AD32-1BC540733F88}">
+<ds:datastoreItem xmlns:ds="http://schemas.openxmlformats.org/officeDocument/2006/customXml" ds:itemID="{37D43169-B72A-4CB9-86CF-91EE9E7CA885}">
   <ds:schemaRefs>
     <ds:schemaRef ds:uri="http://schemas.openxmlformats.org/officeDocument/2006/bibliography"/>
   </ds:schemaRefs>

</xml_diff>

<commit_message>
Add some cellphone texts
</commit_message>
<xml_diff>
--- a/docs/Story+Flavor/Full Outside Story in chronological order.docx
+++ b/docs/Story+Flavor/Full Outside Story in chronological order.docx
@@ -98,15 +98,7 @@
         <w:t xml:space="preserve"> </w:t>
       </w:r>
       <w:r>
-        <w:t>he played mostly as a catcher but would fill in any role necessary. He really liked taking the support-</w:t>
-      </w:r>
-      <w:proofErr w:type="spellStart"/>
-      <w:r>
-        <w:t>ish</w:t>
-      </w:r>
-      <w:proofErr w:type="spellEnd"/>
-      <w:r>
-        <w:t xml:space="preserve"> approach to teamplay, where he would rather help others perform their best rather than steal the spotlight for himself. </w:t>
+        <w:t xml:space="preserve">he played mostly as a catcher but would fill in any role necessary. He really liked taking the support-ish approach to teamplay, where he would rather help others perform their best rather than steal the spotlight for himself. </w:t>
       </w:r>
       <w:r>
         <w:rPr>
@@ -118,79 +110,42 @@
         <w:rPr>
           <w:highlight w:val="yellow"/>
         </w:rPr>
-        <w:t xml:space="preserve">, and so gained the respect of his peers </w:t>
-      </w:r>
-      <w:proofErr w:type="gramStart"/>
-      <w:r>
-        <w:rPr>
-          <w:highlight w:val="yellow"/>
-        </w:rPr>
-        <w:t>really quickly</w:t>
-      </w:r>
-      <w:proofErr w:type="gramEnd"/>
-      <w:r>
-        <w:rPr>
-          <w:highlight w:val="yellow"/>
+        <w:t>, and so gained the respect of his peers really quickly.</w:t>
+      </w:r>
+      <w:r>
+        <w:t xml:space="preserve"> Playing baseball was his way of making friends and feeling useful and free.</w:t>
+      </w:r>
+    </w:p>
+    <w:p>
+      <w:pPr>
+        <w:rPr>
+          <w:color w:val="FF0000"/>
+        </w:rPr>
+      </w:pPr>
+      <w:r>
+        <w:rPr>
+          <w:strike/>
+        </w:rPr>
+        <w:t>, yet he was never really popular among them since his role is the least flashy. He felt really left out</w:t>
+      </w:r>
+      <w:r>
+        <w:rPr>
+          <w:strike/>
         </w:rPr>
         <w:t>.</w:t>
       </w:r>
       <w:r>
-        <w:t xml:space="preserve"> Playing baseball was his way of making friends and feeling useful and free.</w:t>
-      </w:r>
-    </w:p>
-    <w:p>
-      <w:pPr>
-        <w:rPr>
-          <w:color w:val="FF0000"/>
-        </w:rPr>
-      </w:pPr>
-      <w:r>
-        <w:rPr>
-          <w:strike/>
-        </w:rPr>
-        <w:t xml:space="preserve">, yet he was never </w:t>
-      </w:r>
-      <w:proofErr w:type="gramStart"/>
-      <w:r>
-        <w:rPr>
-          <w:strike/>
-        </w:rPr>
-        <w:t>really popular</w:t>
-      </w:r>
-      <w:proofErr w:type="gramEnd"/>
-      <w:r>
-        <w:rPr>
-          <w:strike/>
-        </w:rPr>
-        <w:t xml:space="preserve"> among them since his role is the least flashy. He felt really left out</w:t>
-      </w:r>
-      <w:r>
-        <w:rPr>
-          <w:strike/>
-        </w:rPr>
-        <w:t>.</w:t>
-      </w:r>
-      <w:r>
         <w:rPr>
           <w:strike/>
         </w:rPr>
         <w:t xml:space="preserve"> </w:t>
       </w:r>
-      <w:proofErr w:type="gramStart"/>
-      <w:r>
-        <w:rPr>
-          <w:strike/>
-          <w:color w:val="FF0000"/>
-        </w:rPr>
-        <w:t>God</w:t>
-      </w:r>
-      <w:proofErr w:type="gramEnd"/>
-      <w:r>
-        <w:rPr>
-          <w:strike/>
-          <w:color w:val="FF0000"/>
-        </w:rPr>
-        <w:t xml:space="preserve"> I hate this version</w:t>
+      <w:r>
+        <w:rPr>
+          <w:strike/>
+          <w:color w:val="FF0000"/>
+        </w:rPr>
+        <w:t>God I hate this version</w:t>
       </w:r>
     </w:p>
     <w:p>
@@ -393,27 +348,13 @@
         <w:rPr>
           <w:highlight w:val="yellow"/>
         </w:rPr>
-        <w:t xml:space="preserve"> or in some other kind </w:t>
-      </w:r>
-      <w:proofErr w:type="gramStart"/>
-      <w:r>
-        <w:rPr>
-          <w:highlight w:val="yellow"/>
-        </w:rPr>
-        <w:t xml:space="preserve">of </w:t>
-      </w:r>
-      <w:r>
-        <w:rPr>
-          <w:highlight w:val="yellow"/>
-        </w:rPr>
-        <w:t>)</w:t>
-      </w:r>
-      <w:proofErr w:type="gramEnd"/>
-      <w:r>
-        <w:rPr>
-          <w:highlight w:val="yellow"/>
-        </w:rPr>
-        <w:t xml:space="preserve">. </w:t>
+        <w:t xml:space="preserve"> or in some other kind of </w:t>
+      </w:r>
+      <w:r>
+        <w:rPr>
+          <w:highlight w:val="yellow"/>
+        </w:rPr>
+        <w:t xml:space="preserve">). </w:t>
       </w:r>
     </w:p>
     <w:p>
@@ -462,37 +403,12 @@
           <w:bCs/>
         </w:rPr>
       </w:pPr>
-      <w:proofErr w:type="spellStart"/>
-      <w:r>
-        <w:rPr>
-          <w:b/>
-          <w:bCs/>
-        </w:rPr>
-        <w:t>Timeskip</w:t>
-      </w:r>
-      <w:proofErr w:type="spellEnd"/>
-      <w:r>
-        <w:rPr>
-          <w:b/>
-          <w:bCs/>
-        </w:rPr>
-        <w:t xml:space="preserve"> where Diego already moved into Taylor’s place, quite quickly and abruptly (</w:t>
-      </w:r>
-      <w:proofErr w:type="gramStart"/>
-      <w:r>
-        <w:rPr>
-          <w:b/>
-          <w:bCs/>
-        </w:rPr>
-        <w:t>cause</w:t>
-      </w:r>
-      <w:proofErr w:type="gramEnd"/>
-      <w:r>
-        <w:rPr>
-          <w:b/>
-          <w:bCs/>
-        </w:rPr>
-        <w:t xml:space="preserve"> internet says this is a thing abusive people tend to do to have you quickly under their power)</w:t>
+      <w:r>
+        <w:rPr>
+          <w:b/>
+          <w:bCs/>
+        </w:rPr>
+        <w:t>Timeskip where Diego already moved into Taylor’s place, quite quickly and abruptly (cause internet says this is a thing abusive people tend to do to have you quickly under their power)</w:t>
       </w:r>
     </w:p>
     <w:p/>
@@ -630,15 +546,7 @@
         </w:rPr>
       </w:pPr>
       <w:r>
-        <w:t>(</w:t>
-      </w:r>
-      <w:proofErr w:type="spellStart"/>
-      <w:r>
-        <w:t>Funyarinpa</w:t>
-      </w:r>
-      <w:proofErr w:type="spellEnd"/>
-      <w:r>
-        <w:t>) Painting</w:t>
+        <w:t>(Funyarinpa) Painting</w:t>
       </w:r>
     </w:p>
     <w:p>
@@ -758,31 +666,7 @@
     </w:p>
     <w:p>
       <w:r>
-        <w:t xml:space="preserve">Taylor and Diego spent </w:t>
-      </w:r>
-      <w:proofErr w:type="gramStart"/>
-      <w:r>
-        <w:t>all of</w:t>
-      </w:r>
-      <w:proofErr w:type="gramEnd"/>
-      <w:r>
-        <w:t xml:space="preserve"> their free time together, very lovey-dovey couple. They went to arcades, Taylor’s specifically fond of pulling for </w:t>
-      </w:r>
-      <w:proofErr w:type="spellStart"/>
-      <w:r>
-        <w:t>Gashapons</w:t>
-      </w:r>
-      <w:proofErr w:type="spellEnd"/>
-      <w:r>
-        <w:t xml:space="preserve">, they bought one of those tourist </w:t>
-      </w:r>
-      <w:proofErr w:type="gramStart"/>
-      <w:r>
-        <w:t>love</w:t>
-      </w:r>
-      <w:proofErr w:type="gramEnd"/>
-      <w:r>
-        <w:t xml:space="preserve"> locks for a stupid high price</w:t>
+        <w:t>Taylor and Diego spent all of their free time together, very lovey-dovey couple. They went to arcades, Taylor’s specifically fond of pulling for Gashapons, they bought one of those tourist love locks for a stupid high price</w:t>
       </w:r>
       <w:r>
         <w:t>, visited zoo/ botanic garden where little signs come from (or alternatively where they saw a waterfall).</w:t>
@@ -804,15 +688,7 @@
         <w:t xml:space="preserve">At a picnic, where Diego alone went to meet up with his friends/colleagues/baseball teammates, he is forced to leave the conversation many times because Taylor kept messaging and calling him demanding to know what they’re doing, and if he’s cheating on them. He leaves way too early to go calm Taylor down “they just get like that sometimes”. </w:t>
       </w:r>
       <w:r>
-        <w:t xml:space="preserve">Before he leaves though, a mate of his lends Diego a videogame. As this is the last </w:t>
-      </w:r>
-      <w:proofErr w:type="gramStart"/>
-      <w:r>
-        <w:t>time</w:t>
-      </w:r>
-      <w:proofErr w:type="gramEnd"/>
-      <w:r>
-        <w:t xml:space="preserve"> they see each other (before the game starts) Diego doesn’t get the chance to give it back</w:t>
+        <w:t>Before he leaves though, a mate of his lends Diego a videogame. As this is the last time they see each other (before the game starts) Diego doesn’t get the chance to give it back</w:t>
       </w:r>
       <w:r>
         <w:t>, this lent game will be an impulse for Diego to meet again.</w:t>
@@ -837,8 +713,6 @@
           <w:highlight w:val="yellow"/>
         </w:rPr>
       </w:pPr>
-      <w:bookmarkStart w:id="0" w:name="_GoBack"/>
-      <w:bookmarkEnd w:id="0"/>
       <w:r>
         <w:rPr>
           <w:b/>
@@ -851,21 +725,7 @@
         <w:rPr>
           <w:highlight w:val="yellow"/>
         </w:rPr>
-        <w:t xml:space="preserve">change text after half of the room to say something like “Taylor hit me after I accidentally broke this vase, but they tell me they only do it </w:t>
-      </w:r>
-      <w:proofErr w:type="gramStart"/>
-      <w:r>
-        <w:rPr>
-          <w:highlight w:val="yellow"/>
-        </w:rPr>
-        <w:t>cause</w:t>
-      </w:r>
-      <w:proofErr w:type="gramEnd"/>
-      <w:r>
-        <w:rPr>
-          <w:highlight w:val="yellow"/>
-        </w:rPr>
-        <w:t xml:space="preserve"> they love me” or something like this</w:t>
+        <w:t>change text after half of the room to say something like “Taylor hit me after I accidentally broke this vase, but they tell me they only do it cause they love me” or something like this</w:t>
       </w:r>
     </w:p>
     <w:p>
@@ -918,23 +778,7 @@
         <w:t>Kitchen Knife:</w:t>
       </w:r>
       <w:r>
-        <w:t xml:space="preserve"> “I’ve seen some old scars on </w:t>
-      </w:r>
-      <w:proofErr w:type="spellStart"/>
-      <w:r>
-        <w:t>taylor’s</w:t>
-      </w:r>
-      <w:proofErr w:type="spellEnd"/>
-      <w:r>
-        <w:t xml:space="preserve"> arms” Taylor threatens to </w:t>
-      </w:r>
-      <w:proofErr w:type="spellStart"/>
-      <w:r>
-        <w:t>self harm</w:t>
-      </w:r>
-      <w:proofErr w:type="spellEnd"/>
-      <w:r>
-        <w:t xml:space="preserve"> again at some point</w:t>
+        <w:t xml:space="preserve"> “I’ve seen some old scars on taylor’s arms” Taylor threatens to self harm again at some point</w:t>
       </w:r>
     </w:p>
     <w:p/>
@@ -966,19 +810,11 @@
           <w:strike/>
         </w:rPr>
       </w:pPr>
-      <w:proofErr w:type="spellStart"/>
-      <w:r>
-        <w:rPr>
-          <w:strike/>
-        </w:rPr>
-        <w:t>Gashapon</w:t>
-      </w:r>
-      <w:proofErr w:type="spellEnd"/>
-      <w:r>
-        <w:rPr>
-          <w:strike/>
-        </w:rPr>
-        <w:t xml:space="preserve"> Capsule</w:t>
+      <w:r>
+        <w:rPr>
+          <w:strike/>
+        </w:rPr>
+        <w:t>Gashapon Capsule</w:t>
       </w:r>
     </w:p>
     <w:p>
@@ -1062,13 +898,8 @@
         </w:numPr>
       </w:pPr>
       <w:r>
-        <w:t xml:space="preserve">Toolshed + Bunny </w:t>
-      </w:r>
-      <w:proofErr w:type="spellStart"/>
-      <w:r>
-        <w:t>doorhandle</w:t>
-      </w:r>
-      <w:proofErr w:type="spellEnd"/>
+        <w:t>Toolshed + Bunny doorhandle</w:t>
+      </w:r>
     </w:p>
     <w:p>
       <w:pPr>
@@ -1127,21 +958,7 @@
         <w:rPr>
           <w:strike/>
         </w:rPr>
-        <w:t>Am/</w:t>
-      </w:r>
-      <w:proofErr w:type="spellStart"/>
-      <w:r>
-        <w:rPr>
-          <w:strike/>
-        </w:rPr>
-        <w:t>Fm</w:t>
-      </w:r>
-      <w:proofErr w:type="spellEnd"/>
-      <w:r>
-        <w:rPr>
-          <w:strike/>
-        </w:rPr>
-        <w:t xml:space="preserve"> Clock</w:t>
+        <w:t>Am/Fm Clock</w:t>
       </w:r>
     </w:p>
     <w:p>
@@ -1417,15 +1234,7 @@
     </w:p>
     <w:p>
       <w:r>
-        <w:t xml:space="preserve">T- DIEGO DON’T -Don’t let them use you like </w:t>
-      </w:r>
-      <w:proofErr w:type="gramStart"/>
-      <w:r>
-        <w:t>that,</w:t>
-      </w:r>
-      <w:proofErr w:type="gramEnd"/>
-      <w:r>
-        <w:t xml:space="preserve"> come I’ll cook something for you and we’ll forget all about this.</w:t>
+        <w:t>T- DIEGO DON’T -Don’t let them use you like that, come I’ll cook something for you and we’ll forget all about this.</w:t>
       </w:r>
     </w:p>
     <w:p>
@@ -1484,15 +1293,7 @@
     </w:p>
     <w:p>
       <w:r>
-        <w:t xml:space="preserve">Just explain what </w:t>
-      </w:r>
-      <w:proofErr w:type="gramStart"/>
-      <w:r>
-        <w:t>Taylor  does</w:t>
-      </w:r>
-      <w:proofErr w:type="gramEnd"/>
-      <w:r>
-        <w:t>”</w:t>
+        <w:t>Just explain what Taylor  does”</w:t>
       </w:r>
     </w:p>
     <w:p/>
@@ -1619,15 +1420,7 @@
         <w:t xml:space="preserve">T- </w:t>
       </w:r>
       <w:r>
-        <w:t xml:space="preserve">Hey look, I’m </w:t>
-      </w:r>
-      <w:proofErr w:type="gramStart"/>
-      <w:r>
-        <w:t>really sorry</w:t>
-      </w:r>
-      <w:proofErr w:type="gramEnd"/>
-      <w:r>
-        <w:t xml:space="preserve"> for what I said back then, I don’t know what got to me. I promise it won’t happen again.</w:t>
+        <w:t>Hey look, I’m really sorry for what I said back then, I don’t know what got to me. I promise it won’t happen again.</w:t>
       </w:r>
     </w:p>
     <w:p>
@@ -1645,15 +1438,7 @@
         <w:t xml:space="preserve">I made dinner </w:t>
       </w:r>
       <w:r>
-        <w:t xml:space="preserve">for </w:t>
-      </w:r>
-      <w:proofErr w:type="gramStart"/>
-      <w:r>
-        <w:t>us</w:t>
-      </w:r>
-      <w:proofErr w:type="gramEnd"/>
-      <w:r>
-        <w:t xml:space="preserve"> anyway</w:t>
+        <w:t>for us anyway</w:t>
       </w:r>
       <w:r>
         <w:t>, hope that makes it up a bit</w:t>
@@ -1666,15 +1451,7 @@
     </w:p>
     <w:p>
       <w:r>
-        <w:t xml:space="preserve">T- </w:t>
-      </w:r>
-      <w:proofErr w:type="spellStart"/>
-      <w:r>
-        <w:t>Cmon</w:t>
-      </w:r>
-      <w:proofErr w:type="spellEnd"/>
-      <w:r>
-        <w:t>, I know you love my cooking</w:t>
+        <w:t>T- Cmon, I know you love my cooking</w:t>
       </w:r>
     </w:p>
     <w:p>
@@ -1684,15 +1461,7 @@
     </w:p>
     <w:p>
       <w:r>
-        <w:t xml:space="preserve">T- See? let’s go to bed then, I’ll bring everything </w:t>
-      </w:r>
-      <w:proofErr w:type="gramStart"/>
-      <w:r>
-        <w:t>over</w:t>
-      </w:r>
-      <w:proofErr w:type="gramEnd"/>
-      <w:r>
-        <w:t xml:space="preserve"> and we’ll watch a movie together while we eat, what do you say?</w:t>
+        <w:t>T- See? let’s go to bed then, I’ll bring everything over and we’ll watch a movie together while we eat, what do you say?</w:t>
       </w:r>
     </w:p>
     <w:p>
@@ -1717,23 +1486,13 @@
     </w:p>
     <w:p>
       <w:r>
-        <w:t xml:space="preserve">D- I fell </w:t>
-      </w:r>
-      <w:proofErr w:type="gramStart"/>
-      <w:r>
-        <w:t>asleep?</w:t>
-      </w:r>
-      <w:proofErr w:type="gramEnd"/>
-    </w:p>
-    <w:p>
-      <w:r>
-        <w:t xml:space="preserve">T- You didn’t seem to be a big fan of the movie </w:t>
-      </w:r>
-      <w:proofErr w:type="spellStart"/>
-      <w:r>
-        <w:t>haha</w:t>
-      </w:r>
-      <w:proofErr w:type="spellEnd"/>
+        <w:t>D- I fell asleep?</w:t>
+      </w:r>
+    </w:p>
+    <w:p>
+      <w:r>
+        <w:t>T- You didn’t seem to be a big fan of the movie haha</w:t>
+      </w:r>
     </w:p>
     <w:p>
       <w:r>
@@ -1770,15 +1529,7 @@
     </w:p>
     <w:p>
       <w:r>
-        <w:t xml:space="preserve">T- You’re </w:t>
-      </w:r>
-      <w:proofErr w:type="spellStart"/>
-      <w:r>
-        <w:t>awa</w:t>
-      </w:r>
-      <w:proofErr w:type="spellEnd"/>
-      <w:r>
-        <w:t>-</w:t>
+        <w:t>T- You’re awa-</w:t>
       </w:r>
     </w:p>
     <w:p>
@@ -1832,28 +1583,12 @@
     </w:p>
     <w:p>
       <w:r>
-        <w:t xml:space="preserve">Diego </w:t>
-      </w:r>
-      <w:proofErr w:type="gramStart"/>
-      <w:r>
-        <w:t>looks into</w:t>
-      </w:r>
-      <w:proofErr w:type="gramEnd"/>
-      <w:r>
-        <w:t xml:space="preserve"> the mirror and inspects himself</w:t>
-      </w:r>
-    </w:p>
-    <w:p>
-      <w:r>
-        <w:t xml:space="preserve">D- God, I look terrible… But this </w:t>
-      </w:r>
-      <w:proofErr w:type="gramStart"/>
-      <w:r>
-        <w:t>definitely doesn’t</w:t>
-      </w:r>
-      <w:proofErr w:type="gramEnd"/>
-      <w:r>
-        <w:t xml:space="preserve"> look like a fever</w:t>
+        <w:t>Diego looks into the mirror and inspects himself</w:t>
+      </w:r>
+    </w:p>
+    <w:p>
+      <w:r>
+        <w:t>D- God, I look terrible… But this definitely doesn’t look like a fever</w:t>
       </w:r>
     </w:p>
     <w:p>
@@ -1975,21 +1710,7 @@
         <w:rPr>
           <w:color w:val="70AD47" w:themeColor="accent6"/>
         </w:rPr>
-        <w:t xml:space="preserve">I can’t believe I’m going to do this. But I </w:t>
-      </w:r>
-      <w:proofErr w:type="gramStart"/>
-      <w:r>
-        <w:rPr>
-          <w:color w:val="70AD47" w:themeColor="accent6"/>
-        </w:rPr>
-        <w:t>have to</w:t>
-      </w:r>
-      <w:proofErr w:type="gramEnd"/>
-      <w:r>
-        <w:rPr>
-          <w:color w:val="70AD47" w:themeColor="accent6"/>
-        </w:rPr>
-        <w:t>…</w:t>
+        <w:t>I can’t believe I’m going to do this. But I have to…</w:t>
       </w:r>
     </w:p>
     <w:p/>
@@ -2137,25 +1858,7 @@
           <w:bCs/>
           <w:u w:val="single"/>
         </w:rPr>
-        <w:t xml:space="preserve">Item-Specific Notes </w:t>
-      </w:r>
-      <w:proofErr w:type="gramStart"/>
-      <w:r>
-        <w:rPr>
-          <w:b/>
-          <w:bCs/>
-          <w:u w:val="single"/>
-        </w:rPr>
-        <w:t>From</w:t>
-      </w:r>
-      <w:proofErr w:type="gramEnd"/>
-      <w:r>
-        <w:rPr>
-          <w:b/>
-          <w:bCs/>
-          <w:u w:val="single"/>
-        </w:rPr>
-        <w:t xml:space="preserve"> Alba:</w:t>
+        <w:t>Item-Specific Notes From Alba:</w:t>
       </w:r>
     </w:p>
     <w:p>
@@ -2194,7 +1897,53 @@
         <w:t>Toolshed: place for having sex?</w:t>
       </w:r>
     </w:p>
+    <w:p>
+      <w:r>
+        <w:rPr>
+          <w:b/>
+          <w:bCs/>
+        </w:rPr>
+        <w:t xml:space="preserve">Last knowledge test: </w:t>
+      </w:r>
+      <w:r>
+        <w:t xml:space="preserve">This is the one where we can really deliver our </w:t>
+      </w:r>
+      <w:r>
+        <w:t>views on society.</w:t>
+      </w:r>
+    </w:p>
+    <w:p>
+      <w:r>
+        <w:t>We can ask stuff like, where did we go wrong, and have an answer be that you’re not man enough and other wrong views of society.</w:t>
+      </w:r>
+    </w:p>
     <w:p/>
+    <w:p>
+      <w:r>
+        <w:t>The last lines of this test would be</w:t>
+      </w:r>
+      <w:r>
+        <w:t>:</w:t>
+      </w:r>
+      <w:bookmarkStart w:id="0" w:name="_GoBack"/>
+      <w:bookmarkEnd w:id="0"/>
+    </w:p>
+    <w:p/>
+    <w:p>
+      <w:r>
+        <w:t>Sadness- Very well. This concludes the test.</w:t>
+      </w:r>
+    </w:p>
+    <w:p>
+      <w:r>
+        <w:t>S- Step inside the door, Diego’s fate has been sealed.</w:t>
+      </w:r>
+    </w:p>
+    <w:p>
+      <w:r>
+        <w:t>Anxiety- No, he’s going to make it his own.</w:t>
+      </w:r>
+    </w:p>
     <w:sectPr>
       <w:pgSz w:w="12240" w:h="15840"/>
       <w:pgMar w:top="1440" w:right="1440" w:bottom="1440" w:left="1440" w:header="720" w:footer="720" w:gutter="0"/>
@@ -3135,7 +2884,7 @@
 </file>
 
 <file path=customXml/itemProps1.xml><?xml version="1.0" encoding="utf-8"?>
-<ds:datastoreItem xmlns:ds="http://schemas.openxmlformats.org/officeDocument/2006/customXml" ds:itemID="{37D43169-B72A-4CB9-86CF-91EE9E7CA885}">
+<ds:datastoreItem xmlns:ds="http://schemas.openxmlformats.org/officeDocument/2006/customXml" ds:itemID="{0AFE1077-12FA-4DED-93A7-9BF4CE7A7AAD}">
   <ds:schemaRefs>
     <ds:schemaRef ds:uri="http://schemas.openxmlformats.org/officeDocument/2006/bibliography"/>
   </ds:schemaRefs>

</xml_diff>

<commit_message>
Add text to void items and mole
</commit_message>
<xml_diff>
--- a/docs/Story+Flavor/Full Outside Story in chronological order.docx
+++ b/docs/Story+Flavor/Full Outside Story in chronological order.docx
@@ -98,7 +98,15 @@
         <w:t xml:space="preserve"> </w:t>
       </w:r>
       <w:r>
-        <w:t xml:space="preserve">he played mostly as a catcher but would fill in any role necessary. He really liked taking the support-ish approach to teamplay, where he would rather help others perform their best rather than steal the spotlight for himself. </w:t>
+        <w:t>he played mostly as a catcher but would fill in any role necessary. He really liked taking the support-</w:t>
+      </w:r>
+      <w:proofErr w:type="spellStart"/>
+      <w:r>
+        <w:t>ish</w:t>
+      </w:r>
+      <w:proofErr w:type="spellEnd"/>
+      <w:r>
+        <w:t xml:space="preserve"> approach to teamplay, where he would rather help others perform their best rather than steal the spotlight for himself. </w:t>
       </w:r>
       <w:r>
         <w:rPr>
@@ -110,7 +118,21 @@
         <w:rPr>
           <w:highlight w:val="yellow"/>
         </w:rPr>
-        <w:t>, and so gained the respect of his peers really quickly.</w:t>
+        <w:t xml:space="preserve">, and so gained the respect of his peers </w:t>
+      </w:r>
+      <w:proofErr w:type="gramStart"/>
+      <w:r>
+        <w:rPr>
+          <w:highlight w:val="yellow"/>
+        </w:rPr>
+        <w:t>really quickly</w:t>
+      </w:r>
+      <w:proofErr w:type="gramEnd"/>
+      <w:r>
+        <w:rPr>
+          <w:highlight w:val="yellow"/>
+        </w:rPr>
+        <w:t>.</w:t>
       </w:r>
       <w:r>
         <w:t xml:space="preserve"> Playing baseball was his way of making friends and feeling useful and free.</w:t>
@@ -126,7 +148,21 @@
         <w:rPr>
           <w:strike/>
         </w:rPr>
-        <w:t>, yet he was never really popular among them since his role is the least flashy. He felt really left out</w:t>
+        <w:t xml:space="preserve">, yet he was never </w:t>
+      </w:r>
+      <w:proofErr w:type="gramStart"/>
+      <w:r>
+        <w:rPr>
+          <w:strike/>
+        </w:rPr>
+        <w:t>really popular</w:t>
+      </w:r>
+      <w:proofErr w:type="gramEnd"/>
+      <w:r>
+        <w:rPr>
+          <w:strike/>
+        </w:rPr>
+        <w:t xml:space="preserve"> among them since his role is the least flashy. He felt really left out</w:t>
       </w:r>
       <w:r>
         <w:rPr>
@@ -140,12 +176,21 @@
         </w:rPr>
         <w:t xml:space="preserve"> </w:t>
       </w:r>
+      <w:proofErr w:type="gramStart"/>
       <w:r>
         <w:rPr>
           <w:strike/>
           <w:color w:val="FF0000"/>
         </w:rPr>
-        <w:t>God I hate this version</w:t>
+        <w:t>God</w:t>
+      </w:r>
+      <w:proofErr w:type="gramEnd"/>
+      <w:r>
+        <w:rPr>
+          <w:strike/>
+          <w:color w:val="FF0000"/>
+        </w:rPr>
+        <w:t xml:space="preserve"> I hate this version</w:t>
       </w:r>
     </w:p>
     <w:p>
@@ -348,13 +393,27 @@
         <w:rPr>
           <w:highlight w:val="yellow"/>
         </w:rPr>
-        <w:t xml:space="preserve"> or in some other kind of </w:t>
-      </w:r>
-      <w:r>
-        <w:rPr>
-          <w:highlight w:val="yellow"/>
-        </w:rPr>
-        <w:t xml:space="preserve">). </w:t>
+        <w:t xml:space="preserve"> or in some other kind </w:t>
+      </w:r>
+      <w:proofErr w:type="gramStart"/>
+      <w:r>
+        <w:rPr>
+          <w:highlight w:val="yellow"/>
+        </w:rPr>
+        <w:t xml:space="preserve">of </w:t>
+      </w:r>
+      <w:r>
+        <w:rPr>
+          <w:highlight w:val="yellow"/>
+        </w:rPr>
+        <w:t>)</w:t>
+      </w:r>
+      <w:proofErr w:type="gramEnd"/>
+      <w:r>
+        <w:rPr>
+          <w:highlight w:val="yellow"/>
+        </w:rPr>
+        <w:t xml:space="preserve">. </w:t>
       </w:r>
     </w:p>
     <w:p>
@@ -403,12 +462,37 @@
           <w:bCs/>
         </w:rPr>
       </w:pPr>
-      <w:r>
-        <w:rPr>
-          <w:b/>
-          <w:bCs/>
-        </w:rPr>
-        <w:t>Timeskip where Diego already moved into Taylor’s place, quite quickly and abruptly (cause internet says this is a thing abusive people tend to do to have you quickly under their power)</w:t>
+      <w:proofErr w:type="spellStart"/>
+      <w:r>
+        <w:rPr>
+          <w:b/>
+          <w:bCs/>
+        </w:rPr>
+        <w:t>Timeskip</w:t>
+      </w:r>
+      <w:proofErr w:type="spellEnd"/>
+      <w:r>
+        <w:rPr>
+          <w:b/>
+          <w:bCs/>
+        </w:rPr>
+        <w:t xml:space="preserve"> where Diego already moved into Taylor’s place, quite quickly and abruptly (</w:t>
+      </w:r>
+      <w:proofErr w:type="gramStart"/>
+      <w:r>
+        <w:rPr>
+          <w:b/>
+          <w:bCs/>
+        </w:rPr>
+        <w:t>cause</w:t>
+      </w:r>
+      <w:proofErr w:type="gramEnd"/>
+      <w:r>
+        <w:rPr>
+          <w:b/>
+          <w:bCs/>
+        </w:rPr>
+        <w:t xml:space="preserve"> internet says this is a thing abusive people tend to do to have you quickly under their power)</w:t>
       </w:r>
     </w:p>
     <w:p/>
@@ -546,7 +630,15 @@
         </w:rPr>
       </w:pPr>
       <w:r>
-        <w:t>(Funyarinpa) Painting</w:t>
+        <w:t>(</w:t>
+      </w:r>
+      <w:proofErr w:type="spellStart"/>
+      <w:r>
+        <w:t>Funyarinpa</w:t>
+      </w:r>
+      <w:proofErr w:type="spellEnd"/>
+      <w:r>
+        <w:t>) Painting</w:t>
       </w:r>
     </w:p>
     <w:p>
@@ -666,7 +758,31 @@
     </w:p>
     <w:p>
       <w:r>
-        <w:t>Taylor and Diego spent all of their free time together, very lovey-dovey couple. They went to arcades, Taylor’s specifically fond of pulling for Gashapons, they bought one of those tourist love locks for a stupid high price</w:t>
+        <w:t xml:space="preserve">Taylor and Diego spent </w:t>
+      </w:r>
+      <w:proofErr w:type="gramStart"/>
+      <w:r>
+        <w:t>all of</w:t>
+      </w:r>
+      <w:proofErr w:type="gramEnd"/>
+      <w:r>
+        <w:t xml:space="preserve"> their free time together, very lovey-dovey couple. They went to arcades, Taylor’s specifically fond of pulling for </w:t>
+      </w:r>
+      <w:proofErr w:type="spellStart"/>
+      <w:r>
+        <w:t>Gashapons</w:t>
+      </w:r>
+      <w:proofErr w:type="spellEnd"/>
+      <w:r>
+        <w:t xml:space="preserve">, they bought one of those tourist </w:t>
+      </w:r>
+      <w:proofErr w:type="gramStart"/>
+      <w:r>
+        <w:t>love</w:t>
+      </w:r>
+      <w:proofErr w:type="gramEnd"/>
+      <w:r>
+        <w:t xml:space="preserve"> locks for a stupid high price</w:t>
       </w:r>
       <w:r>
         <w:t>, visited zoo/ botanic garden where little signs come from (or alternatively where they saw a waterfall).</w:t>
@@ -688,7 +804,15 @@
         <w:t xml:space="preserve">At a picnic, where Diego alone went to meet up with his friends/colleagues/baseball teammates, he is forced to leave the conversation many times because Taylor kept messaging and calling him demanding to know what they’re doing, and if he’s cheating on them. He leaves way too early to go calm Taylor down “they just get like that sometimes”. </w:t>
       </w:r>
       <w:r>
-        <w:t>Before he leaves though, a mate of his lends Diego a videogame. As this is the last time they see each other (before the game starts) Diego doesn’t get the chance to give it back</w:t>
+        <w:t xml:space="preserve">Before he leaves though, a mate of his lends Diego a videogame. As this is the last </w:t>
+      </w:r>
+      <w:proofErr w:type="gramStart"/>
+      <w:r>
+        <w:t>time</w:t>
+      </w:r>
+      <w:proofErr w:type="gramEnd"/>
+      <w:r>
+        <w:t xml:space="preserve"> they see each other (before the game starts) Diego doesn’t get the chance to give it back</w:t>
       </w:r>
       <w:r>
         <w:t>, this lent game will be an impulse for Diego to meet again.</w:t>
@@ -725,7 +849,21 @@
         <w:rPr>
           <w:highlight w:val="yellow"/>
         </w:rPr>
-        <w:t>change text after half of the room to say something like “Taylor hit me after I accidentally broke this vase, but they tell me they only do it cause they love me” or something like this</w:t>
+        <w:t xml:space="preserve">change text after half of the room to say something like “Taylor hit me after I accidentally broke this vase, but they tell me they only do it </w:t>
+      </w:r>
+      <w:proofErr w:type="gramStart"/>
+      <w:r>
+        <w:rPr>
+          <w:highlight w:val="yellow"/>
+        </w:rPr>
+        <w:t>cause</w:t>
+      </w:r>
+      <w:proofErr w:type="gramEnd"/>
+      <w:r>
+        <w:rPr>
+          <w:highlight w:val="yellow"/>
+        </w:rPr>
+        <w:t xml:space="preserve"> they love me” or something like this</w:t>
       </w:r>
     </w:p>
     <w:p>
@@ -778,7 +916,23 @@
         <w:t>Kitchen Knife:</w:t>
       </w:r>
       <w:r>
-        <w:t xml:space="preserve"> “I’ve seen some old scars on taylor’s arms” Taylor threatens to self harm again at some point</w:t>
+        <w:t xml:space="preserve"> “I’ve seen some old scars on </w:t>
+      </w:r>
+      <w:proofErr w:type="spellStart"/>
+      <w:r>
+        <w:t>taylor’s</w:t>
+      </w:r>
+      <w:proofErr w:type="spellEnd"/>
+      <w:r>
+        <w:t xml:space="preserve"> arms” Taylor threatens to </w:t>
+      </w:r>
+      <w:proofErr w:type="spellStart"/>
+      <w:r>
+        <w:t>self harm</w:t>
+      </w:r>
+      <w:proofErr w:type="spellEnd"/>
+      <w:r>
+        <w:t xml:space="preserve"> again at some point</w:t>
       </w:r>
     </w:p>
     <w:p/>
@@ -810,11 +964,19 @@
           <w:strike/>
         </w:rPr>
       </w:pPr>
-      <w:r>
-        <w:rPr>
-          <w:strike/>
-        </w:rPr>
-        <w:t>Gashapon Capsule</w:t>
+      <w:proofErr w:type="spellStart"/>
+      <w:r>
+        <w:rPr>
+          <w:strike/>
+        </w:rPr>
+        <w:t>Gashapon</w:t>
+      </w:r>
+      <w:proofErr w:type="spellEnd"/>
+      <w:r>
+        <w:rPr>
+          <w:strike/>
+        </w:rPr>
+        <w:t xml:space="preserve"> Capsule</w:t>
       </w:r>
     </w:p>
     <w:p>
@@ -898,8 +1060,13 @@
         </w:numPr>
       </w:pPr>
       <w:r>
-        <w:t>Toolshed + Bunny doorhandle</w:t>
-      </w:r>
+        <w:t xml:space="preserve">Toolshed + Bunny </w:t>
+      </w:r>
+      <w:proofErr w:type="spellStart"/>
+      <w:r>
+        <w:t>doorhandle</w:t>
+      </w:r>
+      <w:proofErr w:type="spellEnd"/>
     </w:p>
     <w:p>
       <w:pPr>
@@ -958,7 +1125,21 @@
         <w:rPr>
           <w:strike/>
         </w:rPr>
-        <w:t>Am/Fm Clock</w:t>
+        <w:t>Am/</w:t>
+      </w:r>
+      <w:proofErr w:type="spellStart"/>
+      <w:r>
+        <w:rPr>
+          <w:strike/>
+        </w:rPr>
+        <w:t>Fm</w:t>
+      </w:r>
+      <w:proofErr w:type="spellEnd"/>
+      <w:r>
+        <w:rPr>
+          <w:strike/>
+        </w:rPr>
+        <w:t xml:space="preserve"> Clock</w:t>
       </w:r>
     </w:p>
     <w:p>
@@ -1194,25 +1375,63 @@
       </w:r>
     </w:p>
     <w:p>
-      <w:pPr>
-        <w:rPr>
+      <w:r>
+        <w:t xml:space="preserve">T- </w:t>
+      </w:r>
+      <w:r>
+        <w:t xml:space="preserve">I’m </w:t>
+      </w:r>
+      <w:proofErr w:type="gramStart"/>
+      <w:r>
+        <w:t>really sorry</w:t>
+      </w:r>
+      <w:proofErr w:type="gramEnd"/>
+      <w:r>
+        <w:t xml:space="preserve"> to be telling you this, but</w:t>
+      </w:r>
+    </w:p>
+    <w:p>
+      <w:r>
+        <w:t xml:space="preserve">    I’ve overheard your friends talking badly about you </w:t>
+      </w:r>
+      <w:proofErr w:type="spellStart"/>
+      <w:r>
+        <w:t>behing</w:t>
+      </w:r>
+      <w:proofErr w:type="spellEnd"/>
+      <w:r>
+        <w:t xml:space="preserve"> your back</w:t>
+      </w:r>
+    </w:p>
+    <w:p>
+      <w:pPr>
+        <w:rPr>
+          <w:strike/>
           <w:color w:val="FF0000"/>
         </w:rPr>
       </w:pPr>
       <w:r>
-        <w:t>T- Yes? I know they brainwashed you into thinking they like you. They only invite you over because you’re so easy to manipulate</w:t>
-      </w:r>
-      <w:r>
+        <w:rPr>
+          <w:strike/>
+        </w:rPr>
+        <w:t>Yes? I know they brainwashed you into thinking they like you. They only invite you over because you’re so easy to manipulate</w:t>
+      </w:r>
+      <w:r>
+        <w:rPr>
+          <w:strike/>
+        </w:rPr>
         <w:t xml:space="preserve"> </w:t>
       </w:r>
       <w:r>
         <w:rPr>
+          <w:strike/>
           <w:color w:val="FF0000"/>
         </w:rPr>
         <w:t>MORE SUBTLE, make “I’m sorry to tell you but I overheard</w:t>
       </w:r>
       <w:r>
         <w:rPr>
+          <w:strike/>
           <w:color w:val="FF0000"/>
         </w:rPr>
         <w:t>, your friends talking badly behind your back”</w:t>
@@ -1234,7 +1453,15 @@
     </w:p>
     <w:p>
       <w:r>
-        <w:t>T- DIEGO DON’T -Don’t let them use you like that, come I’ll cook something for you and we’ll forget all about this.</w:t>
+        <w:t xml:space="preserve">T- DIEGO DON’T -Don’t let them use you like </w:t>
+      </w:r>
+      <w:proofErr w:type="gramStart"/>
+      <w:r>
+        <w:t>that,</w:t>
+      </w:r>
+      <w:proofErr w:type="gramEnd"/>
+      <w:r>
+        <w:t xml:space="preserve"> come I’ll cook something for you and we’ll forget all about this.</w:t>
       </w:r>
     </w:p>
     <w:p>
@@ -1272,7 +1499,12 @@
     </w:p>
     <w:p>
       <w:r>
-        <w:t>*door closing sound stops for a moment of hesitation*</w:t>
+        <w:t>*door closing sound stops for a moment of hesitation</w:t>
+      </w:r>
+      <w:bookmarkStart w:id="0" w:name="_GoBack"/>
+      <w:bookmarkEnd w:id="0"/>
+      <w:r>
+        <w:t>*</w:t>
       </w:r>
     </w:p>
     <w:p>
@@ -1293,7 +1525,15 @@
     </w:p>
     <w:p>
       <w:r>
-        <w:t>Just explain what Taylor  does”</w:t>
+        <w:t xml:space="preserve">Just explain what </w:t>
+      </w:r>
+      <w:proofErr w:type="gramStart"/>
+      <w:r>
+        <w:t>Taylor  does</w:t>
+      </w:r>
+      <w:proofErr w:type="gramEnd"/>
+      <w:r>
+        <w:t>”</w:t>
       </w:r>
     </w:p>
     <w:p/>
@@ -1411,163 +1651,213 @@
     </w:p>
     <w:p>
       <w:r>
+        <w:lastRenderedPageBreak/>
         <w:t>D- Hey Taylor</w:t>
       </w:r>
     </w:p>
     <w:p>
       <w:r>
+        <w:t xml:space="preserve">T- </w:t>
+      </w:r>
+      <w:r>
+        <w:t xml:space="preserve">Hey look, I’m </w:t>
+      </w:r>
+      <w:proofErr w:type="gramStart"/>
+      <w:r>
+        <w:t>really sorry</w:t>
+      </w:r>
+      <w:proofErr w:type="gramEnd"/>
+      <w:r>
+        <w:t xml:space="preserve"> for what I said back then, I don’t know what got to me. I promise it won’t happen again.</w:t>
+      </w:r>
+    </w:p>
+    <w:p>
+      <w:r>
+        <w:t>D- Yeah</w:t>
+      </w:r>
+    </w:p>
+    <w:p>
+      <w:r>
+        <w:t>T- You don’t have to forgive me right away, I understand.</w:t>
+      </w:r>
+    </w:p>
+    <w:p>
+      <w:r>
+        <w:t xml:space="preserve">I made dinner </w:t>
+      </w:r>
+      <w:r>
+        <w:t xml:space="preserve">for </w:t>
+      </w:r>
+      <w:proofErr w:type="gramStart"/>
+      <w:r>
+        <w:t>us</w:t>
+      </w:r>
+      <w:proofErr w:type="gramEnd"/>
+      <w:r>
+        <w:t xml:space="preserve"> anyway</w:t>
+      </w:r>
+      <w:r>
+        <w:t>, hope that makes it up a bit</w:t>
+      </w:r>
+    </w:p>
+    <w:p>
+      <w:r>
+        <w:t>D-…</w:t>
+      </w:r>
+    </w:p>
+    <w:p>
+      <w:r>
+        <w:t xml:space="preserve">T- </w:t>
+      </w:r>
+      <w:proofErr w:type="spellStart"/>
+      <w:r>
+        <w:t>Cmon</w:t>
+      </w:r>
+      <w:proofErr w:type="spellEnd"/>
+      <w:r>
+        <w:t>, I know you love my cooking</w:t>
+      </w:r>
+    </w:p>
+    <w:p>
+      <w:r>
+        <w:t>D- I do love your cooking</w:t>
+      </w:r>
+    </w:p>
+    <w:p>
+      <w:r>
+        <w:t xml:space="preserve">T- See? let’s go to bed then, I’ll bring everything </w:t>
+      </w:r>
+      <w:proofErr w:type="gramStart"/>
+      <w:r>
+        <w:t>over</w:t>
+      </w:r>
+      <w:proofErr w:type="gramEnd"/>
+      <w:r>
+        <w:t xml:space="preserve"> and we’ll watch a movie together while we eat, what do you say?</w:t>
+      </w:r>
+    </w:p>
+    <w:p>
+      <w:r>
+        <w:t>D- Sounds great</w:t>
+      </w:r>
+    </w:p>
+    <w:p>
+      <w:r>
+        <w:t>.</w:t>
+      </w:r>
+    </w:p>
+    <w:p>
+      <w:r>
+        <w:t>D- Huh, what?</w:t>
+      </w:r>
+    </w:p>
+    <w:p>
+      <w:r>
+        <w:t>T- Ah you’re finally awake</w:t>
+      </w:r>
+    </w:p>
+    <w:p>
+      <w:r>
+        <w:t xml:space="preserve">D- I fell </w:t>
+      </w:r>
+      <w:proofErr w:type="gramStart"/>
+      <w:r>
+        <w:t>asleep?</w:t>
+      </w:r>
+      <w:proofErr w:type="gramEnd"/>
+    </w:p>
+    <w:p>
+      <w:r>
+        <w:t xml:space="preserve">T- You didn’t seem to be a big fan of the movie </w:t>
+      </w:r>
+      <w:proofErr w:type="spellStart"/>
+      <w:r>
+        <w:t>haha</w:t>
+      </w:r>
+      <w:proofErr w:type="spellEnd"/>
+    </w:p>
+    <w:p>
+      <w:r>
+        <w:t>D- I’ve seen better</w:t>
+      </w:r>
+    </w:p>
+    <w:p>
+      <w:r>
+        <w:t>T- Oh lord, you must be super dehydrated, you’ve been sleeping for over half a day!</w:t>
+      </w:r>
+    </w:p>
+    <w:p>
+      <w:r>
+        <w:t>D- Half a day?</w:t>
+      </w:r>
+    </w:p>
+    <w:p>
+      <w:r>
+        <w:t>T- Yeah, here</w:t>
+      </w:r>
+      <w:r>
+        <w:t>, drink this.</w:t>
+      </w:r>
+    </w:p>
+    <w:p>
+      <w:r>
+        <w:t>.</w:t>
+      </w:r>
+    </w:p>
+    <w:p>
+      <w:r>
+        <w:t>D- Just what is going on?</w:t>
+      </w:r>
+    </w:p>
+    <w:p>
+      <w:r>
+        <w:t xml:space="preserve">T- You’re </w:t>
+      </w:r>
+      <w:proofErr w:type="spellStart"/>
+      <w:r>
+        <w:t>awa</w:t>
+      </w:r>
+      <w:proofErr w:type="spellEnd"/>
+      <w:r>
+        <w:t>-</w:t>
+      </w:r>
+    </w:p>
+    <w:p>
+      <w:r>
+        <w:t>D- Why is it nighttime?</w:t>
+      </w:r>
+    </w:p>
+    <w:p>
+      <w:r>
+        <w:t>T- You suddenly fell asleep again</w:t>
+      </w:r>
+      <w:r>
+        <w:t>, I was so worried!</w:t>
+      </w:r>
+    </w:p>
+    <w:p>
+      <w:r>
+        <w:t>I called a doctor and he told me you have a fever</w:t>
+      </w:r>
+    </w:p>
+    <w:p>
+      <w:r>
+        <w:t>D- A doctor huh</w:t>
+      </w:r>
+    </w:p>
+    <w:p>
+      <w:r>
+        <w:t>T- Yeah, he prescribed you these</w:t>
+      </w:r>
+    </w:p>
+    <w:p>
+      <w:r>
         <w:lastRenderedPageBreak/>
-        <w:t xml:space="preserve">T- </w:t>
-      </w:r>
-      <w:r>
-        <w:t>Hey look, I’m really sorry for what I said back then, I don’t know what got to me. I promise it won’t happen again.</w:t>
-      </w:r>
-    </w:p>
-    <w:p>
-      <w:r>
         <w:t>D- Yeah</w:t>
       </w:r>
     </w:p>
     <w:p>
       <w:r>
-        <w:t>T- You don’t have to forgive me right away, I understand.</w:t>
-      </w:r>
-    </w:p>
-    <w:p>
-      <w:r>
-        <w:t xml:space="preserve">I made dinner </w:t>
-      </w:r>
-      <w:r>
-        <w:t>for us anyway</w:t>
-      </w:r>
-      <w:r>
-        <w:t>, hope that makes it up a bit</w:t>
-      </w:r>
-    </w:p>
-    <w:p>
-      <w:r>
-        <w:t>D-…</w:t>
-      </w:r>
-    </w:p>
-    <w:p>
-      <w:r>
-        <w:t>T- Cmon, I know you love my cooking</w:t>
-      </w:r>
-    </w:p>
-    <w:p>
-      <w:r>
-        <w:t>D- I do love your cooking</w:t>
-      </w:r>
-    </w:p>
-    <w:p>
-      <w:r>
-        <w:t>T- See? let’s go to bed then, I’ll bring everything over and we’ll watch a movie together while we eat, what do you say?</w:t>
-      </w:r>
-    </w:p>
-    <w:p>
-      <w:r>
-        <w:t>D- Sounds great</w:t>
-      </w:r>
-    </w:p>
-    <w:p>
-      <w:r>
-        <w:t>.</w:t>
-      </w:r>
-    </w:p>
-    <w:p>
-      <w:r>
-        <w:t>D- Huh, what?</w:t>
-      </w:r>
-    </w:p>
-    <w:p>
-      <w:r>
-        <w:t>T- Ah you’re finally awake</w:t>
-      </w:r>
-    </w:p>
-    <w:p>
-      <w:r>
-        <w:t>D- I fell asleep?</w:t>
-      </w:r>
-    </w:p>
-    <w:p>
-      <w:r>
-        <w:t>T- You didn’t seem to be a big fan of the movie haha</w:t>
-      </w:r>
-    </w:p>
-    <w:p>
-      <w:r>
-        <w:t>D- I’ve seen better</w:t>
-      </w:r>
-    </w:p>
-    <w:p>
-      <w:r>
-        <w:t>T- Oh lord, you must be super dehydrated, you’ve been sleeping for over half a day!</w:t>
-      </w:r>
-    </w:p>
-    <w:p>
-      <w:r>
-        <w:t>D- Half a day?</w:t>
-      </w:r>
-    </w:p>
-    <w:p>
-      <w:r>
-        <w:t>T- Yeah, here</w:t>
-      </w:r>
-      <w:r>
-        <w:t>, drink this.</w:t>
-      </w:r>
-    </w:p>
-    <w:p>
-      <w:r>
-        <w:t>.</w:t>
-      </w:r>
-    </w:p>
-    <w:p>
-      <w:r>
-        <w:t>D- Just what is going on?</w:t>
-      </w:r>
-    </w:p>
-    <w:p>
-      <w:r>
-        <w:t>T- You’re awa-</w:t>
-      </w:r>
-    </w:p>
-    <w:p>
-      <w:r>
-        <w:t>D- Why is it nighttime?</w:t>
-      </w:r>
-    </w:p>
-    <w:p>
-      <w:r>
-        <w:t>T- You suddenly fell asleep again</w:t>
-      </w:r>
-      <w:r>
-        <w:t>, I was so worried!</w:t>
-      </w:r>
-    </w:p>
-    <w:p>
-      <w:r>
-        <w:t>I called a doctor and he told me you have a fever</w:t>
-      </w:r>
-    </w:p>
-    <w:p>
-      <w:r>
-        <w:t>D- A doctor huh</w:t>
-      </w:r>
-    </w:p>
-    <w:p>
-      <w:r>
-        <w:t>T- Yeah, he prescribed you these</w:t>
-      </w:r>
-    </w:p>
-    <w:p>
-      <w:r>
-        <w:t>D- Yeah</w:t>
-      </w:r>
-    </w:p>
-    <w:p>
-      <w:r>
-        <w:lastRenderedPageBreak/>
         <w:t>T- Whoa don’t stand up so suddenly like that, here, sit down and take the meds the doctor prescribed</w:t>
       </w:r>
     </w:p>
@@ -1583,12 +1873,28 @@
     </w:p>
     <w:p>
       <w:r>
-        <w:t>Diego looks into the mirror and inspects himself</w:t>
-      </w:r>
-    </w:p>
-    <w:p>
-      <w:r>
-        <w:t>D- God, I look terrible… But this definitely doesn’t look like a fever</w:t>
+        <w:t xml:space="preserve">Diego </w:t>
+      </w:r>
+      <w:proofErr w:type="gramStart"/>
+      <w:r>
+        <w:t>looks into</w:t>
+      </w:r>
+      <w:proofErr w:type="gramEnd"/>
+      <w:r>
+        <w:t xml:space="preserve"> the mirror and inspects himself</w:t>
+      </w:r>
+    </w:p>
+    <w:p>
+      <w:r>
+        <w:t xml:space="preserve">D- God, I look terrible… But this </w:t>
+      </w:r>
+      <w:proofErr w:type="gramStart"/>
+      <w:r>
+        <w:t>definitely doesn’t</w:t>
+      </w:r>
+      <w:proofErr w:type="gramEnd"/>
+      <w:r>
+        <w:t xml:space="preserve"> look like a fever</w:t>
       </w:r>
     </w:p>
     <w:p>
@@ -1710,7 +2016,21 @@
         <w:rPr>
           <w:color w:val="70AD47" w:themeColor="accent6"/>
         </w:rPr>
-        <w:t>I can’t believe I’m going to do this. But I have to…</w:t>
+        <w:t xml:space="preserve">I can’t believe I’m going to do this. But I </w:t>
+      </w:r>
+      <w:proofErr w:type="gramStart"/>
+      <w:r>
+        <w:rPr>
+          <w:color w:val="70AD47" w:themeColor="accent6"/>
+        </w:rPr>
+        <w:t>have to</w:t>
+      </w:r>
+      <w:proofErr w:type="gramEnd"/>
+      <w:r>
+        <w:rPr>
+          <w:color w:val="70AD47" w:themeColor="accent6"/>
+        </w:rPr>
+        <w:t>…</w:t>
       </w:r>
     </w:p>
     <w:p/>
@@ -1858,7 +2178,25 @@
           <w:bCs/>
           <w:u w:val="single"/>
         </w:rPr>
-        <w:t>Item-Specific Notes From Alba:</w:t>
+        <w:t xml:space="preserve">Item-Specific Notes </w:t>
+      </w:r>
+      <w:proofErr w:type="gramStart"/>
+      <w:r>
+        <w:rPr>
+          <w:b/>
+          <w:bCs/>
+          <w:u w:val="single"/>
+        </w:rPr>
+        <w:t>From</w:t>
+      </w:r>
+      <w:proofErr w:type="gramEnd"/>
+      <w:r>
+        <w:rPr>
+          <w:b/>
+          <w:bCs/>
+          <w:u w:val="single"/>
+        </w:rPr>
+        <w:t xml:space="preserve"> Alba:</w:t>
       </w:r>
     </w:p>
     <w:p>
@@ -1925,8 +2263,6 @@
       <w:r>
         <w:t>:</w:t>
       </w:r>
-      <w:bookmarkStart w:id="0" w:name="_GoBack"/>
-      <w:bookmarkEnd w:id="0"/>
     </w:p>
     <w:p/>
     <w:p>
@@ -2884,7 +3220,7 @@
 </file>
 
 <file path=customXml/itemProps1.xml><?xml version="1.0" encoding="utf-8"?>
-<ds:datastoreItem xmlns:ds="http://schemas.openxmlformats.org/officeDocument/2006/customXml" ds:itemID="{0AFE1077-12FA-4DED-93A7-9BF4CE7A7AAD}">
+<ds:datastoreItem xmlns:ds="http://schemas.openxmlformats.org/officeDocument/2006/customXml" ds:itemID="{0BD34D1F-DD17-422D-AA7A-417C0E3B46DC}">
   <ds:schemaRefs>
     <ds:schemaRef ds:uri="http://schemas.openxmlformats.org/officeDocument/2006/bibliography"/>
   </ds:schemaRefs>

</xml_diff>

<commit_message>
add dialog starir Greenhouse-Void, add scene 7, add some cutscene to jugs
</commit_message>
<xml_diff>
--- a/docs/Story+Flavor/Full Outside Story in chronological order.docx
+++ b/docs/Story+Flavor/Full Outside Story in chronological order.docx
@@ -1499,12 +1499,7 @@
     </w:p>
     <w:p>
       <w:r>
-        <w:t>*door closing sound stops for a moment of hesitation</w:t>
-      </w:r>
-      <w:bookmarkStart w:id="0" w:name="_GoBack"/>
-      <w:bookmarkEnd w:id="0"/>
-      <w:r>
-        <w:t>*</w:t>
+        <w:t>*door closing sound stops for a moment of hesitation*</w:t>
       </w:r>
     </w:p>
     <w:p>
@@ -1540,48 +1535,63 @@
     <w:p>
       <w:pPr>
         <w:rPr>
+          <w:strike/>
           <w:color w:val="FF0000"/>
         </w:rPr>
       </w:pPr>
       <w:r>
         <w:rPr>
+          <w:strike/>
           <w:color w:val="FF0000"/>
         </w:rPr>
-        <w:t>T</w:t>
-      </w:r>
-      <w:r>
-        <w:rPr>
+        <w:t>T- Without him- Without him I’m nothing</w:t>
+      </w:r>
+    </w:p>
+    <w:p>
+      <w:pPr>
+        <w:rPr>
+          <w:strike/>
           <w:color w:val="FF0000"/>
         </w:rPr>
-        <w:t>- Without him- Without him I’m nothing</w:t>
-      </w:r>
-    </w:p>
-    <w:p>
-      <w:pPr>
-        <w:rPr>
+      </w:pPr>
+      <w:r>
+        <w:rPr>
+          <w:strike/>
           <w:color w:val="FF0000"/>
         </w:rPr>
-      </w:pPr>
-      <w:r>
-        <w:rPr>
+        <w:t xml:space="preserve">T- He’s just so full of </w:t>
+      </w:r>
+      <w:r>
+        <w:rPr>
+          <w:strike/>
           <w:color w:val="FF0000"/>
         </w:rPr>
-        <w:t xml:space="preserve">T- He’s just so full of </w:t>
-      </w:r>
-      <w:r>
-        <w:rPr>
-          <w:color w:val="FF0000"/>
-        </w:rPr>
         <w:t>good, and I’m so full of… nothing</w:t>
       </w:r>
     </w:p>
     <w:p>
-      <w:r>
+      <w:pPr>
+        <w:rPr>
+          <w:strike/>
+        </w:rPr>
+      </w:pPr>
+      <w:r>
+        <w:rPr>
+          <w:strike/>
+        </w:rPr>
         <w:t>T- I can’t believe I’m resorting to this…</w:t>
       </w:r>
     </w:p>
     <w:p>
-      <w:r>
+      <w:pPr>
+        <w:rPr>
+          <w:strike/>
+        </w:rPr>
+      </w:pPr>
+      <w:r>
+        <w:rPr>
+          <w:strike/>
+        </w:rPr>
         <w:t>T- But I have no other choice, I must ensure this doesn’t happen again…</w:t>
       </w:r>
     </w:p>
@@ -1824,9 +1834,14 @@
     </w:p>
     <w:p>
       <w:r>
-        <w:t>D- Why is it nighttime?</w:t>
-      </w:r>
-    </w:p>
+        <w:t xml:space="preserve">D- </w:t>
+      </w:r>
+      <w:bookmarkStart w:id="0" w:name="_GoBack"/>
+      <w:r>
+        <w:t>Why is it nighttime?</w:t>
+      </w:r>
+    </w:p>
+    <w:bookmarkEnd w:id="0"/>
     <w:p>
       <w:r>
         <w:t>T- You suddenly fell asleep again</w:t>
@@ -3220,7 +3235,7 @@
 </file>
 
 <file path=customXml/itemProps1.xml><?xml version="1.0" encoding="utf-8"?>
-<ds:datastoreItem xmlns:ds="http://schemas.openxmlformats.org/officeDocument/2006/customXml" ds:itemID="{0BD34D1F-DD17-422D-AA7A-417C0E3B46DC}">
+<ds:datastoreItem xmlns:ds="http://schemas.openxmlformats.org/officeDocument/2006/customXml" ds:itemID="{9B917501-975C-4C9C-97E9-CAB5317259E5}">
   <ds:schemaRefs>
     <ds:schemaRef ds:uri="http://schemas.openxmlformats.org/officeDocument/2006/bibliography"/>
   </ds:schemaRefs>

</xml_diff>

<commit_message>
Add jug cutscene, add some Void knowledge test
</commit_message>
<xml_diff>
--- a/docs/Story+Flavor/Full Outside Story in chronological order.docx
+++ b/docs/Story+Flavor/Full Outside Story in chronological order.docx
@@ -1344,62 +1344,143 @@
       </w:r>
     </w:p>
     <w:p>
-      <w:r>
+      <w:pPr>
+        <w:rPr>
+          <w:highlight w:val="yellow"/>
+        </w:rPr>
+      </w:pPr>
+      <w:bookmarkStart w:id="0" w:name="_GoBack"/>
+      <w:bookmarkEnd w:id="0"/>
+      <w:r>
+        <w:rPr>
+          <w:highlight w:val="yellow"/>
+        </w:rPr>
         <w:t>T- Where are you going?</w:t>
       </w:r>
     </w:p>
     <w:p>
-      <w:r>
+      <w:pPr>
+        <w:rPr>
+          <w:highlight w:val="yellow"/>
+        </w:rPr>
+      </w:pPr>
+      <w:r>
+        <w:rPr>
+          <w:highlight w:val="yellow"/>
+        </w:rPr>
         <w:t>D- Just out to meet some friends</w:t>
       </w:r>
     </w:p>
     <w:p>
-      <w:r>
+      <w:pPr>
+        <w:rPr>
+          <w:highlight w:val="yellow"/>
+        </w:rPr>
+      </w:pPr>
+      <w:r>
+        <w:rPr>
+          <w:highlight w:val="yellow"/>
+        </w:rPr>
         <w:t>T- No, you can’t do that, I’m… I’m having a bad day, stay with me</w:t>
       </w:r>
     </w:p>
     <w:p>
-      <w:r>
+      <w:pPr>
+        <w:rPr>
+          <w:highlight w:val="yellow"/>
+        </w:rPr>
+      </w:pPr>
+      <w:r>
+        <w:rPr>
+          <w:highlight w:val="yellow"/>
+        </w:rPr>
         <w:t>D- I know, I’m sorry. It’s just that- you know how I haven’t had a single word with them since forever~ I can’t bail out on them again</w:t>
       </w:r>
     </w:p>
     <w:p>
-      <w:r>
+      <w:pPr>
+        <w:rPr>
+          <w:highlight w:val="yellow"/>
+        </w:rPr>
+      </w:pPr>
+      <w:r>
+        <w:rPr>
+          <w:highlight w:val="yellow"/>
+        </w:rPr>
         <w:t>T- Oh please, they don’t even like you</w:t>
       </w:r>
     </w:p>
     <w:p>
-      <w:r>
+      <w:pPr>
+        <w:rPr>
+          <w:highlight w:val="yellow"/>
+        </w:rPr>
+      </w:pPr>
+      <w:r>
+        <w:rPr>
+          <w:highlight w:val="yellow"/>
+        </w:rPr>
         <w:lastRenderedPageBreak/>
         <w:t>D- What, do you know something I don’t?</w:t>
       </w:r>
     </w:p>
     <w:p>
-      <w:r>
+      <w:pPr>
+        <w:rPr>
+          <w:highlight w:val="yellow"/>
+        </w:rPr>
+      </w:pPr>
+      <w:r>
+        <w:rPr>
+          <w:highlight w:val="yellow"/>
+        </w:rPr>
         <w:t xml:space="preserve">T- </w:t>
       </w:r>
       <w:r>
+        <w:rPr>
+          <w:highlight w:val="yellow"/>
+        </w:rPr>
         <w:t xml:space="preserve">I’m </w:t>
       </w:r>
       <w:proofErr w:type="gramStart"/>
       <w:r>
+        <w:rPr>
+          <w:highlight w:val="yellow"/>
+        </w:rPr>
         <w:t>really sorry</w:t>
       </w:r>
       <w:proofErr w:type="gramEnd"/>
       <w:r>
+        <w:rPr>
+          <w:highlight w:val="yellow"/>
+        </w:rPr>
         <w:t xml:space="preserve"> to be telling you this, but</w:t>
       </w:r>
     </w:p>
     <w:p>
-      <w:r>
+      <w:pPr>
+        <w:rPr>
+          <w:highlight w:val="yellow"/>
+        </w:rPr>
+      </w:pPr>
+      <w:r>
+        <w:rPr>
+          <w:highlight w:val="yellow"/>
+        </w:rPr>
         <w:t xml:space="preserve">    I’ve overheard your friends talking badly about you </w:t>
       </w:r>
       <w:proofErr w:type="spellStart"/>
       <w:r>
+        <w:rPr>
+          <w:highlight w:val="yellow"/>
+        </w:rPr>
         <w:t>behing</w:t>
       </w:r>
       <w:proofErr w:type="spellEnd"/>
       <w:r>
+        <w:rPr>
+          <w:highlight w:val="yellow"/>
+        </w:rPr>
         <w:t xml:space="preserve"> your back</w:t>
       </w:r>
     </w:p>
@@ -1408,17 +1489,20 @@
         <w:rPr>
           <w:strike/>
           <w:color w:val="FF0000"/>
-        </w:rPr>
-      </w:pPr>
-      <w:r>
-        <w:rPr>
-          <w:strike/>
+          <w:highlight w:val="yellow"/>
+        </w:rPr>
+      </w:pPr>
+      <w:r>
+        <w:rPr>
+          <w:strike/>
+          <w:highlight w:val="yellow"/>
         </w:rPr>
         <w:t>Yes? I know they brainwashed you into thinking they like you. They only invite you over because you’re so easy to manipulate</w:t>
       </w:r>
       <w:r>
         <w:rPr>
           <w:strike/>
+          <w:highlight w:val="yellow"/>
         </w:rPr>
         <w:t xml:space="preserve"> </w:t>
       </w:r>
@@ -1426,6 +1510,7 @@
         <w:rPr>
           <w:strike/>
           <w:color w:val="FF0000"/>
+          <w:highlight w:val="yellow"/>
         </w:rPr>
         <w:t>MORE SUBTLE, make “I’m sorry to tell you but I overheard</w:t>
       </w:r>
@@ -1433,116 +1518,235 @@
         <w:rPr>
           <w:strike/>
           <w:color w:val="FF0000"/>
+          <w:highlight w:val="yellow"/>
         </w:rPr>
         <w:t>, your friends talking badly behind your back”</w:t>
       </w:r>
     </w:p>
     <w:p>
-      <w:r>
+      <w:pPr>
+        <w:rPr>
+          <w:highlight w:val="yellow"/>
+        </w:rPr>
+      </w:pPr>
+      <w:r>
+        <w:rPr>
+          <w:highlight w:val="yellow"/>
+        </w:rPr>
         <w:t xml:space="preserve">D- Just </w:t>
       </w:r>
       <w:r>
         <w:rPr>
+          <w:highlight w:val="yellow"/>
           <w:u w:val="single"/>
         </w:rPr>
         <w:t>what</w:t>
       </w:r>
       <w:r>
+        <w:rPr>
+          <w:highlight w:val="yellow"/>
+        </w:rPr>
         <w:t xml:space="preserve"> are you saying?</w:t>
       </w:r>
     </w:p>
     <w:p>
-      <w:r>
+      <w:pPr>
+        <w:rPr>
+          <w:highlight w:val="yellow"/>
+        </w:rPr>
+      </w:pPr>
+      <w:r>
+        <w:rPr>
+          <w:highlight w:val="yellow"/>
+        </w:rPr>
         <w:t xml:space="preserve">T- DIEGO DON’T -Don’t let them use you like </w:t>
       </w:r>
       <w:proofErr w:type="gramStart"/>
       <w:r>
+        <w:rPr>
+          <w:highlight w:val="yellow"/>
+        </w:rPr>
         <w:t>that,</w:t>
       </w:r>
       <w:proofErr w:type="gramEnd"/>
       <w:r>
+        <w:rPr>
+          <w:highlight w:val="yellow"/>
+        </w:rPr>
         <w:t xml:space="preserve"> come I’ll cook something for you and we’ll forget all about this.</w:t>
       </w:r>
     </w:p>
     <w:p>
-      <w:r>
+      <w:pPr>
+        <w:rPr>
+          <w:highlight w:val="yellow"/>
+        </w:rPr>
+      </w:pPr>
+      <w:r>
+        <w:rPr>
+          <w:highlight w:val="yellow"/>
+        </w:rPr>
         <w:t>D- Well even if they are, I’m going to go there and find out by myself</w:t>
       </w:r>
     </w:p>
     <w:p>
-      <w:r>
+      <w:pPr>
+        <w:rPr>
+          <w:highlight w:val="yellow"/>
+        </w:rPr>
+      </w:pPr>
+      <w:r>
+        <w:rPr>
+          <w:highlight w:val="yellow"/>
+        </w:rPr>
         <w:t xml:space="preserve">T- You’re just going to leave me alone, when you know </w:t>
       </w:r>
       <w:r>
+        <w:rPr>
+          <w:highlight w:val="yellow"/>
+        </w:rPr>
         <w:t xml:space="preserve">how </w:t>
       </w:r>
       <w:r>
+        <w:rPr>
+          <w:highlight w:val="yellow"/>
+        </w:rPr>
         <w:t xml:space="preserve">I get? </w:t>
       </w:r>
       <w:r>
         <w:rPr>
           <w:strike/>
+          <w:highlight w:val="yellow"/>
         </w:rPr>
         <w:t>What I’ve been through?</w:t>
       </w:r>
     </w:p>
     <w:p>
-      <w:r>
-        <w:rPr>
-          <w:strike/>
+      <w:pPr>
+        <w:rPr>
+          <w:highlight w:val="yellow"/>
+        </w:rPr>
+      </w:pPr>
+      <w:r>
+        <w:rPr>
+          <w:strike/>
+          <w:highlight w:val="yellow"/>
         </w:rPr>
         <w:t>Alternative: You’re just going to leave me alone, when you know how much I care about you?</w:t>
       </w:r>
       <w:r>
+        <w:rPr>
+          <w:highlight w:val="yellow"/>
+        </w:rPr>
         <w:t xml:space="preserve"> How much you’re hurting me by leaving?</w:t>
       </w:r>
     </w:p>
     <w:p>
-      <w:r>
+      <w:pPr>
+        <w:rPr>
+          <w:highlight w:val="yellow"/>
+        </w:rPr>
+      </w:pPr>
+      <w:r>
+        <w:rPr>
+          <w:highlight w:val="yellow"/>
+        </w:rPr>
         <w:t>*door closing sound stops for a moment of hesitation*</w:t>
       </w:r>
     </w:p>
     <w:p>
-      <w:r>
+      <w:pPr>
+        <w:rPr>
+          <w:highlight w:val="yellow"/>
+        </w:rPr>
+      </w:pPr>
+      <w:r>
+        <w:rPr>
+          <w:highlight w:val="yellow"/>
+        </w:rPr>
         <w:t>*door shuts* Diego has left the scene</w:t>
       </w:r>
     </w:p>
     <w:p>
-      <w:r>
+      <w:pPr>
+        <w:rPr>
+          <w:highlight w:val="yellow"/>
+        </w:rPr>
+      </w:pPr>
+      <w:r>
+        <w:rPr>
+          <w:highlight w:val="yellow"/>
+        </w:rPr>
         <w:t>T- FUCK!</w:t>
       </w:r>
     </w:p>
-    <w:p/>
-    <w:p>
-      <w:r>
+    <w:p>
+      <w:pPr>
+        <w:rPr>
+          <w:highlight w:val="yellow"/>
+        </w:rPr>
+      </w:pPr>
+    </w:p>
+    <w:p>
+      <w:pPr>
+        <w:rPr>
+          <w:highlight w:val="yellow"/>
+        </w:rPr>
+      </w:pPr>
+      <w:r>
+        <w:rPr>
+          <w:highlight w:val="yellow"/>
+        </w:rPr>
         <w:t>-Taylor looks around the room, crying. They get near the….</w:t>
       </w:r>
     </w:p>
     <w:p>
-      <w:r>
+      <w:pPr>
+        <w:rPr>
+          <w:highlight w:val="yellow"/>
+        </w:rPr>
+      </w:pPr>
+      <w:r>
+        <w:rPr>
+          <w:highlight w:val="yellow"/>
+        </w:rPr>
         <w:t xml:space="preserve">Just explain what </w:t>
       </w:r>
       <w:proofErr w:type="gramStart"/>
       <w:r>
+        <w:rPr>
+          <w:highlight w:val="yellow"/>
+        </w:rPr>
         <w:t>Taylor  does</w:t>
       </w:r>
       <w:proofErr w:type="gramEnd"/>
       <w:r>
+        <w:rPr>
+          <w:highlight w:val="yellow"/>
+        </w:rPr>
         <w:t>”</w:t>
       </w:r>
     </w:p>
-    <w:p/>
+    <w:p>
+      <w:pPr>
+        <w:rPr>
+          <w:highlight w:val="yellow"/>
+        </w:rPr>
+      </w:pPr>
+    </w:p>
     <w:p>
       <w:pPr>
         <w:rPr>
           <w:strike/>
           <w:color w:val="FF0000"/>
+          <w:highlight w:val="yellow"/>
         </w:rPr>
       </w:pPr>
       <w:r>
         <w:rPr>
           <w:strike/>
           <w:color w:val="FF0000"/>
+          <w:highlight w:val="yellow"/>
         </w:rPr>
         <w:t>T- Without him- Without him I’m nothing</w:t>
       </w:r>
@@ -1552,12 +1756,14 @@
         <w:rPr>
           <w:strike/>
           <w:color w:val="FF0000"/>
+          <w:highlight w:val="yellow"/>
         </w:rPr>
       </w:pPr>
       <w:r>
         <w:rPr>
           <w:strike/>
           <w:color w:val="FF0000"/>
+          <w:highlight w:val="yellow"/>
         </w:rPr>
         <w:t xml:space="preserve">T- He’s just so full of </w:t>
       </w:r>
@@ -1565,6 +1771,7 @@
         <w:rPr>
           <w:strike/>
           <w:color w:val="FF0000"/>
+          <w:highlight w:val="yellow"/>
         </w:rPr>
         <w:t>good, and I’m so full of… nothing</w:t>
       </w:r>
@@ -1573,11 +1780,13 @@
       <w:pPr>
         <w:rPr>
           <w:strike/>
-        </w:rPr>
-      </w:pPr>
-      <w:r>
-        <w:rPr>
-          <w:strike/>
+          <w:highlight w:val="yellow"/>
+        </w:rPr>
+      </w:pPr>
+      <w:r>
+        <w:rPr>
+          <w:strike/>
+          <w:highlight w:val="yellow"/>
         </w:rPr>
         <w:t>T- I can’t believe I’m resorting to this…</w:t>
       </w:r>
@@ -1586,27 +1795,53 @@
       <w:pPr>
         <w:rPr>
           <w:strike/>
-        </w:rPr>
-      </w:pPr>
-      <w:r>
-        <w:rPr>
-          <w:strike/>
+          <w:highlight w:val="yellow"/>
+        </w:rPr>
+      </w:pPr>
+      <w:r>
+        <w:rPr>
+          <w:strike/>
+          <w:highlight w:val="yellow"/>
         </w:rPr>
         <w:t>T- But I have no other choice, I must ensure this doesn’t happen again…</w:t>
       </w:r>
     </w:p>
     <w:p>
-      <w:r>
+      <w:pPr>
+        <w:rPr>
+          <w:highlight w:val="yellow"/>
+        </w:rPr>
+      </w:pPr>
+      <w:r>
+        <w:rPr>
+          <w:highlight w:val="yellow"/>
+        </w:rPr>
         <w:t>“</w:t>
       </w:r>
     </w:p>
     <w:p>
-      <w:r>
+      <w:pPr>
+        <w:rPr>
+          <w:highlight w:val="yellow"/>
+        </w:rPr>
+      </w:pPr>
+      <w:r>
+        <w:rPr>
+          <w:highlight w:val="yellow"/>
+        </w:rPr>
         <w:t>Then Taylor decides to grab the sleeping agent from Diego’s bathroom mirror-cabinet.</w:t>
       </w:r>
     </w:p>
     <w:p>
-      <w:r>
+      <w:pPr>
+        <w:rPr>
+          <w:highlight w:val="yellow"/>
+        </w:rPr>
+      </w:pPr>
+      <w:r>
+        <w:rPr>
+          <w:highlight w:val="yellow"/>
+        </w:rPr>
         <w:t>After diluting the solution to make the sleeping agent non-lethal:</w:t>
       </w:r>
     </w:p>
@@ -1615,12 +1850,14 @@
         <w:rPr>
           <w:i/>
           <w:iCs/>
+          <w:highlight w:val="yellow"/>
         </w:rPr>
       </w:pPr>
       <w:r>
         <w:rPr>
           <w:i/>
           <w:iCs/>
+          <w:highlight w:val="yellow"/>
         </w:rPr>
         <w:t>Th</w:t>
       </w:r>
@@ -1628,6 +1865,7 @@
         <w:rPr>
           <w:i/>
           <w:iCs/>
+          <w:highlight w:val="yellow"/>
         </w:rPr>
         <w:t>e</w:t>
       </w:r>
@@ -1635,6 +1873,7 @@
         <w:rPr>
           <w:i/>
           <w:iCs/>
+          <w:highlight w:val="yellow"/>
         </w:rPr>
         <w:t xml:space="preserve"> dialog</w:t>
       </w:r>
@@ -1642,6 +1881,7 @@
         <w:rPr>
           <w:i/>
           <w:iCs/>
+          <w:highlight w:val="yellow"/>
         </w:rPr>
         <w:t xml:space="preserve"> below</w:t>
       </w:r>
@@ -1649,266 +1889,603 @@
         <w:rPr>
           <w:i/>
           <w:iCs/>
+          <w:highlight w:val="yellow"/>
         </w:rPr>
         <w:t xml:space="preserve"> should play after Anxiety drinks diluted sleeping mix.</w:t>
       </w:r>
     </w:p>
-    <w:p/>
-    <w:p>
-      <w:r>
+    <w:p>
+      <w:pPr>
+        <w:rPr>
+          <w:highlight w:val="yellow"/>
+        </w:rPr>
+      </w:pPr>
+    </w:p>
+    <w:p>
+      <w:pPr>
+        <w:rPr>
+          <w:highlight w:val="yellow"/>
+        </w:rPr>
+      </w:pPr>
+      <w:r>
+        <w:rPr>
+          <w:highlight w:val="yellow"/>
+        </w:rPr>
         <w:t>T- Oh you’re back!</w:t>
       </w:r>
     </w:p>
     <w:p>
-      <w:r>
+      <w:pPr>
+        <w:rPr>
+          <w:highlight w:val="yellow"/>
+        </w:rPr>
+      </w:pPr>
+      <w:r>
+        <w:rPr>
+          <w:highlight w:val="yellow"/>
+        </w:rPr>
         <w:lastRenderedPageBreak/>
         <w:t>D- Hey Taylor</w:t>
       </w:r>
     </w:p>
     <w:p>
-      <w:r>
+      <w:pPr>
+        <w:rPr>
+          <w:highlight w:val="yellow"/>
+        </w:rPr>
+      </w:pPr>
+      <w:r>
+        <w:rPr>
+          <w:highlight w:val="yellow"/>
+        </w:rPr>
         <w:t xml:space="preserve">T- </w:t>
       </w:r>
       <w:r>
+        <w:rPr>
+          <w:highlight w:val="yellow"/>
+        </w:rPr>
         <w:t xml:space="preserve">Hey look, I’m </w:t>
       </w:r>
       <w:proofErr w:type="gramStart"/>
       <w:r>
+        <w:rPr>
+          <w:highlight w:val="yellow"/>
+        </w:rPr>
         <w:t>really sorry</w:t>
       </w:r>
       <w:proofErr w:type="gramEnd"/>
       <w:r>
+        <w:rPr>
+          <w:highlight w:val="yellow"/>
+        </w:rPr>
         <w:t xml:space="preserve"> for what I said back then, I don’t know what got to me. I promise it won’t happen again.</w:t>
       </w:r>
     </w:p>
     <w:p>
-      <w:r>
+      <w:pPr>
+        <w:rPr>
+          <w:highlight w:val="yellow"/>
+        </w:rPr>
+      </w:pPr>
+      <w:r>
+        <w:rPr>
+          <w:highlight w:val="yellow"/>
+        </w:rPr>
         <w:t>D- Yeah</w:t>
       </w:r>
     </w:p>
     <w:p>
-      <w:r>
+      <w:pPr>
+        <w:rPr>
+          <w:highlight w:val="yellow"/>
+        </w:rPr>
+      </w:pPr>
+      <w:r>
+        <w:rPr>
+          <w:highlight w:val="yellow"/>
+        </w:rPr>
         <w:t>T- You don’t have to forgive me right away, I understand.</w:t>
       </w:r>
     </w:p>
     <w:p>
-      <w:r>
+      <w:pPr>
+        <w:rPr>
+          <w:highlight w:val="yellow"/>
+        </w:rPr>
+      </w:pPr>
+      <w:r>
+        <w:rPr>
+          <w:highlight w:val="yellow"/>
+        </w:rPr>
         <w:t xml:space="preserve">I made dinner </w:t>
       </w:r>
       <w:r>
+        <w:rPr>
+          <w:highlight w:val="yellow"/>
+        </w:rPr>
         <w:t xml:space="preserve">for </w:t>
       </w:r>
       <w:proofErr w:type="gramStart"/>
       <w:r>
+        <w:rPr>
+          <w:highlight w:val="yellow"/>
+        </w:rPr>
         <w:t>us</w:t>
       </w:r>
       <w:proofErr w:type="gramEnd"/>
       <w:r>
+        <w:rPr>
+          <w:highlight w:val="yellow"/>
+        </w:rPr>
         <w:t xml:space="preserve"> anyway</w:t>
       </w:r>
       <w:r>
+        <w:rPr>
+          <w:highlight w:val="yellow"/>
+        </w:rPr>
         <w:t>, hope that makes it up a bit</w:t>
       </w:r>
     </w:p>
     <w:p>
-      <w:r>
+      <w:pPr>
+        <w:rPr>
+          <w:highlight w:val="yellow"/>
+        </w:rPr>
+      </w:pPr>
+      <w:r>
+        <w:rPr>
+          <w:highlight w:val="yellow"/>
+        </w:rPr>
         <w:t>D-…</w:t>
       </w:r>
     </w:p>
     <w:p>
-      <w:r>
+      <w:pPr>
+        <w:rPr>
+          <w:highlight w:val="yellow"/>
+        </w:rPr>
+      </w:pPr>
+      <w:r>
+        <w:rPr>
+          <w:highlight w:val="yellow"/>
+        </w:rPr>
         <w:t xml:space="preserve">T- </w:t>
       </w:r>
       <w:proofErr w:type="spellStart"/>
       <w:r>
+        <w:rPr>
+          <w:highlight w:val="yellow"/>
+        </w:rPr>
         <w:t>Cmon</w:t>
       </w:r>
       <w:proofErr w:type="spellEnd"/>
       <w:r>
+        <w:rPr>
+          <w:highlight w:val="yellow"/>
+        </w:rPr>
         <w:t>, I know you love my cooking</w:t>
       </w:r>
     </w:p>
     <w:p>
-      <w:r>
+      <w:pPr>
+        <w:rPr>
+          <w:highlight w:val="yellow"/>
+        </w:rPr>
+      </w:pPr>
+      <w:r>
+        <w:rPr>
+          <w:highlight w:val="yellow"/>
+        </w:rPr>
         <w:t>D- I do love your cooking</w:t>
       </w:r>
     </w:p>
     <w:p>
-      <w:r>
+      <w:pPr>
+        <w:rPr>
+          <w:highlight w:val="yellow"/>
+        </w:rPr>
+      </w:pPr>
+      <w:r>
+        <w:rPr>
+          <w:highlight w:val="yellow"/>
+        </w:rPr>
         <w:t xml:space="preserve">T- See? let’s go to bed then, I’ll bring everything </w:t>
       </w:r>
       <w:proofErr w:type="gramStart"/>
       <w:r>
+        <w:rPr>
+          <w:highlight w:val="yellow"/>
+        </w:rPr>
         <w:t>over</w:t>
       </w:r>
       <w:proofErr w:type="gramEnd"/>
       <w:r>
+        <w:rPr>
+          <w:highlight w:val="yellow"/>
+        </w:rPr>
         <w:t xml:space="preserve"> and we’ll watch a movie together while we eat, what do you say?</w:t>
       </w:r>
     </w:p>
     <w:p>
-      <w:r>
+      <w:pPr>
+        <w:rPr>
+          <w:highlight w:val="yellow"/>
+        </w:rPr>
+      </w:pPr>
+      <w:r>
+        <w:rPr>
+          <w:highlight w:val="yellow"/>
+        </w:rPr>
         <w:t>D- Sounds great</w:t>
       </w:r>
     </w:p>
     <w:p>
-      <w:r>
+      <w:pPr>
+        <w:rPr>
+          <w:highlight w:val="yellow"/>
+        </w:rPr>
+      </w:pPr>
+      <w:r>
+        <w:rPr>
+          <w:highlight w:val="yellow"/>
+        </w:rPr>
         <w:t>.</w:t>
       </w:r>
     </w:p>
     <w:p>
-      <w:r>
+      <w:pPr>
+        <w:rPr>
+          <w:highlight w:val="yellow"/>
+        </w:rPr>
+      </w:pPr>
+      <w:r>
+        <w:rPr>
+          <w:highlight w:val="yellow"/>
+        </w:rPr>
         <w:t>D- Huh, what?</w:t>
       </w:r>
     </w:p>
     <w:p>
-      <w:r>
+      <w:pPr>
+        <w:rPr>
+          <w:highlight w:val="yellow"/>
+        </w:rPr>
+      </w:pPr>
+      <w:r>
+        <w:rPr>
+          <w:highlight w:val="yellow"/>
+        </w:rPr>
         <w:t>T- Ah you’re finally awake</w:t>
       </w:r>
     </w:p>
     <w:p>
-      <w:r>
+      <w:pPr>
+        <w:rPr>
+          <w:highlight w:val="yellow"/>
+        </w:rPr>
+      </w:pPr>
+      <w:r>
+        <w:rPr>
+          <w:highlight w:val="yellow"/>
+        </w:rPr>
         <w:t xml:space="preserve">D- I fell </w:t>
       </w:r>
       <w:proofErr w:type="gramStart"/>
       <w:r>
+        <w:rPr>
+          <w:highlight w:val="yellow"/>
+        </w:rPr>
         <w:t>asleep?</w:t>
       </w:r>
       <w:proofErr w:type="gramEnd"/>
     </w:p>
     <w:p>
-      <w:r>
+      <w:pPr>
+        <w:rPr>
+          <w:highlight w:val="yellow"/>
+        </w:rPr>
+      </w:pPr>
+      <w:r>
+        <w:rPr>
+          <w:highlight w:val="yellow"/>
+        </w:rPr>
         <w:t xml:space="preserve">T- You didn’t seem to be a big fan of the movie </w:t>
       </w:r>
       <w:proofErr w:type="spellStart"/>
       <w:r>
+        <w:rPr>
+          <w:highlight w:val="yellow"/>
+        </w:rPr>
         <w:t>haha</w:t>
       </w:r>
       <w:proofErr w:type="spellEnd"/>
     </w:p>
     <w:p>
-      <w:r>
+      <w:pPr>
+        <w:rPr>
+          <w:highlight w:val="yellow"/>
+        </w:rPr>
+      </w:pPr>
+      <w:r>
+        <w:rPr>
+          <w:highlight w:val="yellow"/>
+        </w:rPr>
         <w:t>D- I’ve seen better</w:t>
       </w:r>
     </w:p>
     <w:p>
-      <w:r>
+      <w:pPr>
+        <w:rPr>
+          <w:highlight w:val="yellow"/>
+        </w:rPr>
+      </w:pPr>
+      <w:r>
+        <w:rPr>
+          <w:highlight w:val="yellow"/>
+        </w:rPr>
         <w:t>T- Oh lord, you must be super dehydrated, you’ve been sleeping for over half a day!</w:t>
       </w:r>
     </w:p>
     <w:p>
-      <w:r>
+      <w:pPr>
+        <w:rPr>
+          <w:highlight w:val="yellow"/>
+        </w:rPr>
+      </w:pPr>
+      <w:r>
+        <w:rPr>
+          <w:highlight w:val="yellow"/>
+        </w:rPr>
         <w:t>D- Half a day?</w:t>
       </w:r>
     </w:p>
     <w:p>
-      <w:r>
+      <w:pPr>
+        <w:rPr>
+          <w:highlight w:val="yellow"/>
+        </w:rPr>
+      </w:pPr>
+      <w:r>
+        <w:rPr>
+          <w:highlight w:val="yellow"/>
+        </w:rPr>
         <w:t>T- Yeah, here</w:t>
       </w:r>
       <w:r>
+        <w:rPr>
+          <w:highlight w:val="yellow"/>
+        </w:rPr>
         <w:t>, drink this.</w:t>
       </w:r>
     </w:p>
     <w:p>
-      <w:r>
+      <w:pPr>
+        <w:rPr>
+          <w:highlight w:val="yellow"/>
+        </w:rPr>
+      </w:pPr>
+      <w:r>
+        <w:rPr>
+          <w:highlight w:val="yellow"/>
+        </w:rPr>
         <w:t>.</w:t>
       </w:r>
     </w:p>
     <w:p>
-      <w:r>
+      <w:pPr>
+        <w:rPr>
+          <w:highlight w:val="yellow"/>
+        </w:rPr>
+      </w:pPr>
+      <w:r>
+        <w:rPr>
+          <w:highlight w:val="yellow"/>
+        </w:rPr>
         <w:t>D- Just what is going on?</w:t>
       </w:r>
     </w:p>
     <w:p>
-      <w:r>
+      <w:pPr>
+        <w:rPr>
+          <w:highlight w:val="yellow"/>
+        </w:rPr>
+      </w:pPr>
+      <w:r>
+        <w:rPr>
+          <w:highlight w:val="yellow"/>
+        </w:rPr>
         <w:t xml:space="preserve">T- You’re </w:t>
       </w:r>
       <w:proofErr w:type="spellStart"/>
       <w:r>
+        <w:rPr>
+          <w:highlight w:val="yellow"/>
+        </w:rPr>
         <w:t>awa</w:t>
       </w:r>
       <w:proofErr w:type="spellEnd"/>
       <w:r>
+        <w:rPr>
+          <w:highlight w:val="yellow"/>
+        </w:rPr>
         <w:t>-</w:t>
       </w:r>
     </w:p>
     <w:p>
-      <w:r>
-        <w:t xml:space="preserve">D- </w:t>
-      </w:r>
-      <w:bookmarkStart w:id="0" w:name="_GoBack"/>
-      <w:r>
-        <w:t>Why is it nighttime?</w:t>
-      </w:r>
-    </w:p>
-    <w:bookmarkEnd w:id="0"/>
-    <w:p>
-      <w:r>
+      <w:pPr>
+        <w:rPr>
+          <w:highlight w:val="yellow"/>
+        </w:rPr>
+      </w:pPr>
+      <w:r>
+        <w:rPr>
+          <w:highlight w:val="yellow"/>
+        </w:rPr>
+        <w:t>D- Why is it nighttime?</w:t>
+      </w:r>
+    </w:p>
+    <w:p>
+      <w:pPr>
+        <w:rPr>
+          <w:highlight w:val="yellow"/>
+        </w:rPr>
+      </w:pPr>
+      <w:r>
+        <w:rPr>
+          <w:highlight w:val="yellow"/>
+        </w:rPr>
         <w:t>T- You suddenly fell asleep again</w:t>
       </w:r>
       <w:r>
+        <w:rPr>
+          <w:highlight w:val="yellow"/>
+        </w:rPr>
         <w:t>, I was so worried!</w:t>
       </w:r>
     </w:p>
     <w:p>
-      <w:r>
+      <w:pPr>
+        <w:rPr>
+          <w:highlight w:val="yellow"/>
+        </w:rPr>
+      </w:pPr>
+      <w:r>
+        <w:rPr>
+          <w:highlight w:val="yellow"/>
+        </w:rPr>
         <w:t>I called a doctor and he told me you have a fever</w:t>
       </w:r>
     </w:p>
     <w:p>
-      <w:r>
+      <w:pPr>
+        <w:rPr>
+          <w:highlight w:val="yellow"/>
+        </w:rPr>
+      </w:pPr>
+      <w:r>
+        <w:rPr>
+          <w:highlight w:val="yellow"/>
+        </w:rPr>
         <w:t>D- A doctor huh</w:t>
       </w:r>
     </w:p>
     <w:p>
-      <w:r>
+      <w:pPr>
+        <w:rPr>
+          <w:highlight w:val="yellow"/>
+        </w:rPr>
+      </w:pPr>
+      <w:r>
+        <w:rPr>
+          <w:highlight w:val="yellow"/>
+        </w:rPr>
         <w:t>T- Yeah, he prescribed you these</w:t>
       </w:r>
     </w:p>
     <w:p>
-      <w:r>
+      <w:pPr>
+        <w:rPr>
+          <w:highlight w:val="yellow"/>
+        </w:rPr>
+      </w:pPr>
+      <w:r>
+        <w:rPr>
+          <w:highlight w:val="yellow"/>
+        </w:rPr>
         <w:lastRenderedPageBreak/>
         <w:t>D- Yeah</w:t>
       </w:r>
     </w:p>
     <w:p>
-      <w:r>
+      <w:pPr>
+        <w:rPr>
+          <w:highlight w:val="yellow"/>
+        </w:rPr>
+      </w:pPr>
+      <w:r>
+        <w:rPr>
+          <w:highlight w:val="yellow"/>
+        </w:rPr>
         <w:t>T- Whoa don’t stand up so suddenly like that, here, sit down and take the meds the doctor prescribed</w:t>
       </w:r>
     </w:p>
     <w:p>
-      <w:r>
+      <w:pPr>
+        <w:rPr>
+          <w:highlight w:val="yellow"/>
+        </w:rPr>
+      </w:pPr>
+      <w:r>
+        <w:rPr>
+          <w:highlight w:val="yellow"/>
+        </w:rPr>
         <w:t>D- Just a sec, I need to go to the bathroom first</w:t>
       </w:r>
     </w:p>
     <w:p>
-      <w:r>
+      <w:pPr>
+        <w:rPr>
+          <w:highlight w:val="yellow"/>
+        </w:rPr>
+      </w:pPr>
+      <w:r>
+        <w:rPr>
+          <w:highlight w:val="yellow"/>
+        </w:rPr>
         <w:t>T- Of course</w:t>
       </w:r>
     </w:p>
     <w:p>
-      <w:r>
+      <w:pPr>
+        <w:rPr>
+          <w:highlight w:val="yellow"/>
+        </w:rPr>
+      </w:pPr>
+      <w:r>
+        <w:rPr>
+          <w:highlight w:val="yellow"/>
+        </w:rPr>
         <w:t xml:space="preserve">Diego </w:t>
       </w:r>
       <w:proofErr w:type="gramStart"/>
       <w:r>
+        <w:rPr>
+          <w:highlight w:val="yellow"/>
+        </w:rPr>
         <w:t>looks into</w:t>
       </w:r>
       <w:proofErr w:type="gramEnd"/>
       <w:r>
+        <w:rPr>
+          <w:highlight w:val="yellow"/>
+        </w:rPr>
         <w:t xml:space="preserve"> the mirror and inspects himself</w:t>
       </w:r>
     </w:p>
     <w:p>
-      <w:r>
+      <w:pPr>
+        <w:rPr>
+          <w:highlight w:val="yellow"/>
+        </w:rPr>
+      </w:pPr>
+      <w:r>
+        <w:rPr>
+          <w:highlight w:val="yellow"/>
+        </w:rPr>
         <w:t xml:space="preserve">D- God, I look terrible… But this </w:t>
       </w:r>
       <w:proofErr w:type="gramStart"/>
       <w:r>
+        <w:rPr>
+          <w:highlight w:val="yellow"/>
+        </w:rPr>
         <w:t>definitely doesn’t</w:t>
       </w:r>
       <w:proofErr w:type="gramEnd"/>
       <w:r>
+        <w:rPr>
+          <w:highlight w:val="yellow"/>
+        </w:rPr>
         <w:t xml:space="preserve"> look like a fever</w:t>
       </w:r>
     </w:p>
@@ -1916,17 +2493,20 @@
       <w:pPr>
         <w:rPr>
           <w:color w:val="FF0000"/>
+          <w:highlight w:val="yellow"/>
         </w:rPr>
       </w:pPr>
       <w:r>
         <w:rPr>
           <w:color w:val="FF0000"/>
+          <w:highlight w:val="yellow"/>
         </w:rPr>
         <w:t>Write as a 3</w:t>
       </w:r>
       <w:r>
         <w:rPr>
           <w:color w:val="FF0000"/>
+          <w:highlight w:val="yellow"/>
           <w:vertAlign w:val="superscript"/>
         </w:rPr>
         <w:t>rd</w:t>
@@ -1934,6 +2514,7 @@
       <w:r>
         <w:rPr>
           <w:color w:val="FF0000"/>
+          <w:highlight w:val="yellow"/>
         </w:rPr>
         <w:t xml:space="preserve"> Narrator from here on out</w:t>
       </w:r>
@@ -1942,11 +2523,13 @@
       <w:pPr>
         <w:rPr>
           <w:color w:val="70AD47" w:themeColor="accent6"/>
+          <w:highlight w:val="yellow"/>
         </w:rPr>
       </w:pPr>
       <w:r>
         <w:rPr>
           <w:color w:val="70AD47" w:themeColor="accent6"/>
+          <w:highlight w:val="yellow"/>
         </w:rPr>
         <w:t>Taylor must have been making me drink some sleeping agent</w:t>
       </w:r>
@@ -1955,11 +2538,13 @@
       <w:pPr>
         <w:rPr>
           <w:color w:val="70AD47" w:themeColor="accent6"/>
+          <w:highlight w:val="yellow"/>
         </w:rPr>
       </w:pPr>
       <w:r>
         <w:rPr>
           <w:color w:val="70AD47" w:themeColor="accent6"/>
+          <w:highlight w:val="yellow"/>
         </w:rPr>
         <w:t>I need to find a way out</w:t>
       </w:r>
@@ -1970,6 +2555,7 @@
           <w:i/>
           <w:iCs/>
           <w:color w:val="70AD47" w:themeColor="accent6"/>
+          <w:highlight w:val="yellow"/>
         </w:rPr>
       </w:pPr>
       <w:r>
@@ -1977,6 +2563,7 @@
           <w:i/>
           <w:iCs/>
           <w:color w:val="70AD47" w:themeColor="accent6"/>
+          <w:highlight w:val="yellow"/>
         </w:rPr>
         <w:t>Diego looks outside at a tree that once held meaning to him, he could swear he saw a heart in its branches.</w:t>
       </w:r>
@@ -1985,17 +2572,20 @@
       <w:pPr>
         <w:rPr>
           <w:color w:val="70AD47" w:themeColor="accent6"/>
+          <w:highlight w:val="yellow"/>
         </w:rPr>
       </w:pPr>
       <w:r>
         <w:rPr>
           <w:color w:val="70AD47" w:themeColor="accent6"/>
+          <w:highlight w:val="yellow"/>
         </w:rPr>
         <w:t>I think I’ll have to climb down that tree to escape</w:t>
       </w:r>
       <w:r>
         <w:rPr>
           <w:color w:val="70AD47" w:themeColor="accent6"/>
+          <w:highlight w:val="yellow"/>
         </w:rPr>
         <w:t xml:space="preserve"> </w:t>
       </w:r>
@@ -2004,6 +2594,7 @@
       <w:pPr>
         <w:rPr>
           <w:color w:val="70AD47" w:themeColor="accent6"/>
+          <w:highlight w:val="yellow"/>
         </w:rPr>
       </w:pPr>
       <w:r>
@@ -2011,12 +2602,14 @@
           <w:i/>
           <w:iCs/>
           <w:color w:val="70AD47" w:themeColor="accent6"/>
+          <w:highlight w:val="yellow"/>
         </w:rPr>
         <w:t>Diego takes one last glance at his reflection in the mirror.</w:t>
       </w:r>
       <w:r>
         <w:rPr>
           <w:color w:val="70AD47" w:themeColor="accent6"/>
+          <w:highlight w:val="yellow"/>
         </w:rPr>
         <w:t xml:space="preserve"> </w:t>
       </w:r>
@@ -2030,6 +2623,7 @@
       <w:r>
         <w:rPr>
           <w:color w:val="70AD47" w:themeColor="accent6"/>
+          <w:highlight w:val="yellow"/>
         </w:rPr>
         <w:t xml:space="preserve">I can’t believe I’m going to do this. But I </w:t>
       </w:r>
@@ -2037,6 +2631,7 @@
       <w:r>
         <w:rPr>
           <w:color w:val="70AD47" w:themeColor="accent6"/>
+          <w:highlight w:val="yellow"/>
         </w:rPr>
         <w:t>have to</w:t>
       </w:r>
@@ -2044,6 +2639,7 @@
       <w:r>
         <w:rPr>
           <w:color w:val="70AD47" w:themeColor="accent6"/>
+          <w:highlight w:val="yellow"/>
         </w:rPr>
         <w:t>…</w:t>
       </w:r>
@@ -3235,7 +3831,7 @@
 </file>
 
 <file path=customXml/itemProps1.xml><?xml version="1.0" encoding="utf-8"?>
-<ds:datastoreItem xmlns:ds="http://schemas.openxmlformats.org/officeDocument/2006/customXml" ds:itemID="{9B917501-975C-4C9C-97E9-CAB5317259E5}">
+<ds:datastoreItem xmlns:ds="http://schemas.openxmlformats.org/officeDocument/2006/customXml" ds:itemID="{FC55AAE7-BC17-4B35-BDD6-69E2B5EDF40E}">
   <ds:schemaRefs>
     <ds:schemaRef ds:uri="http://schemas.openxmlformats.org/officeDocument/2006/bibliography"/>
   </ds:schemaRefs>

</xml_diff>